<commit_message>
Finish chapter 1 of the report
</commit_message>
<xml_diff>
--- a/51900077_51900137_51900211.docx
+++ b/51900077_51900137_51900211.docx
@@ -1599,7 +1599,7 @@
           <w:lang w:val="vi-VN"/>
         </w:rPr>
       </w:pPr>
-      <w:bookmarkStart w:id="1" w:name="_Toc130803199"/>
+      <w:bookmarkStart w:id="1" w:name="_Toc130805851"/>
       <w:r>
         <w:rPr>
           <w:lang w:val="vi-VN"/>
@@ -2661,7 +2661,7 @@
         </w:rPr>
       </w:pPr>
       <w:bookmarkStart w:id="2" w:name="_Toc387692906"/>
-      <w:bookmarkStart w:id="3" w:name="_Toc130803200"/>
+      <w:bookmarkStart w:id="3" w:name="_Toc130805852"/>
       <w:r>
         <w:rPr>
           <w:lang w:val="vi-VN"/>
@@ -2870,7 +2870,7 @@
         </w:rPr>
       </w:pPr>
       <w:bookmarkStart w:id="4" w:name="_Toc387692907"/>
-      <w:bookmarkStart w:id="5" w:name="_Toc130803201"/>
+      <w:bookmarkStart w:id="5" w:name="_Toc130805853"/>
       <w:r>
         <w:rPr>
           <w:lang w:val="vi-VN"/>
@@ -2981,7 +2981,7 @@
         </w:rPr>
       </w:pPr>
       <w:bookmarkStart w:id="6" w:name="_Toc387692908"/>
-      <w:bookmarkStart w:id="7" w:name="_Toc130803202"/>
+      <w:bookmarkStart w:id="7" w:name="_Toc130805854"/>
       <w:r>
         <w:rPr>
           <w:lang w:val="vi-VN"/>
@@ -2989,10 +2989,8 @@
         <w:lastRenderedPageBreak/>
         <w:t>MỤC LỤC</w:t>
       </w:r>
-      <w:bookmarkStart w:id="8" w:name="_GoBack"/>
       <w:bookmarkEnd w:id="6"/>
       <w:bookmarkEnd w:id="7"/>
-      <w:bookmarkEnd w:id="8"/>
     </w:p>
     <w:p>
       <w:pPr>
@@ -3026,7 +3024,7 @@
         </w:rPr>
         <w:fldChar w:fldCharType="separate"/>
       </w:r>
-      <w:hyperlink w:anchor="_Toc130803199" w:history="1">
+      <w:hyperlink w:anchor="_Toc130805851" w:history="1">
         <w:r>
           <w:rPr>
             <w:rStyle w:val="Hyperlink"/>
@@ -3054,7 +3052,7 @@
             <w:noProof/>
             <w:webHidden/>
           </w:rPr>
-          <w:instrText xml:space="preserve"> PAGEREF _Toc130803199 \h </w:instrText>
+          <w:instrText xml:space="preserve"> PAGEREF _Toc130805851 \h </w:instrText>
         </w:r>
         <w:r>
           <w:rPr>
@@ -3099,7 +3097,7 @@
           <w:lang w:eastAsia="zh-CN"/>
         </w:rPr>
       </w:pPr>
-      <w:hyperlink w:anchor="_Toc130803200" w:history="1">
+      <w:hyperlink w:anchor="_Toc130805852" w:history="1">
         <w:r>
           <w:rPr>
             <w:rStyle w:val="Hyperlink"/>
@@ -3127,7 +3125,7 @@
             <w:noProof/>
             <w:webHidden/>
           </w:rPr>
-          <w:instrText xml:space="preserve"> PAGEREF _Toc130803200 \h </w:instrText>
+          <w:instrText xml:space="preserve"> PAGEREF _Toc130805852 \h </w:instrText>
         </w:r>
         <w:r>
           <w:rPr>
@@ -3172,7 +3170,7 @@
           <w:lang w:eastAsia="zh-CN"/>
         </w:rPr>
       </w:pPr>
-      <w:hyperlink w:anchor="_Toc130803201" w:history="1">
+      <w:hyperlink w:anchor="_Toc130805853" w:history="1">
         <w:r>
           <w:rPr>
             <w:rStyle w:val="Hyperlink"/>
@@ -3200,7 +3198,7 @@
             <w:noProof/>
             <w:webHidden/>
           </w:rPr>
-          <w:instrText xml:space="preserve"> PAGEREF _Toc130803201 \h </w:instrText>
+          <w:instrText xml:space="preserve"> PAGEREF _Toc130805853 \h </w:instrText>
         </w:r>
         <w:r>
           <w:rPr>
@@ -3245,7 +3243,7 @@
           <w:lang w:eastAsia="zh-CN"/>
         </w:rPr>
       </w:pPr>
-      <w:hyperlink w:anchor="_Toc130803202" w:history="1">
+      <w:hyperlink w:anchor="_Toc130805854" w:history="1">
         <w:r>
           <w:rPr>
             <w:rStyle w:val="Hyperlink"/>
@@ -3273,7 +3271,7 @@
             <w:noProof/>
             <w:webHidden/>
           </w:rPr>
-          <w:instrText xml:space="preserve"> PAGEREF _Toc130803202 \h </w:instrText>
+          <w:instrText xml:space="preserve"> PAGEREF _Toc130805854 \h </w:instrText>
         </w:r>
         <w:r>
           <w:rPr>
@@ -3318,13 +3316,21 @@
           <w:lang w:eastAsia="zh-CN"/>
         </w:rPr>
       </w:pPr>
-      <w:hyperlink w:anchor="_Toc130803203" w:history="1">
+      <w:hyperlink w:anchor="_Toc130805855" w:history="1">
         <w:r>
           <w:rPr>
             <w:rStyle w:val="Hyperlink"/>
             <w:noProof/>
           </w:rPr>
-          <w:t>DANH MỤC CÁC BẢNG BIỂU, HÌNH VẼ, ĐỒ THỊ</w:t>
+          <w:t>DANH MỤC</w:t>
+        </w:r>
+        <w:r>
+          <w:rPr>
+            <w:rStyle w:val="Hyperlink"/>
+            <w:noProof/>
+            <w:lang w:val="vi-VN"/>
+          </w:rPr>
+          <w:t xml:space="preserve"> CHỮ VIẾT TẮT</w:t>
         </w:r>
         <w:r>
           <w:rPr>
@@ -3345,7 +3351,7 @@
             <w:noProof/>
             <w:webHidden/>
           </w:rPr>
-          <w:instrText xml:space="preserve"> PAGEREF _Toc130803203 \h </w:instrText>
+          <w:instrText xml:space="preserve"> PAGEREF _Toc130805855 \h </w:instrText>
         </w:r>
         <w:r>
           <w:rPr>
@@ -3390,7 +3396,80 @@
           <w:lang w:eastAsia="zh-CN"/>
         </w:rPr>
       </w:pPr>
-      <w:hyperlink w:anchor="_Toc130803204" w:history="1">
+      <w:hyperlink w:anchor="_Toc130805856" w:history="1">
+        <w:r>
+          <w:rPr>
+            <w:rStyle w:val="Hyperlink"/>
+            <w:noProof/>
+            <w:lang w:val="vi-VN"/>
+          </w:rPr>
+          <w:t>DANH MỤC CÁC BẢNG BIỂU, HÌNH VẼ, ĐỒ THỊ</w:t>
+        </w:r>
+        <w:r>
+          <w:rPr>
+            <w:noProof/>
+            <w:webHidden/>
+          </w:rPr>
+          <w:tab/>
+        </w:r>
+        <w:r>
+          <w:rPr>
+            <w:noProof/>
+            <w:webHidden/>
+          </w:rPr>
+          <w:fldChar w:fldCharType="begin"/>
+        </w:r>
+        <w:r>
+          <w:rPr>
+            <w:noProof/>
+            <w:webHidden/>
+          </w:rPr>
+          <w:instrText xml:space="preserve"> PAGEREF _Toc130805856 \h </w:instrText>
+        </w:r>
+        <w:r>
+          <w:rPr>
+            <w:noProof/>
+            <w:webHidden/>
+          </w:rPr>
+        </w:r>
+        <w:r>
+          <w:rPr>
+            <w:noProof/>
+            <w:webHidden/>
+          </w:rPr>
+          <w:fldChar w:fldCharType="separate"/>
+        </w:r>
+        <w:r>
+          <w:rPr>
+            <w:noProof/>
+            <w:webHidden/>
+          </w:rPr>
+          <w:t>3</w:t>
+        </w:r>
+        <w:r>
+          <w:rPr>
+            <w:noProof/>
+            <w:webHidden/>
+          </w:rPr>
+          <w:fldChar w:fldCharType="end"/>
+        </w:r>
+      </w:hyperlink>
+    </w:p>
+    <w:p>
+      <w:pPr>
+        <w:pStyle w:val="TOC1"/>
+        <w:tabs>
+          <w:tab w:val="right" w:leader="dot" w:pos="9111"/>
+        </w:tabs>
+        <w:rPr>
+          <w:rFonts w:asciiTheme="minorHAnsi" w:eastAsiaTheme="minorEastAsia" w:hAnsiTheme="minorHAnsi" w:cstheme="minorBidi"/>
+          <w:noProof/>
+          <w:sz w:val="22"/>
+          <w:szCs w:val="22"/>
+          <w:lang w:eastAsia="zh-CN"/>
+        </w:rPr>
+      </w:pPr>
+      <w:hyperlink w:anchor="_Toc130805857" w:history="1">
         <w:r>
           <w:rPr>
             <w:rStyle w:val="Hyperlink"/>
@@ -3425,7 +3504,7 @@
             <w:noProof/>
             <w:webHidden/>
           </w:rPr>
-          <w:instrText xml:space="preserve"> PAGEREF _Toc130803204 \h </w:instrText>
+          <w:instrText xml:space="preserve"> PAGEREF _Toc130805857 \h </w:instrText>
         </w:r>
         <w:r>
           <w:rPr>
@@ -3445,7 +3524,7 @@
             <w:noProof/>
             <w:webHidden/>
           </w:rPr>
-          <w:t>3</w:t>
+          <w:t>4</w:t>
         </w:r>
         <w:r>
           <w:rPr>
@@ -3470,7 +3549,7 @@
           <w:lang w:eastAsia="zh-CN"/>
         </w:rPr>
       </w:pPr>
-      <w:hyperlink w:anchor="_Toc130803205" w:history="1">
+      <w:hyperlink w:anchor="_Toc130805858" w:history="1">
         <w:r>
           <w:rPr>
             <w:rStyle w:val="Hyperlink"/>
@@ -3498,7 +3577,7 @@
             <w:noProof/>
             <w:webHidden/>
           </w:rPr>
-          <w:instrText xml:space="preserve"> PAGEREF _Toc130803205 \h </w:instrText>
+          <w:instrText xml:space="preserve"> PAGEREF _Toc130805858 \h </w:instrText>
         </w:r>
         <w:r>
           <w:rPr>
@@ -3518,7 +3597,7 @@
             <w:noProof/>
             <w:webHidden/>
           </w:rPr>
-          <w:t>3</w:t>
+          <w:t>4</w:t>
         </w:r>
         <w:r>
           <w:rPr>
@@ -3543,7 +3622,7 @@
           <w:lang w:eastAsia="zh-CN"/>
         </w:rPr>
       </w:pPr>
-      <w:hyperlink w:anchor="_Toc130803206" w:history="1">
+      <w:hyperlink w:anchor="_Toc130805859" w:history="1">
         <w:r>
           <w:rPr>
             <w:rStyle w:val="Hyperlink"/>
@@ -3571,7 +3650,7 @@
             <w:noProof/>
             <w:webHidden/>
           </w:rPr>
-          <w:instrText xml:space="preserve"> PAGEREF _Toc130803206 \h </w:instrText>
+          <w:instrText xml:space="preserve"> PAGEREF _Toc130805859 \h </w:instrText>
         </w:r>
         <w:r>
           <w:rPr>
@@ -3591,7 +3670,7 @@
             <w:noProof/>
             <w:webHidden/>
           </w:rPr>
-          <w:t>3</w:t>
+          <w:t>4</w:t>
         </w:r>
         <w:r>
           <w:rPr>
@@ -3616,7 +3695,7 @@
           <w:lang w:eastAsia="zh-CN"/>
         </w:rPr>
       </w:pPr>
-      <w:hyperlink w:anchor="_Toc130803207" w:history="1">
+      <w:hyperlink w:anchor="_Toc130805860" w:history="1">
         <w:r>
           <w:rPr>
             <w:rStyle w:val="Hyperlink"/>
@@ -3644,7 +3723,7 @@
             <w:noProof/>
             <w:webHidden/>
           </w:rPr>
-          <w:instrText xml:space="preserve"> PAGEREF _Toc130803207 \h </w:instrText>
+          <w:instrText xml:space="preserve"> PAGEREF _Toc130805860 \h </w:instrText>
         </w:r>
         <w:r>
           <w:rPr>
@@ -3664,7 +3743,7 @@
             <w:noProof/>
             <w:webHidden/>
           </w:rPr>
-          <w:t>4</w:t>
+          <w:t>5</w:t>
         </w:r>
         <w:r>
           <w:rPr>
@@ -3689,7 +3768,7 @@
           <w:lang w:eastAsia="zh-CN"/>
         </w:rPr>
       </w:pPr>
-      <w:hyperlink w:anchor="_Toc130803208" w:history="1">
+      <w:hyperlink w:anchor="_Toc130805861" w:history="1">
         <w:r>
           <w:rPr>
             <w:rStyle w:val="Hyperlink"/>
@@ -3717,7 +3796,7 @@
             <w:noProof/>
             <w:webHidden/>
           </w:rPr>
-          <w:instrText xml:space="preserve"> PAGEREF _Toc130803208 \h </w:instrText>
+          <w:instrText xml:space="preserve"> PAGEREF _Toc130805861 \h </w:instrText>
         </w:r>
         <w:r>
           <w:rPr>
@@ -3737,7 +3816,7 @@
             <w:noProof/>
             <w:webHidden/>
           </w:rPr>
-          <w:t>4</w:t>
+          <w:t>5</w:t>
         </w:r>
         <w:r>
           <w:rPr>
@@ -3762,7 +3841,7 @@
           <w:lang w:eastAsia="zh-CN"/>
         </w:rPr>
       </w:pPr>
-      <w:hyperlink w:anchor="_Toc130803209" w:history="1">
+      <w:hyperlink w:anchor="_Toc130805862" w:history="1">
         <w:r>
           <w:rPr>
             <w:rStyle w:val="Hyperlink"/>
@@ -3790,7 +3869,7 @@
             <w:noProof/>
             <w:webHidden/>
           </w:rPr>
-          <w:instrText xml:space="preserve"> PAGEREF _Toc130803209 \h </w:instrText>
+          <w:instrText xml:space="preserve"> PAGEREF _Toc130805862 \h </w:instrText>
         </w:r>
         <w:r>
           <w:rPr>
@@ -3810,7 +3889,7 @@
             <w:noProof/>
             <w:webHidden/>
           </w:rPr>
-          <w:t>4</w:t>
+          <w:t>5</w:t>
         </w:r>
         <w:r>
           <w:rPr>
@@ -3843,21 +3922,534 @@
         </w:rPr>
         <w:br w:type="page"/>
       </w:r>
+      <w:bookmarkStart w:id="8" w:name="_GoBack"/>
+      <w:bookmarkEnd w:id="8"/>
     </w:p>
     <w:p>
       <w:pPr>
         <w:pStyle w:val="Chng"/>
         <w:jc w:val="center"/>
         <w:outlineLvl w:val="0"/>
-      </w:pPr>
-      <w:bookmarkStart w:id="9" w:name="_Toc387692909"/>
-      <w:bookmarkStart w:id="10" w:name="_Toc130803203"/>
-      <w:r>
+        <w:rPr>
+          <w:lang w:val="vi-VN"/>
+        </w:rPr>
+      </w:pPr>
+      <w:bookmarkStart w:id="9" w:name="_Toc130805855"/>
+      <w:r>
+        <w:lastRenderedPageBreak/>
+        <w:t>DANH MỤC</w:t>
+      </w:r>
+      <w:r>
+        <w:rPr>
+          <w:lang w:val="vi-VN"/>
+        </w:rPr>
+        <w:t xml:space="preserve"> CHỮ VIẾT TẮT</w:t>
+      </w:r>
+      <w:bookmarkEnd w:id="9"/>
+    </w:p>
+    <w:p>
+      <w:pPr>
+        <w:pStyle w:val="Chng"/>
+        <w:rPr>
+          <w:sz w:val="28"/>
+          <w:szCs w:val="28"/>
+          <w:lang w:val="vi-VN"/>
+        </w:rPr>
+      </w:pPr>
+      <w:r>
+        <w:rPr>
+          <w:sz w:val="28"/>
+          <w:szCs w:val="28"/>
+          <w:lang w:val="vi-VN"/>
+        </w:rPr>
+        <w:t>DANH MỤC CHỮ VIẾT TẮT</w:t>
+      </w:r>
+    </w:p>
+    <w:p>
+      <w:pPr>
+        <w:tabs>
+          <w:tab w:val="left" w:pos="720"/>
+          <w:tab w:val="left" w:pos="1620"/>
+        </w:tabs>
+        <w:spacing w:after="200"/>
+        <w:rPr>
+          <w:sz w:val="26"/>
+          <w:szCs w:val="26"/>
+          <w:lang w:val="vi-VN"/>
+        </w:rPr>
+      </w:pPr>
+      <w:r>
+        <w:rPr>
+          <w:sz w:val="26"/>
+          <w:szCs w:val="26"/>
+          <w:lang w:val="vi-VN"/>
+        </w:rPr>
+        <w:t>CSDL</w:t>
+      </w:r>
+      <w:r>
+        <w:rPr>
+          <w:sz w:val="26"/>
+          <w:szCs w:val="26"/>
+          <w:lang w:val="vi-VN"/>
+        </w:rPr>
+        <w:tab/>
+      </w:r>
+      <w:r>
+        <w:rPr>
+          <w:sz w:val="26"/>
+          <w:szCs w:val="26"/>
+          <w:lang w:val="vi-VN"/>
+        </w:rPr>
+        <w:tab/>
+      </w:r>
+      <w:r>
+        <w:rPr>
+          <w:sz w:val="26"/>
+          <w:szCs w:val="26"/>
+          <w:lang w:val="vi-VN"/>
+        </w:rPr>
+        <w:t>Cơ sở dữ liệu</w:t>
+      </w:r>
+    </w:p>
+    <w:p>
+      <w:pPr>
+        <w:tabs>
+          <w:tab w:val="left" w:pos="720"/>
+          <w:tab w:val="left" w:pos="1620"/>
+        </w:tabs>
+        <w:spacing w:after="200"/>
+        <w:rPr>
+          <w:sz w:val="26"/>
+          <w:szCs w:val="26"/>
+          <w:lang w:val="vi-VN"/>
+        </w:rPr>
+      </w:pPr>
+      <w:r>
+        <w:rPr>
+          <w:sz w:val="26"/>
+          <w:szCs w:val="26"/>
+          <w:lang w:val="vi-VN"/>
+        </w:rPr>
+        <w:t>UC</w:t>
+      </w:r>
+      <w:r>
+        <w:rPr>
+          <w:sz w:val="26"/>
+          <w:szCs w:val="26"/>
+          <w:lang w:val="vi-VN"/>
+        </w:rPr>
+        <w:tab/>
+      </w:r>
+      <w:r>
+        <w:rPr>
+          <w:sz w:val="26"/>
+          <w:szCs w:val="26"/>
+          <w:lang w:val="vi-VN"/>
+        </w:rPr>
+        <w:tab/>
+        <w:t>Use case</w:t>
+      </w:r>
+    </w:p>
+    <w:p>
+      <w:pPr>
+        <w:tabs>
+          <w:tab w:val="left" w:pos="720"/>
+          <w:tab w:val="left" w:pos="1620"/>
+        </w:tabs>
+        <w:spacing w:after="200"/>
+        <w:rPr>
+          <w:sz w:val="26"/>
+          <w:szCs w:val="26"/>
+          <w:lang w:val="vi-VN"/>
+        </w:rPr>
+      </w:pPr>
+      <w:r>
+        <w:rPr>
+          <w:sz w:val="26"/>
+          <w:szCs w:val="26"/>
+          <w:lang w:val="vi-VN"/>
+        </w:rPr>
+        <w:t>AD</w:t>
+      </w:r>
+      <w:r>
+        <w:rPr>
+          <w:sz w:val="26"/>
+          <w:szCs w:val="26"/>
+          <w:lang w:val="vi-VN"/>
+        </w:rPr>
+        <w:tab/>
+      </w:r>
+      <w:r>
+        <w:rPr>
+          <w:sz w:val="26"/>
+          <w:szCs w:val="26"/>
+          <w:lang w:val="vi-VN"/>
+        </w:rPr>
+        <w:tab/>
+        <w:t>Activity Diagram</w:t>
+      </w:r>
+    </w:p>
+    <w:p>
+      <w:pPr>
+        <w:tabs>
+          <w:tab w:val="left" w:pos="720"/>
+          <w:tab w:val="left" w:pos="1620"/>
+        </w:tabs>
+        <w:spacing w:after="200"/>
+        <w:rPr>
+          <w:sz w:val="26"/>
+          <w:szCs w:val="26"/>
+          <w:lang w:val="vi-VN"/>
+        </w:rPr>
+      </w:pPr>
+      <w:r>
+        <w:rPr>
+          <w:sz w:val="26"/>
+          <w:szCs w:val="26"/>
+          <w:lang w:val="vi-VN"/>
+        </w:rPr>
+        <w:t>UML</w:t>
+      </w:r>
+      <w:r>
+        <w:rPr>
+          <w:sz w:val="26"/>
+          <w:szCs w:val="26"/>
+          <w:lang w:val="vi-VN"/>
+        </w:rPr>
+        <w:tab/>
+      </w:r>
+      <w:r>
+        <w:rPr>
+          <w:sz w:val="26"/>
+          <w:szCs w:val="26"/>
+          <w:lang w:val="vi-VN"/>
+        </w:rPr>
+        <w:tab/>
+        <w:t>Unified Modeling Language</w:t>
+      </w:r>
+    </w:p>
+    <w:p>
+      <w:pPr>
+        <w:tabs>
+          <w:tab w:val="left" w:pos="720"/>
+          <w:tab w:val="left" w:pos="1620"/>
+        </w:tabs>
+        <w:spacing w:after="200"/>
+        <w:rPr>
+          <w:sz w:val="26"/>
+          <w:szCs w:val="26"/>
+          <w:lang w:val="vi-VN"/>
+        </w:rPr>
+      </w:pPr>
+      <w:r>
+        <w:rPr>
+          <w:sz w:val="26"/>
+          <w:szCs w:val="26"/>
+          <w:lang w:val="vi-VN"/>
+        </w:rPr>
+        <w:t>ERD</w:t>
+      </w:r>
+      <w:r>
+        <w:rPr>
+          <w:sz w:val="26"/>
+          <w:szCs w:val="26"/>
+          <w:lang w:val="vi-VN"/>
+        </w:rPr>
+        <w:tab/>
+      </w:r>
+      <w:r>
+        <w:rPr>
+          <w:sz w:val="26"/>
+          <w:szCs w:val="26"/>
+          <w:lang w:val="vi-VN"/>
+        </w:rPr>
+        <w:tab/>
+        <w:t>Entity Relationship Diagram</w:t>
+      </w:r>
+    </w:p>
+    <w:p>
+      <w:pPr>
+        <w:tabs>
+          <w:tab w:val="left" w:pos="720"/>
+          <w:tab w:val="left" w:pos="1620"/>
+        </w:tabs>
+        <w:spacing w:after="200"/>
+        <w:rPr>
+          <w:sz w:val="26"/>
+          <w:szCs w:val="26"/>
+          <w:lang w:val="vi-VN"/>
+        </w:rPr>
+      </w:pPr>
+      <w:r>
+        <w:rPr>
+          <w:sz w:val="26"/>
+          <w:szCs w:val="26"/>
+          <w:lang w:val="vi-VN"/>
+        </w:rPr>
+        <w:t>SD</w:t>
+      </w:r>
+      <w:r>
+        <w:rPr>
+          <w:sz w:val="26"/>
+          <w:szCs w:val="26"/>
+          <w:lang w:val="vi-VN"/>
+        </w:rPr>
+        <w:tab/>
+      </w:r>
+      <w:r>
+        <w:rPr>
+          <w:sz w:val="26"/>
+          <w:szCs w:val="26"/>
+          <w:lang w:val="vi-VN"/>
+        </w:rPr>
+        <w:tab/>
+        <w:t>Sequence Diagram</w:t>
+      </w:r>
+    </w:p>
+    <w:p>
+      <w:pPr>
+        <w:tabs>
+          <w:tab w:val="left" w:pos="720"/>
+          <w:tab w:val="left" w:pos="1620"/>
+        </w:tabs>
+        <w:spacing w:after="200"/>
+        <w:rPr>
+          <w:sz w:val="26"/>
+          <w:szCs w:val="26"/>
+          <w:lang w:val="vi-VN"/>
+        </w:rPr>
+      </w:pPr>
+    </w:p>
+    <w:p>
+      <w:pPr>
+        <w:tabs>
+          <w:tab w:val="left" w:pos="720"/>
+          <w:tab w:val="left" w:pos="1620"/>
+        </w:tabs>
+        <w:spacing w:after="200"/>
+        <w:rPr>
+          <w:sz w:val="26"/>
+          <w:szCs w:val="26"/>
+          <w:lang w:val="vi-VN"/>
+        </w:rPr>
+      </w:pPr>
+    </w:p>
+    <w:p>
+      <w:pPr>
+        <w:tabs>
+          <w:tab w:val="left" w:pos="720"/>
+          <w:tab w:val="left" w:pos="1620"/>
+        </w:tabs>
+        <w:spacing w:after="200"/>
+        <w:rPr>
+          <w:sz w:val="26"/>
+          <w:szCs w:val="26"/>
+          <w:lang w:val="vi-VN"/>
+        </w:rPr>
+      </w:pPr>
+    </w:p>
+    <w:p>
+      <w:pPr>
+        <w:tabs>
+          <w:tab w:val="left" w:pos="720"/>
+          <w:tab w:val="left" w:pos="1620"/>
+        </w:tabs>
+        <w:spacing w:after="200"/>
+        <w:rPr>
+          <w:sz w:val="26"/>
+          <w:szCs w:val="26"/>
+          <w:lang w:val="vi-VN"/>
+        </w:rPr>
+      </w:pPr>
+    </w:p>
+    <w:p>
+      <w:pPr>
+        <w:tabs>
+          <w:tab w:val="left" w:pos="720"/>
+          <w:tab w:val="left" w:pos="1620"/>
+        </w:tabs>
+        <w:spacing w:after="200"/>
+        <w:rPr>
+          <w:sz w:val="26"/>
+          <w:szCs w:val="26"/>
+          <w:lang w:val="vi-VN"/>
+        </w:rPr>
+      </w:pPr>
+    </w:p>
+    <w:p>
+      <w:pPr>
+        <w:tabs>
+          <w:tab w:val="left" w:pos="720"/>
+          <w:tab w:val="left" w:pos="1620"/>
+        </w:tabs>
+        <w:spacing w:after="200"/>
+        <w:rPr>
+          <w:sz w:val="26"/>
+          <w:szCs w:val="26"/>
+          <w:lang w:val="vi-VN"/>
+        </w:rPr>
+      </w:pPr>
+    </w:p>
+    <w:p>
+      <w:pPr>
+        <w:tabs>
+          <w:tab w:val="left" w:pos="720"/>
+          <w:tab w:val="left" w:pos="1620"/>
+        </w:tabs>
+        <w:spacing w:after="200"/>
+        <w:rPr>
+          <w:sz w:val="26"/>
+          <w:szCs w:val="26"/>
+          <w:lang w:val="vi-VN"/>
+        </w:rPr>
+      </w:pPr>
+    </w:p>
+    <w:p>
+      <w:pPr>
+        <w:tabs>
+          <w:tab w:val="left" w:pos="720"/>
+          <w:tab w:val="left" w:pos="1620"/>
+        </w:tabs>
+        <w:spacing w:after="200"/>
+        <w:rPr>
+          <w:sz w:val="26"/>
+          <w:szCs w:val="26"/>
+          <w:lang w:val="vi-VN"/>
+        </w:rPr>
+      </w:pPr>
+    </w:p>
+    <w:p>
+      <w:pPr>
+        <w:tabs>
+          <w:tab w:val="left" w:pos="720"/>
+          <w:tab w:val="left" w:pos="1620"/>
+        </w:tabs>
+        <w:spacing w:after="200"/>
+        <w:rPr>
+          <w:sz w:val="26"/>
+          <w:szCs w:val="26"/>
+          <w:lang w:val="vi-VN"/>
+        </w:rPr>
+      </w:pPr>
+    </w:p>
+    <w:p>
+      <w:pPr>
+        <w:tabs>
+          <w:tab w:val="left" w:pos="720"/>
+          <w:tab w:val="left" w:pos="1620"/>
+        </w:tabs>
+        <w:spacing w:after="200"/>
+        <w:rPr>
+          <w:sz w:val="26"/>
+          <w:szCs w:val="26"/>
+          <w:lang w:val="vi-VN"/>
+        </w:rPr>
+      </w:pPr>
+    </w:p>
+    <w:p>
+      <w:pPr>
+        <w:tabs>
+          <w:tab w:val="left" w:pos="720"/>
+          <w:tab w:val="left" w:pos="1620"/>
+        </w:tabs>
+        <w:spacing w:after="200"/>
+        <w:rPr>
+          <w:sz w:val="26"/>
+          <w:szCs w:val="26"/>
+          <w:lang w:val="vi-VN"/>
+        </w:rPr>
+      </w:pPr>
+    </w:p>
+    <w:p>
+      <w:pPr>
+        <w:tabs>
+          <w:tab w:val="left" w:pos="720"/>
+          <w:tab w:val="left" w:pos="1620"/>
+        </w:tabs>
+        <w:spacing w:after="200"/>
+        <w:rPr>
+          <w:sz w:val="26"/>
+          <w:szCs w:val="26"/>
+          <w:lang w:val="vi-VN"/>
+        </w:rPr>
+      </w:pPr>
+    </w:p>
+    <w:p>
+      <w:pPr>
+        <w:tabs>
+          <w:tab w:val="left" w:pos="720"/>
+          <w:tab w:val="left" w:pos="1620"/>
+        </w:tabs>
+        <w:spacing w:after="200"/>
+        <w:rPr>
+          <w:sz w:val="26"/>
+          <w:szCs w:val="26"/>
+          <w:lang w:val="vi-VN"/>
+        </w:rPr>
+      </w:pPr>
+    </w:p>
+    <w:p>
+      <w:pPr>
+        <w:tabs>
+          <w:tab w:val="left" w:pos="720"/>
+          <w:tab w:val="left" w:pos="1620"/>
+        </w:tabs>
+        <w:spacing w:after="200"/>
+        <w:rPr>
+          <w:sz w:val="26"/>
+          <w:szCs w:val="26"/>
+          <w:lang w:val="vi-VN"/>
+        </w:rPr>
+      </w:pPr>
+    </w:p>
+    <w:p>
+      <w:pPr>
+        <w:tabs>
+          <w:tab w:val="left" w:pos="720"/>
+          <w:tab w:val="left" w:pos="1620"/>
+        </w:tabs>
+        <w:spacing w:after="200"/>
+        <w:rPr>
+          <w:sz w:val="26"/>
+          <w:szCs w:val="26"/>
+          <w:lang w:val="vi-VN"/>
+        </w:rPr>
+      </w:pPr>
+    </w:p>
+    <w:p>
+      <w:pPr>
+        <w:tabs>
+          <w:tab w:val="left" w:pos="720"/>
+          <w:tab w:val="left" w:pos="1620"/>
+        </w:tabs>
+        <w:spacing w:after="200"/>
+        <w:rPr>
+          <w:sz w:val="26"/>
+          <w:szCs w:val="26"/>
+          <w:lang w:val="vi-VN"/>
+        </w:rPr>
+      </w:pPr>
+    </w:p>
+    <w:p>
+      <w:pPr>
+        <w:pStyle w:val="Chng"/>
+        <w:jc w:val="center"/>
+        <w:outlineLvl w:val="0"/>
+        <w:rPr>
+          <w:lang w:val="vi-VN"/>
+        </w:rPr>
+      </w:pPr>
+      <w:bookmarkStart w:id="10" w:name="_Toc387692909"/>
+      <w:bookmarkStart w:id="11" w:name="_Toc130805856"/>
+      <w:r>
+        <w:rPr>
+          <w:lang w:val="vi-VN"/>
+        </w:rPr>
         <w:lastRenderedPageBreak/>
         <w:t>DANH MỤC CÁC BẢNG BIỂU, HÌNH VẼ, ĐỒ THỊ</w:t>
       </w:r>
-      <w:bookmarkEnd w:id="9"/>
       <w:bookmarkEnd w:id="10"/>
+      <w:bookmarkEnd w:id="11"/>
     </w:p>
     <w:p>
       <w:pPr>
@@ -3965,8 +4557,8 @@
           <w:lang w:val="vi-VN"/>
         </w:rPr>
       </w:pPr>
-      <w:bookmarkStart w:id="11" w:name="_Toc387692910"/>
-      <w:bookmarkStart w:id="12" w:name="_Toc130803204"/>
+      <w:bookmarkStart w:id="12" w:name="_Toc387692910"/>
+      <w:bookmarkStart w:id="13" w:name="_Toc130805857"/>
       <w:r>
         <w:lastRenderedPageBreak/>
         <w:t>C</w:t>
@@ -3977,15 +4569,15 @@
       <w:r>
         <w:t xml:space="preserve"> – </w:t>
       </w:r>
-      <w:bookmarkStart w:id="13" w:name="_Toc387692917"/>
-      <w:bookmarkEnd w:id="11"/>
+      <w:bookmarkStart w:id="14" w:name="_Toc387692917"/>
+      <w:bookmarkEnd w:id="12"/>
       <w:r>
         <w:rPr>
           <w:lang w:val="vi-VN"/>
         </w:rPr>
         <w:t>GIỚI THIỆU ĐỀ TÀI</w:t>
       </w:r>
-      <w:bookmarkEnd w:id="12"/>
+      <w:bookmarkEnd w:id="13"/>
     </w:p>
     <w:p>
       <w:pPr>
@@ -3997,7 +4589,7 @@
           <w:lang w:val="vi-VN"/>
         </w:rPr>
       </w:pPr>
-      <w:bookmarkStart w:id="14" w:name="_Toc130803205"/>
+      <w:bookmarkStart w:id="15" w:name="_Toc130805858"/>
       <w:r>
         <w:rPr>
           <w:sz w:val="28"/>
@@ -4006,7 +4598,7 @@
         </w:rPr>
         <w:t>1.1 Lý do và mục đích chọn đề tài</w:t>
       </w:r>
-      <w:bookmarkEnd w:id="14"/>
+      <w:bookmarkEnd w:id="15"/>
     </w:p>
     <w:p>
       <w:pPr>
@@ -4055,7 +4647,25 @@
           <w:szCs w:val="26"/>
           <w:lang w:val="vi-VN"/>
         </w:rPr>
-        <w:t>công việc, học tập, tài chính, truyền thông...và cả giải trí.</w:t>
+        <w:t xml:space="preserve">công việc, học tập, tài chính, truyền </w:t>
+      </w:r>
+      <w:r>
+        <w:rPr>
+          <w:b w:val="0"/>
+          <w:sz w:val="26"/>
+          <w:szCs w:val="26"/>
+          <w:lang w:val="vi-VN"/>
+        </w:rPr>
+        <w:t>thông, giải trí,...và cả mua sắm</w:t>
+      </w:r>
+      <w:r>
+        <w:rPr>
+          <w:b w:val="0"/>
+          <w:sz w:val="26"/>
+          <w:szCs w:val="26"/>
+          <w:lang w:val="vi-VN"/>
+        </w:rPr>
+        <w:t>.</w:t>
       </w:r>
     </w:p>
     <w:p>
@@ -4088,7 +4698,7 @@
           <w:szCs w:val="26"/>
           <w:lang w:val="vi-VN"/>
         </w:rPr>
-        <w:t>Như đã nói ở phần trên, khoa học công nghệ đang chiếm một vai trò quan trọng trong lĩnh vực giải trí. Nhờ sự đóng góp của khoa học công nghệ, việc quản lý thủ công dần được thay thế bằng phương pháp quản lý hiện đại hơn. Giúp khắc phục các khuyết điểm của phương pháp quản lý truyền thống.</w:t>
+        <w:t xml:space="preserve">Như đã nói ở phần trên, khoa học công nghệ đang chiếm một vai trò quan trọng trong lĩnh vực </w:t>
       </w:r>
       <w:r>
         <w:rPr>
@@ -4097,8 +4707,86 @@
           <w:szCs w:val="26"/>
           <w:lang w:val="vi-VN"/>
         </w:rPr>
-        <w:t xml:space="preserve"> Từ </w:t>
-      </w:r>
+        <w:t>mua sắm</w:t>
+      </w:r>
+      <w:r>
+        <w:rPr>
+          <w:b w:val="0"/>
+          <w:sz w:val="26"/>
+          <w:szCs w:val="26"/>
+          <w:lang w:val="vi-VN"/>
+        </w:rPr>
+        <w:t>. Nhờ sự đóng góp của khoa học công nghệ, việc quản lý thủ công dần được thay thế bằng phương pháp quản lý hiện đại hơn. Giúp khắc phục các khuyết điểm của phương pháp quản lý truyền thống.</w:t>
+      </w:r>
+      <w:r>
+        <w:rPr>
+          <w:b w:val="0"/>
+          <w:sz w:val="26"/>
+          <w:szCs w:val="26"/>
+          <w:lang w:val="vi-VN"/>
+        </w:rPr>
+        <w:t xml:space="preserve"> Từ nhu cầu thực tế, nhóm chúng em tiến hành xây dựng một đồ án mang tên “Website bán giày, balo, phụ kiện SHMILY Shoes Store”</w:t>
+      </w:r>
+      <w:r>
+        <w:rPr>
+          <w:b w:val="0"/>
+          <w:sz w:val="26"/>
+          <w:szCs w:val="26"/>
+          <w:lang w:val="vi-VN"/>
+        </w:rPr>
+        <w:t xml:space="preserve">. </w:t>
+      </w:r>
+      <w:r>
+        <w:rPr>
+          <w:b w:val="0"/>
+          <w:sz w:val="26"/>
+          <w:szCs w:val="26"/>
+          <w:lang w:val="vi-VN"/>
+        </w:rPr>
+        <w:t>Website này là một cửa hàng online cho phép</w:t>
+      </w:r>
+      <w:r>
+        <w:rPr>
+          <w:b w:val="0"/>
+          <w:sz w:val="26"/>
+          <w:szCs w:val="26"/>
+          <w:lang w:val="vi-VN"/>
+        </w:rPr>
+        <w:t xml:space="preserve"> </w:t>
+      </w:r>
+      <w:r>
+        <w:rPr>
+          <w:b w:val="0"/>
+          <w:sz w:val="26"/>
+          <w:szCs w:val="26"/>
+          <w:lang w:val="vi-VN"/>
+        </w:rPr>
+        <w:t xml:space="preserve">người dùng </w:t>
+      </w:r>
+      <w:r>
+        <w:rPr>
+          <w:b w:val="0"/>
+          <w:sz w:val="26"/>
+          <w:szCs w:val="26"/>
+          <w:lang w:val="vi-VN"/>
+        </w:rPr>
+        <w:t>xem danh sách các sản phẩm và mua sản phẩm một cách nhanh chóng và thuận tiện.</w:t>
+      </w:r>
+    </w:p>
+    <w:p>
+      <w:pPr>
+        <w:pStyle w:val="Chng"/>
+        <w:tabs>
+          <w:tab w:val="left" w:pos="720"/>
+        </w:tabs>
+        <w:jc w:val="both"/>
+        <w:rPr>
+          <w:b w:val="0"/>
+          <w:sz w:val="26"/>
+          <w:szCs w:val="26"/>
+          <w:lang w:val="vi-VN"/>
+        </w:rPr>
+      </w:pPr>
     </w:p>
     <w:p>
       <w:pPr>
@@ -4110,7 +4798,7 @@
           <w:lang w:val="vi-VN"/>
         </w:rPr>
       </w:pPr>
-      <w:bookmarkStart w:id="15" w:name="_Toc130803206"/>
+      <w:bookmarkStart w:id="16" w:name="_Toc130805859"/>
       <w:r>
         <w:rPr>
           <w:sz w:val="28"/>
@@ -4119,217 +4807,186 @@
         </w:rPr>
         <w:t>1.2 Nhiệm vụ của đề tài</w:t>
       </w:r>
-      <w:bookmarkEnd w:id="15"/>
+      <w:bookmarkEnd w:id="16"/>
     </w:p>
     <w:p>
       <w:pPr>
         <w:pStyle w:val="Chng"/>
-        <w:rPr>
+        <w:tabs>
+          <w:tab w:val="left" w:pos="720"/>
+        </w:tabs>
+        <w:jc w:val="both"/>
+        <w:rPr>
+          <w:b w:val="0"/>
           <w:sz w:val="28"/>
           <w:szCs w:val="28"/>
           <w:lang w:val="vi-VN"/>
         </w:rPr>
       </w:pPr>
+      <w:r>
+        <w:rPr>
+          <w:sz w:val="28"/>
+          <w:szCs w:val="28"/>
+          <w:lang w:val="vi-VN"/>
+        </w:rPr>
+        <w:tab/>
+      </w:r>
+      <w:r>
+        <w:rPr>
+          <w:b w:val="0"/>
+          <w:sz w:val="28"/>
+          <w:szCs w:val="28"/>
+          <w:lang w:val="vi-VN"/>
+        </w:rPr>
+        <w:t>Các nhiệm vụ chính của đề tài “Website bán giày, balo, phụ kiện SHMILY Shoes Store”</w:t>
+      </w:r>
+      <w:r>
+        <w:rPr>
+          <w:b w:val="0"/>
+          <w:sz w:val="28"/>
+          <w:szCs w:val="28"/>
+          <w:lang w:val="vi-VN"/>
+        </w:rPr>
+        <w:t>:</w:t>
+      </w:r>
     </w:p>
     <w:p>
       <w:pPr>
         <w:pStyle w:val="Chng"/>
-        <w:rPr>
+        <w:numPr>
+          <w:ilvl w:val="0"/>
+          <w:numId w:val="26"/>
+        </w:numPr>
+        <w:tabs>
+          <w:tab w:val="left" w:pos="720"/>
+        </w:tabs>
+        <w:jc w:val="both"/>
+        <w:rPr>
+          <w:b w:val="0"/>
           <w:sz w:val="28"/>
           <w:szCs w:val="28"/>
           <w:lang w:val="vi-VN"/>
         </w:rPr>
       </w:pPr>
+      <w:r>
+        <w:rPr>
+          <w:b w:val="0"/>
+          <w:sz w:val="28"/>
+          <w:szCs w:val="28"/>
+          <w:lang w:val="vi-VN"/>
+        </w:rPr>
+        <w:t>Khảo sát hệ thống.</w:t>
+      </w:r>
     </w:p>
     <w:p>
       <w:pPr>
         <w:pStyle w:val="Chng"/>
-        <w:rPr>
+        <w:numPr>
+          <w:ilvl w:val="0"/>
+          <w:numId w:val="26"/>
+        </w:numPr>
+        <w:tabs>
+          <w:tab w:val="left" w:pos="720"/>
+        </w:tabs>
+        <w:jc w:val="both"/>
+        <w:rPr>
+          <w:b w:val="0"/>
           <w:sz w:val="28"/>
           <w:szCs w:val="28"/>
           <w:lang w:val="vi-VN"/>
         </w:rPr>
       </w:pPr>
+      <w:r>
+        <w:rPr>
+          <w:b w:val="0"/>
+          <w:sz w:val="28"/>
+          <w:szCs w:val="28"/>
+          <w:lang w:val="vi-VN"/>
+        </w:rPr>
+        <w:t xml:space="preserve">Phân tích và thiết kế hệ thống (xây dựng </w:t>
+      </w:r>
+      <w:r>
+        <w:rPr>
+          <w:b w:val="0"/>
+          <w:sz w:val="28"/>
+          <w:szCs w:val="28"/>
+          <w:lang w:val="vi-VN"/>
+        </w:rPr>
+        <w:t xml:space="preserve">CSDL dựa trên hệ quản trị cơ sở dữ liệu SQL Server, xây dựng các </w:t>
+      </w:r>
+      <w:r>
+        <w:rPr>
+          <w:b w:val="0"/>
+          <w:sz w:val="28"/>
+          <w:szCs w:val="28"/>
+          <w:lang w:val="vi-VN"/>
+        </w:rPr>
+        <w:t>UC,</w:t>
+      </w:r>
+      <w:r>
+        <w:rPr>
+          <w:b w:val="0"/>
+          <w:sz w:val="28"/>
+          <w:szCs w:val="28"/>
+          <w:lang w:val="vi-VN"/>
+        </w:rPr>
+        <w:t xml:space="preserve"> SD, Class diagram, </w:t>
+      </w:r>
+      <w:r>
+        <w:rPr>
+          <w:b w:val="0"/>
+          <w:sz w:val="28"/>
+          <w:szCs w:val="28"/>
+          <w:lang w:val="vi-VN"/>
+        </w:rPr>
+        <w:t>ERD</w:t>
+      </w:r>
+      <w:r>
+        <w:rPr>
+          <w:b w:val="0"/>
+          <w:sz w:val="28"/>
+          <w:szCs w:val="28"/>
+          <w:lang w:val="vi-VN"/>
+        </w:rPr>
+        <w:t>)</w:t>
+      </w:r>
+      <w:r>
+        <w:rPr>
+          <w:b w:val="0"/>
+          <w:sz w:val="28"/>
+          <w:szCs w:val="28"/>
+          <w:lang w:val="vi-VN"/>
+        </w:rPr>
+        <w:t>.</w:t>
+      </w:r>
     </w:p>
     <w:p>
       <w:pPr>
         <w:pStyle w:val="Chng"/>
-        <w:rPr>
+        <w:numPr>
+          <w:ilvl w:val="0"/>
+          <w:numId w:val="26"/>
+        </w:numPr>
+        <w:tabs>
+          <w:tab w:val="left" w:pos="720"/>
+        </w:tabs>
+        <w:jc w:val="both"/>
+        <w:rPr>
+          <w:b w:val="0"/>
           <w:sz w:val="28"/>
           <w:szCs w:val="28"/>
           <w:lang w:val="vi-VN"/>
         </w:rPr>
       </w:pPr>
-    </w:p>
-    <w:p>
-      <w:pPr>
-        <w:pStyle w:val="Chng"/>
-        <w:rPr>
+      <w:r>
+        <w:rPr>
+          <w:b w:val="0"/>
           <w:sz w:val="28"/>
           <w:szCs w:val="28"/>
           <w:lang w:val="vi-VN"/>
         </w:rPr>
-      </w:pPr>
-    </w:p>
-    <w:p>
-      <w:pPr>
-        <w:pStyle w:val="Chng"/>
-        <w:rPr>
-          <w:sz w:val="28"/>
-          <w:szCs w:val="28"/>
-          <w:lang w:val="vi-VN"/>
-        </w:rPr>
-      </w:pPr>
-    </w:p>
-    <w:p>
-      <w:pPr>
-        <w:pStyle w:val="Chng"/>
-        <w:rPr>
-          <w:sz w:val="28"/>
-          <w:szCs w:val="28"/>
-          <w:lang w:val="vi-VN"/>
-        </w:rPr>
-      </w:pPr>
-    </w:p>
-    <w:p>
-      <w:pPr>
-        <w:pStyle w:val="Chng"/>
-        <w:rPr>
-          <w:sz w:val="28"/>
-          <w:szCs w:val="28"/>
-          <w:lang w:val="vi-VN"/>
-        </w:rPr>
-      </w:pPr>
-    </w:p>
-    <w:p>
-      <w:pPr>
-        <w:pStyle w:val="Chng"/>
-        <w:rPr>
-          <w:sz w:val="28"/>
-          <w:szCs w:val="28"/>
-          <w:lang w:val="vi-VN"/>
-        </w:rPr>
-      </w:pPr>
-    </w:p>
-    <w:p>
-      <w:pPr>
-        <w:pStyle w:val="Chng"/>
-        <w:rPr>
-          <w:sz w:val="28"/>
-          <w:szCs w:val="28"/>
-          <w:lang w:val="vi-VN"/>
-        </w:rPr>
-      </w:pPr>
-    </w:p>
-    <w:p>
-      <w:pPr>
-        <w:pStyle w:val="Chng"/>
-        <w:rPr>
-          <w:sz w:val="28"/>
-          <w:szCs w:val="28"/>
-          <w:lang w:val="vi-VN"/>
-        </w:rPr>
-      </w:pPr>
-    </w:p>
-    <w:p>
-      <w:pPr>
-        <w:pStyle w:val="Chng"/>
-        <w:rPr>
-          <w:sz w:val="28"/>
-          <w:szCs w:val="28"/>
-          <w:lang w:val="vi-VN"/>
-        </w:rPr>
-      </w:pPr>
-    </w:p>
-    <w:p>
-      <w:pPr>
-        <w:pStyle w:val="Chng"/>
-        <w:rPr>
-          <w:sz w:val="28"/>
-          <w:szCs w:val="28"/>
-          <w:lang w:val="vi-VN"/>
-        </w:rPr>
-      </w:pPr>
-    </w:p>
-    <w:p>
-      <w:pPr>
-        <w:pStyle w:val="Chng"/>
-        <w:rPr>
-          <w:sz w:val="28"/>
-          <w:szCs w:val="28"/>
-          <w:lang w:val="vi-VN"/>
-        </w:rPr>
-      </w:pPr>
-    </w:p>
-    <w:p>
-      <w:pPr>
-        <w:pStyle w:val="Chng"/>
-        <w:rPr>
-          <w:sz w:val="28"/>
-          <w:szCs w:val="28"/>
-          <w:lang w:val="vi-VN"/>
-        </w:rPr>
-      </w:pPr>
-    </w:p>
-    <w:p>
-      <w:pPr>
-        <w:pStyle w:val="Chng"/>
-        <w:rPr>
-          <w:sz w:val="28"/>
-          <w:szCs w:val="28"/>
-          <w:lang w:val="vi-VN"/>
-        </w:rPr>
-      </w:pPr>
-    </w:p>
-    <w:p>
-      <w:pPr>
-        <w:pStyle w:val="Chng"/>
-        <w:rPr>
-          <w:sz w:val="28"/>
-          <w:szCs w:val="28"/>
-          <w:lang w:val="vi-VN"/>
-        </w:rPr>
-      </w:pPr>
-    </w:p>
-    <w:p>
-      <w:pPr>
-        <w:pStyle w:val="Chng"/>
-        <w:rPr>
-          <w:sz w:val="28"/>
-          <w:szCs w:val="28"/>
-          <w:lang w:val="vi-VN"/>
-        </w:rPr>
-      </w:pPr>
-    </w:p>
-    <w:p>
-      <w:pPr>
-        <w:pStyle w:val="Chng"/>
-        <w:rPr>
-          <w:sz w:val="28"/>
-          <w:szCs w:val="28"/>
-          <w:lang w:val="vi-VN"/>
-        </w:rPr>
-      </w:pPr>
-    </w:p>
-    <w:p>
-      <w:pPr>
-        <w:pStyle w:val="Chng"/>
-        <w:rPr>
-          <w:sz w:val="28"/>
-          <w:szCs w:val="28"/>
-          <w:lang w:val="vi-VN"/>
-        </w:rPr>
-      </w:pPr>
-    </w:p>
-    <w:p>
-      <w:pPr>
-        <w:pStyle w:val="Chng"/>
-        <w:rPr>
-          <w:sz w:val="28"/>
-          <w:szCs w:val="28"/>
-          <w:lang w:val="vi-VN"/>
-        </w:rPr>
-      </w:pPr>
+        <w:t>Xây dựng website bằng công nghệ .NET dựa trên thiết kế hệ thống.</w:t>
+      </w:r>
     </w:p>
     <w:p>
       <w:pPr>
@@ -4340,21 +4997,22 @@
           <w:lang w:val="vi-VN"/>
         </w:rPr>
       </w:pPr>
-      <w:bookmarkStart w:id="16" w:name="_Toc130803207"/>
-      <w:r>
-        <w:rPr>
-          <w:lang w:val="vi-VN"/>
-        </w:rPr>
+      <w:bookmarkStart w:id="17" w:name="_Toc130805860"/>
+      <w:r>
+        <w:rPr>
+          <w:lang w:val="vi-VN"/>
+        </w:rPr>
+        <w:lastRenderedPageBreak/>
         <w:t xml:space="preserve">CHƯƠNG 2 – </w:t>
       </w:r>
-      <w:bookmarkEnd w:id="13"/>
+      <w:bookmarkEnd w:id="14"/>
       <w:r>
         <w:rPr>
           <w:lang w:val="vi-VN"/>
         </w:rPr>
         <w:t>CƠ SỞ LÝ THUYẾT</w:t>
       </w:r>
-      <w:bookmarkEnd w:id="16"/>
+      <w:bookmarkEnd w:id="17"/>
     </w:p>
     <w:p>
       <w:pPr>
@@ -4364,8 +5022,8 @@
           <w:lang w:val="vi-VN"/>
         </w:rPr>
       </w:pPr>
-      <w:bookmarkStart w:id="17" w:name="_Toc387692920"/>
-      <w:bookmarkStart w:id="18" w:name="_Toc130803208"/>
+      <w:bookmarkStart w:id="18" w:name="_Toc387692920"/>
+      <w:bookmarkStart w:id="19" w:name="_Toc130805861"/>
       <w:r>
         <w:rPr>
           <w:lang w:val="vi-VN"/>
@@ -4384,7 +5042,7 @@
         </w:rPr>
         <w:t xml:space="preserve"> </w:t>
       </w:r>
-      <w:bookmarkEnd w:id="17"/>
+      <w:bookmarkEnd w:id="18"/>
       <w:r>
         <w:rPr>
           <w:lang w:val="vi-VN"/>
@@ -4403,7 +5061,7 @@
         </w:rPr>
         <w:t xml:space="preserve"> HỆ THỐNG</w:t>
       </w:r>
-      <w:bookmarkEnd w:id="18"/>
+      <w:bookmarkEnd w:id="19"/>
     </w:p>
     <w:p>
       <w:pPr>
@@ -4413,7 +5071,7 @@
           <w:lang w:val="vi-VN"/>
         </w:rPr>
       </w:pPr>
-      <w:bookmarkStart w:id="19" w:name="_Toc130803209"/>
+      <w:bookmarkStart w:id="20" w:name="_Toc130805862"/>
       <w:r>
         <w:rPr>
           <w:lang w:val="vi-VN"/>
@@ -4432,7 +5090,7 @@
         </w:rPr>
         <w:t>TỔNG KẾT</w:t>
       </w:r>
-      <w:bookmarkEnd w:id="19"/>
+      <w:bookmarkEnd w:id="20"/>
     </w:p>
     <w:p>
       <w:pPr>
@@ -4639,7 +5297,6 @@
           <w:szCs w:val="26"/>
           <w:lang w:val="vi-VN"/>
         </w:rPr>
-        <w:lastRenderedPageBreak/>
         <w:t xml:space="preserve">Nguyễn Thị Gấm (1996), </w:t>
       </w:r>
       <w:r>
@@ -4884,6 +5541,7 @@
           <w:sz w:val="26"/>
           <w:szCs w:val="26"/>
         </w:rPr>
+        <w:lastRenderedPageBreak/>
         <w:t xml:space="preserve">Boulding K.E. (1955), </w:t>
       </w:r>
       <w:r>
@@ -5399,7 +6057,7 @@
           <w:rPr>
             <w:noProof/>
           </w:rPr>
-          <w:t>6</w:t>
+          <w:t>7</w:t>
         </w:r>
         <w:r>
           <w:rPr>
@@ -7382,6 +8040,119 @@
     </w:lvl>
   </w:abstractNum>
   <w:abstractNum w:abstractNumId="18" w15:restartNumberingAfterBreak="0">
+    <w:nsid w:val="66DC58CD"/>
+    <w:multiLevelType w:val="hybridMultilevel"/>
+    <w:tmpl w:val="D370EEFC"/>
+    <w:lvl w:ilvl="0" w:tplc="04090001">
+      <w:start w:val="1"/>
+      <w:numFmt w:val="bullet"/>
+      <w:lvlText w:val=""/>
+      <w:lvlJc w:val="left"/>
+      <w:pPr>
+        <w:ind w:left="1440" w:hanging="360"/>
+      </w:pPr>
+      <w:rPr>
+        <w:rFonts w:ascii="Symbol" w:hAnsi="Symbol" w:hint="default"/>
+      </w:rPr>
+    </w:lvl>
+    <w:lvl w:ilvl="1" w:tplc="04090003" w:tentative="1">
+      <w:start w:val="1"/>
+      <w:numFmt w:val="bullet"/>
+      <w:lvlText w:val="o"/>
+      <w:lvlJc w:val="left"/>
+      <w:pPr>
+        <w:ind w:left="2160" w:hanging="360"/>
+      </w:pPr>
+      <w:rPr>
+        <w:rFonts w:ascii="Courier New" w:hAnsi="Courier New" w:cs="Courier New" w:hint="default"/>
+      </w:rPr>
+    </w:lvl>
+    <w:lvl w:ilvl="2" w:tplc="04090005" w:tentative="1">
+      <w:start w:val="1"/>
+      <w:numFmt w:val="bullet"/>
+      <w:lvlText w:val=""/>
+      <w:lvlJc w:val="left"/>
+      <w:pPr>
+        <w:ind w:left="2880" w:hanging="360"/>
+      </w:pPr>
+      <w:rPr>
+        <w:rFonts w:ascii="Wingdings" w:hAnsi="Wingdings" w:hint="default"/>
+      </w:rPr>
+    </w:lvl>
+    <w:lvl w:ilvl="3" w:tplc="04090001" w:tentative="1">
+      <w:start w:val="1"/>
+      <w:numFmt w:val="bullet"/>
+      <w:lvlText w:val=""/>
+      <w:lvlJc w:val="left"/>
+      <w:pPr>
+        <w:ind w:left="3600" w:hanging="360"/>
+      </w:pPr>
+      <w:rPr>
+        <w:rFonts w:ascii="Symbol" w:hAnsi="Symbol" w:hint="default"/>
+      </w:rPr>
+    </w:lvl>
+    <w:lvl w:ilvl="4" w:tplc="04090003" w:tentative="1">
+      <w:start w:val="1"/>
+      <w:numFmt w:val="bullet"/>
+      <w:lvlText w:val="o"/>
+      <w:lvlJc w:val="left"/>
+      <w:pPr>
+        <w:ind w:left="4320" w:hanging="360"/>
+      </w:pPr>
+      <w:rPr>
+        <w:rFonts w:ascii="Courier New" w:hAnsi="Courier New" w:cs="Courier New" w:hint="default"/>
+      </w:rPr>
+    </w:lvl>
+    <w:lvl w:ilvl="5" w:tplc="04090005" w:tentative="1">
+      <w:start w:val="1"/>
+      <w:numFmt w:val="bullet"/>
+      <w:lvlText w:val=""/>
+      <w:lvlJc w:val="left"/>
+      <w:pPr>
+        <w:ind w:left="5040" w:hanging="360"/>
+      </w:pPr>
+      <w:rPr>
+        <w:rFonts w:ascii="Wingdings" w:hAnsi="Wingdings" w:hint="default"/>
+      </w:rPr>
+    </w:lvl>
+    <w:lvl w:ilvl="6" w:tplc="04090001" w:tentative="1">
+      <w:start w:val="1"/>
+      <w:numFmt w:val="bullet"/>
+      <w:lvlText w:val=""/>
+      <w:lvlJc w:val="left"/>
+      <w:pPr>
+        <w:ind w:left="5760" w:hanging="360"/>
+      </w:pPr>
+      <w:rPr>
+        <w:rFonts w:ascii="Symbol" w:hAnsi="Symbol" w:hint="default"/>
+      </w:rPr>
+    </w:lvl>
+    <w:lvl w:ilvl="7" w:tplc="04090003" w:tentative="1">
+      <w:start w:val="1"/>
+      <w:numFmt w:val="bullet"/>
+      <w:lvlText w:val="o"/>
+      <w:lvlJc w:val="left"/>
+      <w:pPr>
+        <w:ind w:left="6480" w:hanging="360"/>
+      </w:pPr>
+      <w:rPr>
+        <w:rFonts w:ascii="Courier New" w:hAnsi="Courier New" w:cs="Courier New" w:hint="default"/>
+      </w:rPr>
+    </w:lvl>
+    <w:lvl w:ilvl="8" w:tplc="04090005" w:tentative="1">
+      <w:start w:val="1"/>
+      <w:numFmt w:val="bullet"/>
+      <w:lvlText w:val=""/>
+      <w:lvlJc w:val="left"/>
+      <w:pPr>
+        <w:ind w:left="7200" w:hanging="360"/>
+      </w:pPr>
+      <w:rPr>
+        <w:rFonts w:ascii="Wingdings" w:hAnsi="Wingdings" w:hint="default"/>
+      </w:rPr>
+    </w:lvl>
+  </w:abstractNum>
+  <w:abstractNum w:abstractNumId="19" w15:restartNumberingAfterBreak="0">
     <w:nsid w:val="699C5A28"/>
     <w:multiLevelType w:val="hybridMultilevel"/>
     <w:tmpl w:val="CD3ABA7E"/>
@@ -7494,7 +8265,7 @@
       </w:rPr>
     </w:lvl>
   </w:abstractNum>
-  <w:abstractNum w:abstractNumId="19" w15:restartNumberingAfterBreak="0">
+  <w:abstractNum w:abstractNumId="20" w15:restartNumberingAfterBreak="0">
     <w:nsid w:val="6AB26B03"/>
     <w:multiLevelType w:val="hybridMultilevel"/>
     <w:tmpl w:val="48D6BBEC"/>
@@ -7607,7 +8378,7 @@
       </w:rPr>
     </w:lvl>
   </w:abstractNum>
-  <w:abstractNum w:abstractNumId="20" w15:restartNumberingAfterBreak="0">
+  <w:abstractNum w:abstractNumId="21" w15:restartNumberingAfterBreak="0">
     <w:nsid w:val="6EC12DF2"/>
     <w:multiLevelType w:val="hybridMultilevel"/>
     <w:tmpl w:val="ACC48588"/>
@@ -7720,7 +8491,7 @@
       </w:rPr>
     </w:lvl>
   </w:abstractNum>
-  <w:abstractNum w:abstractNumId="21" w15:restartNumberingAfterBreak="0">
+  <w:abstractNum w:abstractNumId="22" w15:restartNumberingAfterBreak="0">
     <w:nsid w:val="71811F32"/>
     <w:multiLevelType w:val="hybridMultilevel"/>
     <w:tmpl w:val="07CA2C4E"/>
@@ -7833,7 +8604,7 @@
       </w:rPr>
     </w:lvl>
   </w:abstractNum>
-  <w:abstractNum w:abstractNumId="22" w15:restartNumberingAfterBreak="0">
+  <w:abstractNum w:abstractNumId="23" w15:restartNumberingAfterBreak="0">
     <w:nsid w:val="76EE534F"/>
     <w:multiLevelType w:val="hybridMultilevel"/>
     <w:tmpl w:val="E4982E40"/>
@@ -7946,7 +8717,7 @@
       </w:rPr>
     </w:lvl>
   </w:abstractNum>
-  <w:abstractNum w:abstractNumId="23" w15:restartNumberingAfterBreak="0">
+  <w:abstractNum w:abstractNumId="24" w15:restartNumberingAfterBreak="0">
     <w:nsid w:val="79A33DFE"/>
     <w:multiLevelType w:val="hybridMultilevel"/>
     <w:tmpl w:val="10700184"/>
@@ -8059,7 +8830,7 @@
       </w:rPr>
     </w:lvl>
   </w:abstractNum>
-  <w:abstractNum w:abstractNumId="24" w15:restartNumberingAfterBreak="0">
+  <w:abstractNum w:abstractNumId="25" w15:restartNumberingAfterBreak="0">
     <w:nsid w:val="7B7762A8"/>
     <w:multiLevelType w:val="hybridMultilevel"/>
     <w:tmpl w:val="C1CE738C"/>
@@ -8158,7 +8929,7 @@
     <w:abstractNumId w:val="17"/>
   </w:num>
   <w:num w:numId="4">
-    <w:abstractNumId w:val="24"/>
+    <w:abstractNumId w:val="25"/>
   </w:num>
   <w:num w:numId="5">
     <w:abstractNumId w:val="0"/>
@@ -8170,7 +8941,7 @@
     <w:abstractNumId w:val="14"/>
   </w:num>
   <w:num w:numId="8">
-    <w:abstractNumId w:val="21"/>
+    <w:abstractNumId w:val="22"/>
   </w:num>
   <w:num w:numId="9">
     <w:abstractNumId w:val="2"/>
@@ -8179,7 +8950,7 @@
     <w:abstractNumId w:val="7"/>
   </w:num>
   <w:num w:numId="11">
-    <w:abstractNumId w:val="23"/>
+    <w:abstractNumId w:val="24"/>
   </w:num>
   <w:num w:numId="12">
     <w:abstractNumId w:val="3"/>
@@ -8191,10 +8962,10 @@
     <w:abstractNumId w:val="6"/>
   </w:num>
   <w:num w:numId="15">
-    <w:abstractNumId w:val="22"/>
+    <w:abstractNumId w:val="23"/>
   </w:num>
   <w:num w:numId="16">
-    <w:abstractNumId w:val="19"/>
+    <w:abstractNumId w:val="20"/>
   </w:num>
   <w:num w:numId="17">
     <w:abstractNumId w:val="13"/>
@@ -8206,10 +8977,10 @@
     <w:abstractNumId w:val="8"/>
   </w:num>
   <w:num w:numId="20">
-    <w:abstractNumId w:val="18"/>
+    <w:abstractNumId w:val="19"/>
   </w:num>
   <w:num w:numId="21">
-    <w:abstractNumId w:val="20"/>
+    <w:abstractNumId w:val="21"/>
   </w:num>
   <w:num w:numId="22">
     <w:abstractNumId w:val="16"/>
@@ -8222,6 +8993,9 @@
   </w:num>
   <w:num w:numId="25">
     <w:abstractNumId w:val="4"/>
+  </w:num>
+  <w:num w:numId="26">
+    <w:abstractNumId w:val="18"/>
   </w:num>
 </w:numbering>
 </file>
@@ -9646,7 +10420,7 @@
 </file>
 
 <file path=customXml/itemProps1.xml><?xml version="1.0" encoding="utf-8"?>
-<ds:datastoreItem xmlns:ds="http://schemas.openxmlformats.org/officeDocument/2006/customXml" ds:itemID="{8319EA9F-6AE5-431E-B3EF-4F475234DA17}">
+<ds:datastoreItem xmlns:ds="http://schemas.openxmlformats.org/officeDocument/2006/customXml" ds:itemID="{2B1408D5-6B20-4AE1-A259-777B2BC64FE7}">
   <ds:schemaRefs>
     <ds:schemaRef ds:uri="http://schemas.openxmlformats.org/officeDocument/2006/bibliography"/>
   </ds:schemaRefs>

</xml_diff>

<commit_message>
Update chapter 2 of report
</commit_message>
<xml_diff>
--- a/51900077_51900137_51900211.docx
+++ b/51900077_51900137_51900211.docx
@@ -1599,7 +1599,7 @@
           <w:lang w:val="vi-VN"/>
         </w:rPr>
       </w:pPr>
-      <w:bookmarkStart w:id="1" w:name="_Toc130805851"/>
+      <w:bookmarkStart w:id="1" w:name="_Toc130809381"/>
       <w:r>
         <w:rPr>
           <w:lang w:val="vi-VN"/>
@@ -2661,7 +2661,7 @@
         </w:rPr>
       </w:pPr>
       <w:bookmarkStart w:id="2" w:name="_Toc387692906"/>
-      <w:bookmarkStart w:id="3" w:name="_Toc130805852"/>
+      <w:bookmarkStart w:id="3" w:name="_Toc130809382"/>
       <w:r>
         <w:rPr>
           <w:lang w:val="vi-VN"/>
@@ -2870,7 +2870,7 @@
         </w:rPr>
       </w:pPr>
       <w:bookmarkStart w:id="4" w:name="_Toc387692907"/>
-      <w:bookmarkStart w:id="5" w:name="_Toc130805853"/>
+      <w:bookmarkStart w:id="5" w:name="_Toc130809383"/>
       <w:r>
         <w:rPr>
           <w:lang w:val="vi-VN"/>
@@ -2981,7 +2981,7 @@
         </w:rPr>
       </w:pPr>
       <w:bookmarkStart w:id="6" w:name="_Toc387692908"/>
-      <w:bookmarkStart w:id="7" w:name="_Toc130805854"/>
+      <w:bookmarkStart w:id="7" w:name="_Toc130809384"/>
       <w:r>
         <w:rPr>
           <w:lang w:val="vi-VN"/>
@@ -3024,7 +3024,7 @@
         </w:rPr>
         <w:fldChar w:fldCharType="separate"/>
       </w:r>
-      <w:hyperlink w:anchor="_Toc130805851" w:history="1">
+      <w:hyperlink w:anchor="_Toc130809381" w:history="1">
         <w:r>
           <w:rPr>
             <w:rStyle w:val="Hyperlink"/>
@@ -3052,7 +3052,7 @@
             <w:noProof/>
             <w:webHidden/>
           </w:rPr>
-          <w:instrText xml:space="preserve"> PAGEREF _Toc130805851 \h </w:instrText>
+          <w:instrText xml:space="preserve"> PAGEREF _Toc130809381 \h </w:instrText>
         </w:r>
         <w:r>
           <w:rPr>
@@ -3097,7 +3097,7 @@
           <w:lang w:eastAsia="zh-CN"/>
         </w:rPr>
       </w:pPr>
-      <w:hyperlink w:anchor="_Toc130805852" w:history="1">
+      <w:hyperlink w:anchor="_Toc130809382" w:history="1">
         <w:r>
           <w:rPr>
             <w:rStyle w:val="Hyperlink"/>
@@ -3125,7 +3125,7 @@
             <w:noProof/>
             <w:webHidden/>
           </w:rPr>
-          <w:instrText xml:space="preserve"> PAGEREF _Toc130805852 \h </w:instrText>
+          <w:instrText xml:space="preserve"> PAGEREF _Toc130809382 \h </w:instrText>
         </w:r>
         <w:r>
           <w:rPr>
@@ -3170,7 +3170,7 @@
           <w:lang w:eastAsia="zh-CN"/>
         </w:rPr>
       </w:pPr>
-      <w:hyperlink w:anchor="_Toc130805853" w:history="1">
+      <w:hyperlink w:anchor="_Toc130809383" w:history="1">
         <w:r>
           <w:rPr>
             <w:rStyle w:val="Hyperlink"/>
@@ -3198,7 +3198,7 @@
             <w:noProof/>
             <w:webHidden/>
           </w:rPr>
-          <w:instrText xml:space="preserve"> PAGEREF _Toc130805853 \h </w:instrText>
+          <w:instrText xml:space="preserve"> PAGEREF _Toc130809383 \h </w:instrText>
         </w:r>
         <w:r>
           <w:rPr>
@@ -3243,7 +3243,7 @@
           <w:lang w:eastAsia="zh-CN"/>
         </w:rPr>
       </w:pPr>
-      <w:hyperlink w:anchor="_Toc130805854" w:history="1">
+      <w:hyperlink w:anchor="_Toc130809384" w:history="1">
         <w:r>
           <w:rPr>
             <w:rStyle w:val="Hyperlink"/>
@@ -3271,7 +3271,7 @@
             <w:noProof/>
             <w:webHidden/>
           </w:rPr>
-          <w:instrText xml:space="preserve"> PAGEREF _Toc130805854 \h </w:instrText>
+          <w:instrText xml:space="preserve"> PAGEREF _Toc130809384 \h </w:instrText>
         </w:r>
         <w:r>
           <w:rPr>
@@ -3316,7 +3316,7 @@
           <w:lang w:eastAsia="zh-CN"/>
         </w:rPr>
       </w:pPr>
-      <w:hyperlink w:anchor="_Toc130805855" w:history="1">
+      <w:hyperlink w:anchor="_Toc130809385" w:history="1">
         <w:r>
           <w:rPr>
             <w:rStyle w:val="Hyperlink"/>
@@ -3351,7 +3351,7 @@
             <w:noProof/>
             <w:webHidden/>
           </w:rPr>
-          <w:instrText xml:space="preserve"> PAGEREF _Toc130805855 \h </w:instrText>
+          <w:instrText xml:space="preserve"> PAGEREF _Toc130809385 \h </w:instrText>
         </w:r>
         <w:r>
           <w:rPr>
@@ -3396,7 +3396,7 @@
           <w:lang w:eastAsia="zh-CN"/>
         </w:rPr>
       </w:pPr>
-      <w:hyperlink w:anchor="_Toc130805856" w:history="1">
+      <w:hyperlink w:anchor="_Toc130809386" w:history="1">
         <w:r>
           <w:rPr>
             <w:rStyle w:val="Hyperlink"/>
@@ -3424,7 +3424,7 @@
             <w:noProof/>
             <w:webHidden/>
           </w:rPr>
-          <w:instrText xml:space="preserve"> PAGEREF _Toc130805856 \h </w:instrText>
+          <w:instrText xml:space="preserve"> PAGEREF _Toc130809386 \h </w:instrText>
         </w:r>
         <w:r>
           <w:rPr>
@@ -3469,7 +3469,7 @@
           <w:lang w:eastAsia="zh-CN"/>
         </w:rPr>
       </w:pPr>
-      <w:hyperlink w:anchor="_Toc130805857" w:history="1">
+      <w:hyperlink w:anchor="_Toc130809387" w:history="1">
         <w:r>
           <w:rPr>
             <w:rStyle w:val="Hyperlink"/>
@@ -3504,7 +3504,7 @@
             <w:noProof/>
             <w:webHidden/>
           </w:rPr>
-          <w:instrText xml:space="preserve"> PAGEREF _Toc130805857 \h </w:instrText>
+          <w:instrText xml:space="preserve"> PAGEREF _Toc130809387 \h </w:instrText>
         </w:r>
         <w:r>
           <w:rPr>
@@ -3549,7 +3549,7 @@
           <w:lang w:eastAsia="zh-CN"/>
         </w:rPr>
       </w:pPr>
-      <w:hyperlink w:anchor="_Toc130805858" w:history="1">
+      <w:hyperlink w:anchor="_Toc130809388" w:history="1">
         <w:r>
           <w:rPr>
             <w:rStyle w:val="Hyperlink"/>
@@ -3577,7 +3577,7 @@
             <w:noProof/>
             <w:webHidden/>
           </w:rPr>
-          <w:instrText xml:space="preserve"> PAGEREF _Toc130805858 \h </w:instrText>
+          <w:instrText xml:space="preserve"> PAGEREF _Toc130809388 \h </w:instrText>
         </w:r>
         <w:r>
           <w:rPr>
@@ -3622,7 +3622,7 @@
           <w:lang w:eastAsia="zh-CN"/>
         </w:rPr>
       </w:pPr>
-      <w:hyperlink w:anchor="_Toc130805859" w:history="1">
+      <w:hyperlink w:anchor="_Toc130809389" w:history="1">
         <w:r>
           <w:rPr>
             <w:rStyle w:val="Hyperlink"/>
@@ -3650,7 +3650,7 @@
             <w:noProof/>
             <w:webHidden/>
           </w:rPr>
-          <w:instrText xml:space="preserve"> PAGEREF _Toc130805859 \h </w:instrText>
+          <w:instrText xml:space="preserve"> PAGEREF _Toc130809389 \h </w:instrText>
         </w:r>
         <w:r>
           <w:rPr>
@@ -3695,7 +3695,7 @@
           <w:lang w:eastAsia="zh-CN"/>
         </w:rPr>
       </w:pPr>
-      <w:hyperlink w:anchor="_Toc130805860" w:history="1">
+      <w:hyperlink w:anchor="_Toc130809390" w:history="1">
         <w:r>
           <w:rPr>
             <w:rStyle w:val="Hyperlink"/>
@@ -3723,7 +3723,7 @@
             <w:noProof/>
             <w:webHidden/>
           </w:rPr>
-          <w:instrText xml:space="preserve"> PAGEREF _Toc130805860 \h </w:instrText>
+          <w:instrText xml:space="preserve"> PAGEREF _Toc130809390 \h </w:instrText>
         </w:r>
         <w:r>
           <w:rPr>
@@ -3756,7 +3756,7 @@
     </w:p>
     <w:p>
       <w:pPr>
-        <w:pStyle w:val="TOC1"/>
+        <w:pStyle w:val="TOC2"/>
         <w:tabs>
           <w:tab w:val="right" w:leader="dot" w:pos="9111"/>
         </w:tabs>
@@ -3768,14 +3768,14 @@
           <w:lang w:eastAsia="zh-CN"/>
         </w:rPr>
       </w:pPr>
-      <w:hyperlink w:anchor="_Toc130805861" w:history="1">
+      <w:hyperlink w:anchor="_Toc130809391" w:history="1">
         <w:r>
           <w:rPr>
             <w:rStyle w:val="Hyperlink"/>
             <w:noProof/>
             <w:lang w:val="vi-VN"/>
           </w:rPr>
-          <w:t>CHƯƠNG 3 – PHÂN TÍCH, THIẾT KẾ VÀ HIỆN THỰC HỆ THỐNG</w:t>
+          <w:t>2.1 ASP.NET MVC</w:t>
         </w:r>
         <w:r>
           <w:rPr>
@@ -3796,7 +3796,7 @@
             <w:noProof/>
             <w:webHidden/>
           </w:rPr>
-          <w:instrText xml:space="preserve"> PAGEREF _Toc130805861 \h </w:instrText>
+          <w:instrText xml:space="preserve"> PAGEREF _Toc130809391 \h </w:instrText>
         </w:r>
         <w:r>
           <w:rPr>
@@ -3829,7 +3829,7 @@
     </w:p>
     <w:p>
       <w:pPr>
-        <w:pStyle w:val="TOC1"/>
+        <w:pStyle w:val="TOC3"/>
         <w:tabs>
           <w:tab w:val="right" w:leader="dot" w:pos="9111"/>
         </w:tabs>
@@ -3841,13 +3841,529 @@
           <w:lang w:eastAsia="zh-CN"/>
         </w:rPr>
       </w:pPr>
-      <w:hyperlink w:anchor="_Toc130805862" w:history="1">
+      <w:hyperlink w:anchor="_Toc130809392" w:history="1">
         <w:r>
           <w:rPr>
             <w:rStyle w:val="Hyperlink"/>
+            <w:i/>
             <w:noProof/>
             <w:lang w:val="vi-VN"/>
           </w:rPr>
+          <w:t>2.1.1 Tổng quan về ASP.NET MVC</w:t>
+        </w:r>
+        <w:r>
+          <w:rPr>
+            <w:noProof/>
+            <w:webHidden/>
+          </w:rPr>
+          <w:tab/>
+        </w:r>
+        <w:r>
+          <w:rPr>
+            <w:noProof/>
+            <w:webHidden/>
+          </w:rPr>
+          <w:fldChar w:fldCharType="begin"/>
+        </w:r>
+        <w:r>
+          <w:rPr>
+            <w:noProof/>
+            <w:webHidden/>
+          </w:rPr>
+          <w:instrText xml:space="preserve"> PAGEREF _Toc130809392 \h </w:instrText>
+        </w:r>
+        <w:r>
+          <w:rPr>
+            <w:noProof/>
+            <w:webHidden/>
+          </w:rPr>
+        </w:r>
+        <w:r>
+          <w:rPr>
+            <w:noProof/>
+            <w:webHidden/>
+          </w:rPr>
+          <w:fldChar w:fldCharType="separate"/>
+        </w:r>
+        <w:r>
+          <w:rPr>
+            <w:noProof/>
+            <w:webHidden/>
+          </w:rPr>
+          <w:t>5</w:t>
+        </w:r>
+        <w:r>
+          <w:rPr>
+            <w:noProof/>
+            <w:webHidden/>
+          </w:rPr>
+          <w:fldChar w:fldCharType="end"/>
+        </w:r>
+      </w:hyperlink>
+    </w:p>
+    <w:p>
+      <w:pPr>
+        <w:pStyle w:val="TOC3"/>
+        <w:tabs>
+          <w:tab w:val="right" w:leader="dot" w:pos="9111"/>
+        </w:tabs>
+        <w:rPr>
+          <w:rFonts w:asciiTheme="minorHAnsi" w:eastAsiaTheme="minorEastAsia" w:hAnsiTheme="minorHAnsi" w:cstheme="minorBidi"/>
+          <w:noProof/>
+          <w:sz w:val="22"/>
+          <w:szCs w:val="22"/>
+          <w:lang w:eastAsia="zh-CN"/>
+        </w:rPr>
+      </w:pPr>
+      <w:hyperlink w:anchor="_Toc130809393" w:history="1">
+        <w:r>
+          <w:rPr>
+            <w:rStyle w:val="Hyperlink"/>
+            <w:i/>
+            <w:noProof/>
+            <w:lang w:val="vi-VN"/>
+          </w:rPr>
+          <w:t>2.1.2 Lợi ích của việc sử dụng ASP.NET MVC</w:t>
+        </w:r>
+        <w:r>
+          <w:rPr>
+            <w:noProof/>
+            <w:webHidden/>
+          </w:rPr>
+          <w:tab/>
+        </w:r>
+        <w:r>
+          <w:rPr>
+            <w:noProof/>
+            <w:webHidden/>
+          </w:rPr>
+          <w:fldChar w:fldCharType="begin"/>
+        </w:r>
+        <w:r>
+          <w:rPr>
+            <w:noProof/>
+            <w:webHidden/>
+          </w:rPr>
+          <w:instrText xml:space="preserve"> PAGEREF _Toc130809393 \h </w:instrText>
+        </w:r>
+        <w:r>
+          <w:rPr>
+            <w:noProof/>
+            <w:webHidden/>
+          </w:rPr>
+        </w:r>
+        <w:r>
+          <w:rPr>
+            <w:noProof/>
+            <w:webHidden/>
+          </w:rPr>
+          <w:fldChar w:fldCharType="separate"/>
+        </w:r>
+        <w:r>
+          <w:rPr>
+            <w:noProof/>
+            <w:webHidden/>
+          </w:rPr>
+          <w:t>5</w:t>
+        </w:r>
+        <w:r>
+          <w:rPr>
+            <w:noProof/>
+            <w:webHidden/>
+          </w:rPr>
+          <w:fldChar w:fldCharType="end"/>
+        </w:r>
+      </w:hyperlink>
+    </w:p>
+    <w:p>
+      <w:pPr>
+        <w:pStyle w:val="TOC2"/>
+        <w:tabs>
+          <w:tab w:val="right" w:leader="dot" w:pos="9111"/>
+        </w:tabs>
+        <w:rPr>
+          <w:rFonts w:asciiTheme="minorHAnsi" w:eastAsiaTheme="minorEastAsia" w:hAnsiTheme="minorHAnsi" w:cstheme="minorBidi"/>
+          <w:noProof/>
+          <w:sz w:val="22"/>
+          <w:szCs w:val="22"/>
+          <w:lang w:eastAsia="zh-CN"/>
+        </w:rPr>
+      </w:pPr>
+      <w:hyperlink w:anchor="_Toc130809394" w:history="1">
+        <w:r>
+          <w:rPr>
+            <w:rStyle w:val="Hyperlink"/>
+            <w:noProof/>
+            <w:lang w:val="vi-VN"/>
+          </w:rPr>
+          <w:t>2.2 HTML, CSS, Javascript</w:t>
+        </w:r>
+        <w:r>
+          <w:rPr>
+            <w:noProof/>
+            <w:webHidden/>
+          </w:rPr>
+          <w:tab/>
+        </w:r>
+        <w:r>
+          <w:rPr>
+            <w:noProof/>
+            <w:webHidden/>
+          </w:rPr>
+          <w:fldChar w:fldCharType="begin"/>
+        </w:r>
+        <w:r>
+          <w:rPr>
+            <w:noProof/>
+            <w:webHidden/>
+          </w:rPr>
+          <w:instrText xml:space="preserve"> PAGEREF _Toc130809394 \h </w:instrText>
+        </w:r>
+        <w:r>
+          <w:rPr>
+            <w:noProof/>
+            <w:webHidden/>
+          </w:rPr>
+        </w:r>
+        <w:r>
+          <w:rPr>
+            <w:noProof/>
+            <w:webHidden/>
+          </w:rPr>
+          <w:fldChar w:fldCharType="separate"/>
+        </w:r>
+        <w:r>
+          <w:rPr>
+            <w:noProof/>
+            <w:webHidden/>
+          </w:rPr>
+          <w:t>5</w:t>
+        </w:r>
+        <w:r>
+          <w:rPr>
+            <w:noProof/>
+            <w:webHidden/>
+          </w:rPr>
+          <w:fldChar w:fldCharType="end"/>
+        </w:r>
+      </w:hyperlink>
+    </w:p>
+    <w:p>
+      <w:pPr>
+        <w:pStyle w:val="TOC3"/>
+        <w:tabs>
+          <w:tab w:val="right" w:leader="dot" w:pos="9111"/>
+        </w:tabs>
+        <w:rPr>
+          <w:rFonts w:asciiTheme="minorHAnsi" w:eastAsiaTheme="minorEastAsia" w:hAnsiTheme="minorHAnsi" w:cstheme="minorBidi"/>
+          <w:noProof/>
+          <w:sz w:val="22"/>
+          <w:szCs w:val="22"/>
+          <w:lang w:eastAsia="zh-CN"/>
+        </w:rPr>
+      </w:pPr>
+      <w:hyperlink w:anchor="_Toc130809395" w:history="1">
+        <w:r>
+          <w:rPr>
+            <w:rStyle w:val="Hyperlink"/>
+            <w:i/>
+            <w:noProof/>
+            <w:lang w:val="vi-VN"/>
+          </w:rPr>
+          <w:t>2.2.1 HTML</w:t>
+        </w:r>
+        <w:r>
+          <w:rPr>
+            <w:noProof/>
+            <w:webHidden/>
+          </w:rPr>
+          <w:tab/>
+        </w:r>
+        <w:r>
+          <w:rPr>
+            <w:noProof/>
+            <w:webHidden/>
+          </w:rPr>
+          <w:fldChar w:fldCharType="begin"/>
+        </w:r>
+        <w:r>
+          <w:rPr>
+            <w:noProof/>
+            <w:webHidden/>
+          </w:rPr>
+          <w:instrText xml:space="preserve"> PAGEREF _Toc130809395 \h </w:instrText>
+        </w:r>
+        <w:r>
+          <w:rPr>
+            <w:noProof/>
+            <w:webHidden/>
+          </w:rPr>
+        </w:r>
+        <w:r>
+          <w:rPr>
+            <w:noProof/>
+            <w:webHidden/>
+          </w:rPr>
+          <w:fldChar w:fldCharType="separate"/>
+        </w:r>
+        <w:r>
+          <w:rPr>
+            <w:noProof/>
+            <w:webHidden/>
+          </w:rPr>
+          <w:t>6</w:t>
+        </w:r>
+        <w:r>
+          <w:rPr>
+            <w:noProof/>
+            <w:webHidden/>
+          </w:rPr>
+          <w:fldChar w:fldCharType="end"/>
+        </w:r>
+      </w:hyperlink>
+    </w:p>
+    <w:p>
+      <w:pPr>
+        <w:pStyle w:val="TOC3"/>
+        <w:tabs>
+          <w:tab w:val="right" w:leader="dot" w:pos="9111"/>
+        </w:tabs>
+        <w:rPr>
+          <w:rFonts w:asciiTheme="minorHAnsi" w:eastAsiaTheme="minorEastAsia" w:hAnsiTheme="minorHAnsi" w:cstheme="minorBidi"/>
+          <w:noProof/>
+          <w:sz w:val="22"/>
+          <w:szCs w:val="22"/>
+          <w:lang w:eastAsia="zh-CN"/>
+        </w:rPr>
+      </w:pPr>
+      <w:hyperlink w:anchor="_Toc130809396" w:history="1">
+        <w:r>
+          <w:rPr>
+            <w:rStyle w:val="Hyperlink"/>
+            <w:i/>
+            <w:noProof/>
+            <w:lang w:val="vi-VN"/>
+          </w:rPr>
+          <w:t>2.2.2 CSS</w:t>
+        </w:r>
+        <w:r>
+          <w:rPr>
+            <w:noProof/>
+            <w:webHidden/>
+          </w:rPr>
+          <w:tab/>
+        </w:r>
+        <w:r>
+          <w:rPr>
+            <w:noProof/>
+            <w:webHidden/>
+          </w:rPr>
+          <w:fldChar w:fldCharType="begin"/>
+        </w:r>
+        <w:r>
+          <w:rPr>
+            <w:noProof/>
+            <w:webHidden/>
+          </w:rPr>
+          <w:instrText xml:space="preserve"> PAGEREF _Toc130809396 \h </w:instrText>
+        </w:r>
+        <w:r>
+          <w:rPr>
+            <w:noProof/>
+            <w:webHidden/>
+          </w:rPr>
+        </w:r>
+        <w:r>
+          <w:rPr>
+            <w:noProof/>
+            <w:webHidden/>
+          </w:rPr>
+          <w:fldChar w:fldCharType="separate"/>
+        </w:r>
+        <w:r>
+          <w:rPr>
+            <w:noProof/>
+            <w:webHidden/>
+          </w:rPr>
+          <w:t>6</w:t>
+        </w:r>
+        <w:r>
+          <w:rPr>
+            <w:noProof/>
+            <w:webHidden/>
+          </w:rPr>
+          <w:fldChar w:fldCharType="end"/>
+        </w:r>
+      </w:hyperlink>
+    </w:p>
+    <w:p>
+      <w:pPr>
+        <w:pStyle w:val="TOC3"/>
+        <w:tabs>
+          <w:tab w:val="right" w:leader="dot" w:pos="9111"/>
+        </w:tabs>
+        <w:rPr>
+          <w:rFonts w:asciiTheme="minorHAnsi" w:eastAsiaTheme="minorEastAsia" w:hAnsiTheme="minorHAnsi" w:cstheme="minorBidi"/>
+          <w:noProof/>
+          <w:sz w:val="22"/>
+          <w:szCs w:val="22"/>
+          <w:lang w:eastAsia="zh-CN"/>
+        </w:rPr>
+      </w:pPr>
+      <w:hyperlink w:anchor="_Toc130809397" w:history="1">
+        <w:r>
+          <w:rPr>
+            <w:rStyle w:val="Hyperlink"/>
+            <w:i/>
+            <w:noProof/>
+            <w:lang w:val="vi-VN"/>
+          </w:rPr>
+          <w:t>2.2.3 Javascript</w:t>
+        </w:r>
+        <w:r>
+          <w:rPr>
+            <w:noProof/>
+            <w:webHidden/>
+          </w:rPr>
+          <w:tab/>
+        </w:r>
+        <w:r>
+          <w:rPr>
+            <w:noProof/>
+            <w:webHidden/>
+          </w:rPr>
+          <w:fldChar w:fldCharType="begin"/>
+        </w:r>
+        <w:r>
+          <w:rPr>
+            <w:noProof/>
+            <w:webHidden/>
+          </w:rPr>
+          <w:instrText xml:space="preserve"> PAGEREF _Toc130809397 \h </w:instrText>
+        </w:r>
+        <w:r>
+          <w:rPr>
+            <w:noProof/>
+            <w:webHidden/>
+          </w:rPr>
+        </w:r>
+        <w:r>
+          <w:rPr>
+            <w:noProof/>
+            <w:webHidden/>
+          </w:rPr>
+          <w:fldChar w:fldCharType="separate"/>
+        </w:r>
+        <w:r>
+          <w:rPr>
+            <w:noProof/>
+            <w:webHidden/>
+          </w:rPr>
+          <w:t>7</w:t>
+        </w:r>
+        <w:r>
+          <w:rPr>
+            <w:noProof/>
+            <w:webHidden/>
+          </w:rPr>
+          <w:fldChar w:fldCharType="end"/>
+        </w:r>
+      </w:hyperlink>
+    </w:p>
+    <w:p>
+      <w:pPr>
+        <w:pStyle w:val="TOC1"/>
+        <w:tabs>
+          <w:tab w:val="right" w:leader="dot" w:pos="9111"/>
+        </w:tabs>
+        <w:rPr>
+          <w:rFonts w:asciiTheme="minorHAnsi" w:eastAsiaTheme="minorEastAsia" w:hAnsiTheme="minorHAnsi" w:cstheme="minorBidi"/>
+          <w:noProof/>
+          <w:sz w:val="22"/>
+          <w:szCs w:val="22"/>
+          <w:lang w:eastAsia="zh-CN"/>
+        </w:rPr>
+      </w:pPr>
+      <w:hyperlink w:anchor="_Toc130809398" w:history="1">
+        <w:r>
+          <w:rPr>
+            <w:rStyle w:val="Hyperlink"/>
+            <w:noProof/>
+            <w:lang w:val="vi-VN"/>
+          </w:rPr>
+          <w:t>CHƯƠNG 3 – PHÂN TÍCH, THIẾT KẾ VÀ HIỆN THỰC HỆ THỐNG</w:t>
+        </w:r>
+        <w:r>
+          <w:rPr>
+            <w:noProof/>
+            <w:webHidden/>
+          </w:rPr>
+          <w:tab/>
+        </w:r>
+        <w:r>
+          <w:rPr>
+            <w:noProof/>
+            <w:webHidden/>
+          </w:rPr>
+          <w:fldChar w:fldCharType="begin"/>
+        </w:r>
+        <w:r>
+          <w:rPr>
+            <w:noProof/>
+            <w:webHidden/>
+          </w:rPr>
+          <w:instrText xml:space="preserve"> PAGEREF _Toc130809398 \h </w:instrText>
+        </w:r>
+        <w:r>
+          <w:rPr>
+            <w:noProof/>
+            <w:webHidden/>
+          </w:rPr>
+        </w:r>
+        <w:r>
+          <w:rPr>
+            <w:noProof/>
+            <w:webHidden/>
+          </w:rPr>
+          <w:fldChar w:fldCharType="separate"/>
+        </w:r>
+        <w:r>
+          <w:rPr>
+            <w:noProof/>
+            <w:webHidden/>
+          </w:rPr>
+          <w:t>7</w:t>
+        </w:r>
+        <w:r>
+          <w:rPr>
+            <w:noProof/>
+            <w:webHidden/>
+          </w:rPr>
+          <w:fldChar w:fldCharType="end"/>
+        </w:r>
+      </w:hyperlink>
+    </w:p>
+    <w:p>
+      <w:pPr>
+        <w:pStyle w:val="TOC1"/>
+        <w:tabs>
+          <w:tab w:val="right" w:leader="dot" w:pos="9111"/>
+        </w:tabs>
+        <w:rPr>
+          <w:rFonts w:asciiTheme="minorHAnsi" w:eastAsiaTheme="minorEastAsia" w:hAnsiTheme="minorHAnsi" w:cstheme="minorBidi"/>
+          <w:noProof/>
+          <w:sz w:val="22"/>
+          <w:szCs w:val="22"/>
+          <w:lang w:eastAsia="zh-CN"/>
+        </w:rPr>
+      </w:pPr>
+      <w:hyperlink w:anchor="_Toc130809399" w:history="1">
+        <w:r>
+          <w:rPr>
+            <w:rStyle w:val="Hyperlink"/>
+            <w:noProof/>
+            <w:lang w:val="vi-VN"/>
+          </w:rPr>
           <w:t>CHƯƠNG 4 – TỔNG KẾT</w:t>
         </w:r>
         <w:r>
@@ -3869,7 +4385,7 @@
             <w:noProof/>
             <w:webHidden/>
           </w:rPr>
-          <w:instrText xml:space="preserve"> PAGEREF _Toc130805862 \h </w:instrText>
+          <w:instrText xml:space="preserve"> PAGEREF _Toc130809399 \h </w:instrText>
         </w:r>
         <w:r>
           <w:rPr>
@@ -3889,7 +4405,7 @@
             <w:noProof/>
             <w:webHidden/>
           </w:rPr>
-          <w:t>5</w:t>
+          <w:t>7</w:t>
         </w:r>
         <w:r>
           <w:rPr>
@@ -3934,7 +4450,7 @@
           <w:lang w:val="vi-VN"/>
         </w:rPr>
       </w:pPr>
-      <w:bookmarkStart w:id="9" w:name="_Toc130805855"/>
+      <w:bookmarkStart w:id="9" w:name="_Toc130809385"/>
       <w:r>
         <w:lastRenderedPageBreak/>
         <w:t>DANH MỤC</w:t>
@@ -4440,7 +4956,7 @@
         </w:rPr>
       </w:pPr>
       <w:bookmarkStart w:id="10" w:name="_Toc387692909"/>
-      <w:bookmarkStart w:id="11" w:name="_Toc130805856"/>
+      <w:bookmarkStart w:id="11" w:name="_Toc130809386"/>
       <w:r>
         <w:rPr>
           <w:lang w:val="vi-VN"/>
@@ -4558,7 +5074,7 @@
         </w:rPr>
       </w:pPr>
       <w:bookmarkStart w:id="12" w:name="_Toc387692910"/>
-      <w:bookmarkStart w:id="13" w:name="_Toc130805857"/>
+      <w:bookmarkStart w:id="13" w:name="_Toc130809387"/>
       <w:r>
         <w:lastRenderedPageBreak/>
         <w:t>C</w:t>
@@ -4589,7 +5105,7 @@
           <w:lang w:val="vi-VN"/>
         </w:rPr>
       </w:pPr>
-      <w:bookmarkStart w:id="15" w:name="_Toc130805858"/>
+      <w:bookmarkStart w:id="15" w:name="_Toc130809388"/>
       <w:r>
         <w:rPr>
           <w:sz w:val="28"/>
@@ -4798,7 +5314,7 @@
           <w:lang w:val="vi-VN"/>
         </w:rPr>
       </w:pPr>
-      <w:bookmarkStart w:id="16" w:name="_Toc130805859"/>
+      <w:bookmarkStart w:id="16" w:name="_Toc130809389"/>
       <w:r>
         <w:rPr>
           <w:sz w:val="28"/>
@@ -4970,7 +5486,6 @@
         <w:tabs>
           <w:tab w:val="left" w:pos="720"/>
         </w:tabs>
-        <w:jc w:val="both"/>
         <w:rPr>
           <w:b w:val="0"/>
           <w:sz w:val="28"/>
@@ -4993,11 +5508,10 @@
         <w:pStyle w:val="Chng"/>
         <w:outlineLvl w:val="0"/>
         <w:rPr>
-          <w:b w:val="0"/>
-          <w:lang w:val="vi-VN"/>
-        </w:rPr>
-      </w:pPr>
-      <w:bookmarkStart w:id="17" w:name="_Toc130805860"/>
+          <w:lang w:val="vi-VN"/>
+        </w:rPr>
+      </w:pPr>
+      <w:bookmarkStart w:id="17" w:name="_Toc130809390"/>
       <w:r>
         <w:rPr>
           <w:lang w:val="vi-VN"/>
@@ -5017,51 +5531,1068 @@
     <w:p>
       <w:pPr>
         <w:pStyle w:val="Chng"/>
-        <w:outlineLvl w:val="0"/>
-        <w:rPr>
-          <w:lang w:val="vi-VN"/>
-        </w:rPr>
-      </w:pPr>
-      <w:bookmarkStart w:id="18" w:name="_Toc387692920"/>
-      <w:bookmarkStart w:id="19" w:name="_Toc130805861"/>
-      <w:r>
-        <w:rPr>
-          <w:lang w:val="vi-VN"/>
-        </w:rPr>
-        <w:t>CHƯƠNG 3</w:t>
-      </w:r>
-      <w:r>
-        <w:rPr>
-          <w:lang w:val="vi-VN"/>
-        </w:rPr>
-        <w:t xml:space="preserve"> –</w:t>
-      </w:r>
-      <w:r>
-        <w:rPr>
+        <w:outlineLvl w:val="1"/>
+        <w:rPr>
+          <w:sz w:val="28"/>
+          <w:szCs w:val="28"/>
+          <w:lang w:val="vi-VN"/>
+        </w:rPr>
+      </w:pPr>
+      <w:bookmarkStart w:id="18" w:name="_Toc130809391"/>
+      <w:r>
+        <w:rPr>
+          <w:sz w:val="28"/>
+          <w:szCs w:val="28"/>
+          <w:lang w:val="vi-VN"/>
+        </w:rPr>
+        <w:t xml:space="preserve">2.1 </w:t>
+      </w:r>
+      <w:r>
+        <w:rPr>
+          <w:sz w:val="28"/>
+          <w:szCs w:val="28"/>
+          <w:lang w:val="vi-VN"/>
+        </w:rPr>
+        <w:t>ASP</w:t>
+      </w:r>
+      <w:r>
+        <w:rPr>
+          <w:sz w:val="28"/>
+          <w:szCs w:val="28"/>
+          <w:lang w:val="vi-VN"/>
+        </w:rPr>
+        <w:t>.NET MVC</w:t>
+      </w:r>
+      <w:bookmarkEnd w:id="18"/>
+    </w:p>
+    <w:p>
+      <w:pPr>
+        <w:pStyle w:val="Chng"/>
+        <w:outlineLvl w:val="2"/>
+        <w:rPr>
+          <w:i/>
+          <w:sz w:val="28"/>
+          <w:szCs w:val="28"/>
+          <w:lang w:val="vi-VN"/>
+        </w:rPr>
+      </w:pPr>
+      <w:bookmarkStart w:id="19" w:name="_Toc130809392"/>
+      <w:r>
+        <w:rPr>
+          <w:i/>
+          <w:sz w:val="28"/>
+          <w:szCs w:val="28"/>
+          <w:lang w:val="vi-VN"/>
+        </w:rPr>
+        <w:t xml:space="preserve">2.1.1 Tổng quan về </w:t>
+      </w:r>
+      <w:r>
+        <w:rPr>
+          <w:i/>
+          <w:sz w:val="28"/>
+          <w:szCs w:val="28"/>
+          <w:lang w:val="vi-VN"/>
+        </w:rPr>
+        <w:t>ASP.NET MVC</w:t>
+      </w:r>
+      <w:bookmarkEnd w:id="19"/>
+    </w:p>
+    <w:p>
+      <w:pPr>
+        <w:pStyle w:val="Chng"/>
+        <w:tabs>
+          <w:tab w:val="left" w:pos="720"/>
+        </w:tabs>
+        <w:jc w:val="both"/>
+        <w:rPr>
+          <w:b w:val="0"/>
+          <w:sz w:val="26"/>
+          <w:szCs w:val="26"/>
+          <w:lang w:val="vi-VN"/>
+        </w:rPr>
+      </w:pPr>
+      <w:r>
+        <w:rPr>
+          <w:b w:val="0"/>
+          <w:sz w:val="26"/>
+          <w:szCs w:val="26"/>
+          <w:lang w:val="vi-VN"/>
+        </w:rPr>
+        <w:tab/>
+      </w:r>
+      <w:r>
+        <w:rPr>
+          <w:b w:val="0"/>
+          <w:sz w:val="26"/>
+          <w:szCs w:val="26"/>
+          <w:lang w:val="vi-VN"/>
+        </w:rPr>
+        <w:t xml:space="preserve">Mẫu kiến </w:t>
+      </w:r>
+      <w:r>
+        <w:rPr>
+          <w:b w:val="0"/>
+          <w:sz w:val="26"/>
+          <w:szCs w:val="26"/>
+          <w:lang w:val="vi-VN"/>
+        </w:rPr>
+        <w:t>trúc Model – View – Controller được sử dụng nhằm chia cấu trúc website thành ba phần chính: model, view và controller. Nền tảng ASP.NET MVC giúp cho chúng ta có thể tạo được ứng dụng</w:t>
+      </w:r>
+      <w:r>
+        <w:rPr>
+          <w:b w:val="0"/>
+          <w:sz w:val="26"/>
+          <w:szCs w:val="26"/>
+          <w:lang w:val="vi-VN"/>
+        </w:rPr>
+        <w:t xml:space="preserve"> web áp dụng mô hình MVC thay vì tạo ứng dụng theo mẫu ASP.NET Web Form. Nền tảng ASP.NET MVC nhẹ, dễ kiểm thử giao diện (so với ASP.NET Web Form), được tích hợp các tính năng có sẵn của ASP.NET.</w:t>
+      </w:r>
+    </w:p>
+    <w:p>
+      <w:pPr>
+        <w:pStyle w:val="Chng"/>
+        <w:tabs>
+          <w:tab w:val="left" w:pos="720"/>
+        </w:tabs>
+        <w:jc w:val="both"/>
+        <w:rPr>
+          <w:b w:val="0"/>
+          <w:sz w:val="26"/>
+          <w:szCs w:val="26"/>
+          <w:lang w:val="vi-VN"/>
+        </w:rPr>
+      </w:pPr>
+    </w:p>
+    <w:p>
+      <w:pPr>
+        <w:pStyle w:val="Chng"/>
+        <w:keepNext/>
+        <w:tabs>
+          <w:tab w:val="left" w:pos="720"/>
+        </w:tabs>
+        <w:jc w:val="center"/>
+      </w:pPr>
+      <w:r>
+        <w:rPr>
+          <w:noProof/>
+          <w:lang w:eastAsia="zh-CN"/>
+        </w:rPr>
+        <w:drawing>
+          <wp:inline distT="0" distB="0" distL="0" distR="0" wp14:anchorId="3FA52D59" wp14:editId="7861008C">
+            <wp:extent cx="3101340" cy="1924209"/>
+            <wp:effectExtent l="0" t="0" r="3810" b="0"/>
+            <wp:docPr id="1" name="Picture 1" descr="Lập trình dự án Website bán hàng ASP.NET MVC 4"/>
+            <wp:cNvGraphicFramePr>
+              <a:graphicFrameLocks xmlns:a="http://schemas.openxmlformats.org/drawingml/2006/main" noChangeAspect="1"/>
+            </wp:cNvGraphicFramePr>
+            <a:graphic xmlns:a="http://schemas.openxmlformats.org/drawingml/2006/main">
+              <a:graphicData uri="http://schemas.openxmlformats.org/drawingml/2006/picture">
+                <pic:pic xmlns:pic="http://schemas.openxmlformats.org/drawingml/2006/picture">
+                  <pic:nvPicPr>
+                    <pic:cNvPr id="0" name="Picture 1" descr="Lập trình dự án Website bán hàng ASP.NET MVC 4"/>
+                    <pic:cNvPicPr>
+                      <a:picLocks noChangeAspect="1" noChangeArrowheads="1"/>
+                    </pic:cNvPicPr>
+                  </pic:nvPicPr>
+                  <pic:blipFill>
+                    <a:blip r:embed="rId12" cstate="print">
+                      <a:extLst>
+                        <a:ext uri="{28A0092B-C50C-407E-A947-70E740481C1C}">
+                          <a14:useLocalDpi xmlns:a14="http://schemas.microsoft.com/office/drawing/2010/main" val="0"/>
+                        </a:ext>
+                      </a:extLst>
+                    </a:blip>
+                    <a:srcRect/>
+                    <a:stretch>
+                      <a:fillRect/>
+                    </a:stretch>
+                  </pic:blipFill>
+                  <pic:spPr bwMode="auto">
+                    <a:xfrm>
+                      <a:off x="0" y="0"/>
+                      <a:ext cx="3115631" cy="1933076"/>
+                    </a:xfrm>
+                    <a:prstGeom prst="rect">
+                      <a:avLst/>
+                    </a:prstGeom>
+                    <a:noFill/>
+                    <a:ln>
+                      <a:noFill/>
+                    </a:ln>
+                  </pic:spPr>
+                </pic:pic>
+              </a:graphicData>
+            </a:graphic>
+          </wp:inline>
+        </w:drawing>
+      </w:r>
+    </w:p>
+    <w:p>
+      <w:pPr>
+        <w:pStyle w:val="Caption"/>
+        <w:rPr>
+          <w:b/>
+          <w:i/>
+          <w:sz w:val="22"/>
+          <w:szCs w:val="22"/>
+          <w:lang w:val="vi-VN"/>
+        </w:rPr>
+      </w:pPr>
+      <w:r>
+        <w:rPr>
+          <w:i/>
+          <w:sz w:val="22"/>
+          <w:szCs w:val="22"/>
+        </w:rPr>
+        <w:t xml:space="preserve">Hình 2. </w:t>
+      </w:r>
+      <w:r>
+        <w:rPr>
+          <w:i/>
+          <w:sz w:val="22"/>
+          <w:szCs w:val="22"/>
+        </w:rPr>
+        <w:fldChar w:fldCharType="begin"/>
+      </w:r>
+      <w:r>
+        <w:rPr>
+          <w:i/>
+          <w:sz w:val="22"/>
+          <w:szCs w:val="22"/>
+        </w:rPr>
+        <w:instrText xml:space="preserve"> SEQ Hình_2. \* ARABIC </w:instrText>
+      </w:r>
+      <w:r>
+        <w:rPr>
+          <w:i/>
+          <w:sz w:val="22"/>
+          <w:szCs w:val="22"/>
+        </w:rPr>
+        <w:fldChar w:fldCharType="separate"/>
+      </w:r>
+      <w:r>
+        <w:rPr>
+          <w:i/>
+          <w:noProof/>
+          <w:sz w:val="22"/>
+          <w:szCs w:val="22"/>
+        </w:rPr>
+        <w:t>1</w:t>
+      </w:r>
+      <w:r>
+        <w:rPr>
+          <w:i/>
+          <w:sz w:val="22"/>
+          <w:szCs w:val="22"/>
+        </w:rPr>
+        <w:fldChar w:fldCharType="end"/>
+      </w:r>
+      <w:r>
+        <w:rPr>
+          <w:i/>
+          <w:sz w:val="22"/>
+          <w:szCs w:val="22"/>
+          <w:lang w:val="vi-VN"/>
+        </w:rPr>
+        <w:t>: ASP.NET MVC</w:t>
+      </w:r>
+    </w:p>
+    <w:p>
+      <w:pPr>
+        <w:pStyle w:val="Chng"/>
+        <w:tabs>
+          <w:tab w:val="left" w:pos="720"/>
+        </w:tabs>
+        <w:jc w:val="both"/>
+        <w:rPr>
+          <w:b w:val="0"/>
+          <w:sz w:val="26"/>
+          <w:szCs w:val="26"/>
+          <w:lang w:val="vi-VN"/>
+        </w:rPr>
+      </w:pPr>
+    </w:p>
+    <w:p>
+      <w:pPr>
+        <w:pStyle w:val="Chng"/>
+        <w:tabs>
+          <w:tab w:val="left" w:pos="720"/>
+        </w:tabs>
+        <w:jc w:val="both"/>
+        <w:outlineLvl w:val="2"/>
+        <w:rPr>
+          <w:i/>
+          <w:sz w:val="28"/>
+          <w:szCs w:val="28"/>
+          <w:lang w:val="vi-VN"/>
+        </w:rPr>
+      </w:pPr>
+      <w:bookmarkStart w:id="20" w:name="_Toc130809393"/>
+      <w:r>
+        <w:rPr>
+          <w:i/>
+          <w:sz w:val="28"/>
+          <w:szCs w:val="28"/>
+          <w:lang w:val="vi-VN"/>
+        </w:rPr>
+        <w:t>2.1.</w:t>
+      </w:r>
+      <w:r>
+        <w:rPr>
+          <w:i/>
+          <w:sz w:val="28"/>
+          <w:szCs w:val="28"/>
+          <w:lang w:val="vi-VN"/>
+        </w:rPr>
+        <w:t>2</w:t>
+      </w:r>
+      <w:r>
+        <w:rPr>
+          <w:i/>
+          <w:sz w:val="28"/>
+          <w:szCs w:val="28"/>
           <w:lang w:val="vi-VN"/>
         </w:rPr>
         <w:t xml:space="preserve"> </w:t>
       </w:r>
-      <w:bookmarkEnd w:id="18"/>
-      <w:r>
-        <w:rPr>
-          <w:lang w:val="vi-VN"/>
-        </w:rPr>
-        <w:t xml:space="preserve">PHÂN TÍCH, THIẾT KẾ VÀ </w:t>
-      </w:r>
-      <w:r>
-        <w:rPr>
-          <w:lang w:val="vi-VN"/>
-        </w:rPr>
-        <w:t>HIỆN THỰC</w:t>
-      </w:r>
-      <w:r>
-        <w:rPr>
-          <w:lang w:val="vi-VN"/>
-        </w:rPr>
-        <w:t xml:space="preserve"> HỆ THỐNG</w:t>
-      </w:r>
-      <w:bookmarkEnd w:id="19"/>
+      <w:r>
+        <w:rPr>
+          <w:i/>
+          <w:sz w:val="28"/>
+          <w:szCs w:val="28"/>
+          <w:lang w:val="vi-VN"/>
+        </w:rPr>
+        <w:t xml:space="preserve">Lợi ích của việc sử dụng </w:t>
+      </w:r>
+      <w:r>
+        <w:rPr>
+          <w:i/>
+          <w:sz w:val="28"/>
+          <w:szCs w:val="28"/>
+          <w:lang w:val="vi-VN"/>
+        </w:rPr>
+        <w:t>ASP.NET MVC</w:t>
+      </w:r>
+      <w:bookmarkEnd w:id="20"/>
+    </w:p>
+    <w:p>
+      <w:pPr>
+        <w:pStyle w:val="Chng"/>
+        <w:numPr>
+          <w:ilvl w:val="0"/>
+          <w:numId w:val="27"/>
+        </w:numPr>
+        <w:tabs>
+          <w:tab w:val="clear" w:pos="6379"/>
+          <w:tab w:val="left" w:pos="720"/>
+        </w:tabs>
+        <w:jc w:val="both"/>
+        <w:rPr>
+          <w:b w:val="0"/>
+          <w:sz w:val="26"/>
+          <w:szCs w:val="26"/>
+          <w:lang w:val="vi-VN"/>
+        </w:rPr>
+      </w:pPr>
+      <w:r>
+        <w:rPr>
+          <w:b w:val="0"/>
+          <w:sz w:val="26"/>
+          <w:szCs w:val="26"/>
+          <w:lang w:val="vi-VN"/>
+        </w:rPr>
+        <w:t>Chia hệ thống làm ba phần nên dễ dàng quản lý.</w:t>
+      </w:r>
+    </w:p>
+    <w:p>
+      <w:pPr>
+        <w:pStyle w:val="Chng"/>
+        <w:numPr>
+          <w:ilvl w:val="0"/>
+          <w:numId w:val="27"/>
+        </w:numPr>
+        <w:tabs>
+          <w:tab w:val="clear" w:pos="6379"/>
+          <w:tab w:val="left" w:pos="720"/>
+        </w:tabs>
+        <w:jc w:val="both"/>
+        <w:rPr>
+          <w:b w:val="0"/>
+          <w:sz w:val="26"/>
+          <w:szCs w:val="26"/>
+          <w:lang w:val="vi-VN"/>
+        </w:rPr>
+      </w:pPr>
+      <w:r>
+        <w:rPr>
+          <w:b w:val="0"/>
+          <w:sz w:val="26"/>
+          <w:szCs w:val="26"/>
+          <w:lang w:val="vi-VN"/>
+        </w:rPr>
+        <w:t>ASP.NET MVC sử dụng mẫu Front Controller, giúp quản lý các requests chỉ thông qua một Controller. Nhờ đó, chỉ cần thiết kế môth hạ tầng quản lý định tuyến.</w:t>
+      </w:r>
+    </w:p>
+    <w:p>
+      <w:pPr>
+        <w:pStyle w:val="Chng"/>
+        <w:numPr>
+          <w:ilvl w:val="0"/>
+          <w:numId w:val="27"/>
+        </w:numPr>
+        <w:tabs>
+          <w:tab w:val="clear" w:pos="6379"/>
+          <w:tab w:val="left" w:pos="720"/>
+        </w:tabs>
+        <w:jc w:val="both"/>
+        <w:rPr>
+          <w:b w:val="0"/>
+          <w:sz w:val="26"/>
+          <w:szCs w:val="26"/>
+          <w:lang w:val="vi-VN"/>
+        </w:rPr>
+      </w:pPr>
+      <w:r>
+        <w:rPr>
+          <w:b w:val="0"/>
+          <w:sz w:val="26"/>
+          <w:szCs w:val="26"/>
+          <w:lang w:val="vi-VN"/>
+        </w:rPr>
+        <w:t>Hỗ trợ tốt khi xây dựng ứng dụng bởi một nhóm.</w:t>
+      </w:r>
+    </w:p>
+    <w:p>
+      <w:pPr>
+        <w:pStyle w:val="Chng"/>
+        <w:tabs>
+          <w:tab w:val="clear" w:pos="6379"/>
+          <w:tab w:val="left" w:pos="720"/>
+        </w:tabs>
+        <w:jc w:val="both"/>
+        <w:rPr>
+          <w:b w:val="0"/>
+          <w:sz w:val="26"/>
+          <w:szCs w:val="26"/>
+          <w:lang w:val="vi-VN"/>
+        </w:rPr>
+      </w:pPr>
+    </w:p>
+    <w:p>
+      <w:pPr>
+        <w:pStyle w:val="Chng"/>
+        <w:outlineLvl w:val="1"/>
+        <w:rPr>
+          <w:sz w:val="28"/>
+          <w:szCs w:val="28"/>
+          <w:lang w:val="vi-VN"/>
+        </w:rPr>
+      </w:pPr>
+      <w:bookmarkStart w:id="21" w:name="_Toc130809394"/>
+      <w:r>
+        <w:rPr>
+          <w:sz w:val="28"/>
+          <w:szCs w:val="28"/>
+          <w:lang w:val="vi-VN"/>
+        </w:rPr>
+        <w:t>2.</w:t>
+      </w:r>
+      <w:r>
+        <w:rPr>
+          <w:sz w:val="28"/>
+          <w:szCs w:val="28"/>
+          <w:lang w:val="vi-VN"/>
+        </w:rPr>
+        <w:t>2</w:t>
+      </w:r>
+      <w:r>
+        <w:rPr>
+          <w:sz w:val="28"/>
+          <w:szCs w:val="28"/>
+          <w:lang w:val="vi-VN"/>
+        </w:rPr>
+        <w:t xml:space="preserve"> </w:t>
+      </w:r>
+      <w:r>
+        <w:rPr>
+          <w:sz w:val="28"/>
+          <w:szCs w:val="28"/>
+          <w:lang w:val="vi-VN"/>
+        </w:rPr>
+        <w:t>HTML, CSS, Javascript</w:t>
+      </w:r>
+      <w:bookmarkEnd w:id="21"/>
+    </w:p>
+    <w:p>
+      <w:pPr>
+        <w:pStyle w:val="Chng"/>
+        <w:tabs>
+          <w:tab w:val="left" w:pos="720"/>
+        </w:tabs>
+        <w:jc w:val="both"/>
+        <w:outlineLvl w:val="2"/>
+        <w:rPr>
+          <w:i/>
+          <w:sz w:val="28"/>
+          <w:szCs w:val="28"/>
+          <w:lang w:val="vi-VN"/>
+        </w:rPr>
+      </w:pPr>
+      <w:bookmarkStart w:id="22" w:name="_Toc130809395"/>
+      <w:r>
+        <w:rPr>
+          <w:i/>
+          <w:sz w:val="28"/>
+          <w:szCs w:val="28"/>
+          <w:lang w:val="vi-VN"/>
+        </w:rPr>
+        <w:lastRenderedPageBreak/>
+        <w:t>2.</w:t>
+      </w:r>
+      <w:r>
+        <w:rPr>
+          <w:i/>
+          <w:sz w:val="28"/>
+          <w:szCs w:val="28"/>
+          <w:lang w:val="vi-VN"/>
+        </w:rPr>
+        <w:t>2</w:t>
+      </w:r>
+      <w:r>
+        <w:rPr>
+          <w:i/>
+          <w:sz w:val="28"/>
+          <w:szCs w:val="28"/>
+          <w:lang w:val="vi-VN"/>
+        </w:rPr>
+        <w:t>.</w:t>
+      </w:r>
+      <w:r>
+        <w:rPr>
+          <w:i/>
+          <w:sz w:val="28"/>
+          <w:szCs w:val="28"/>
+          <w:lang w:val="vi-VN"/>
+        </w:rPr>
+        <w:t>1</w:t>
+      </w:r>
+      <w:r>
+        <w:rPr>
+          <w:i/>
+          <w:sz w:val="28"/>
+          <w:szCs w:val="28"/>
+          <w:lang w:val="vi-VN"/>
+        </w:rPr>
+        <w:t xml:space="preserve"> </w:t>
+      </w:r>
+      <w:r>
+        <w:rPr>
+          <w:i/>
+          <w:sz w:val="28"/>
+          <w:szCs w:val="28"/>
+          <w:lang w:val="vi-VN"/>
+        </w:rPr>
+        <w:t>HTML</w:t>
+      </w:r>
+      <w:bookmarkEnd w:id="22"/>
+    </w:p>
+    <w:p>
+      <w:pPr>
+        <w:pStyle w:val="Chng"/>
+        <w:tabs>
+          <w:tab w:val="left" w:pos="720"/>
+        </w:tabs>
+        <w:jc w:val="both"/>
+        <w:rPr>
+          <w:b w:val="0"/>
+          <w:sz w:val="26"/>
+          <w:szCs w:val="26"/>
+          <w:lang w:val="vi-VN"/>
+        </w:rPr>
+      </w:pPr>
+      <w:r>
+        <w:rPr>
+          <w:b w:val="0"/>
+          <w:sz w:val="26"/>
+          <w:szCs w:val="26"/>
+          <w:lang w:val="vi-VN"/>
+        </w:rPr>
+        <w:tab/>
+      </w:r>
+      <w:r>
+        <w:rPr>
+          <w:b w:val="0"/>
+          <w:sz w:val="26"/>
+          <w:szCs w:val="26"/>
+          <w:lang w:val="vi-VN"/>
+        </w:rPr>
+        <w:t>HTML (là viết tắt của từ Hypertext Markup Language) hay “Ngôn ngữ đánh dấu siêu văn bản”. Sử dụng HTML để xây dựng và cấu trúc các thành phần trong website hoặc ứng dụng. Nói cách khác, HTML được dùng để xây dựng bố cục và định dạng trang web.</w:t>
+      </w:r>
+    </w:p>
+    <w:p>
+      <w:pPr>
+        <w:pStyle w:val="Chng"/>
+        <w:keepNext/>
+        <w:tabs>
+          <w:tab w:val="left" w:pos="720"/>
+        </w:tabs>
+        <w:jc w:val="center"/>
+      </w:pPr>
+      <w:r>
+        <w:rPr>
+          <w:b w:val="0"/>
+          <w:sz w:val="26"/>
+          <w:szCs w:val="26"/>
+          <w:lang w:val="vi-VN"/>
+        </w:rPr>
+        <w:drawing>
+          <wp:inline distT="0" distB="0" distL="0" distR="0" wp14:anchorId="4A171E23" wp14:editId="5137E1FA">
+            <wp:extent cx="5791835" cy="1696720"/>
+            <wp:effectExtent l="0" t="0" r="0" b="0"/>
+            <wp:docPr id="2" name="Picture 2"/>
+            <wp:cNvGraphicFramePr>
+              <a:graphicFrameLocks xmlns:a="http://schemas.openxmlformats.org/drawingml/2006/main" noChangeAspect="1"/>
+            </wp:cNvGraphicFramePr>
+            <a:graphic xmlns:a="http://schemas.openxmlformats.org/drawingml/2006/main">
+              <a:graphicData uri="http://schemas.openxmlformats.org/drawingml/2006/picture">
+                <pic:pic xmlns:pic="http://schemas.openxmlformats.org/drawingml/2006/picture">
+                  <pic:nvPicPr>
+                    <pic:cNvPr id="1" name=""/>
+                    <pic:cNvPicPr/>
+                  </pic:nvPicPr>
+                  <pic:blipFill>
+                    <a:blip r:embed="rId13"/>
+                    <a:stretch>
+                      <a:fillRect/>
+                    </a:stretch>
+                  </pic:blipFill>
+                  <pic:spPr>
+                    <a:xfrm>
+                      <a:off x="0" y="0"/>
+                      <a:ext cx="5791835" cy="1696720"/>
+                    </a:xfrm>
+                    <a:prstGeom prst="rect">
+                      <a:avLst/>
+                    </a:prstGeom>
+                  </pic:spPr>
+                </pic:pic>
+              </a:graphicData>
+            </a:graphic>
+          </wp:inline>
+        </w:drawing>
+      </w:r>
+    </w:p>
+    <w:p>
+      <w:pPr>
+        <w:pStyle w:val="Caption"/>
+        <w:rPr>
+          <w:b/>
+          <w:i/>
+          <w:sz w:val="22"/>
+          <w:szCs w:val="22"/>
+          <w:lang w:val="vi-VN"/>
+        </w:rPr>
+      </w:pPr>
+      <w:r>
+        <w:rPr>
+          <w:i/>
+          <w:sz w:val="22"/>
+          <w:szCs w:val="22"/>
+        </w:rPr>
+        <w:t xml:space="preserve">Hình 2. </w:t>
+      </w:r>
+      <w:r>
+        <w:rPr>
+          <w:i/>
+          <w:sz w:val="22"/>
+          <w:szCs w:val="22"/>
+        </w:rPr>
+        <w:fldChar w:fldCharType="begin"/>
+      </w:r>
+      <w:r>
+        <w:rPr>
+          <w:i/>
+          <w:sz w:val="22"/>
+          <w:szCs w:val="22"/>
+        </w:rPr>
+        <w:instrText xml:space="preserve"> SEQ Hình_2. \* ARABIC </w:instrText>
+      </w:r>
+      <w:r>
+        <w:rPr>
+          <w:i/>
+          <w:sz w:val="22"/>
+          <w:szCs w:val="22"/>
+        </w:rPr>
+        <w:fldChar w:fldCharType="separate"/>
+      </w:r>
+      <w:r>
+        <w:rPr>
+          <w:i/>
+          <w:noProof/>
+          <w:sz w:val="22"/>
+          <w:szCs w:val="22"/>
+        </w:rPr>
+        <w:t>2</w:t>
+      </w:r>
+      <w:r>
+        <w:rPr>
+          <w:i/>
+          <w:sz w:val="22"/>
+          <w:szCs w:val="22"/>
+        </w:rPr>
+        <w:fldChar w:fldCharType="end"/>
+      </w:r>
+      <w:r>
+        <w:rPr>
+          <w:i/>
+          <w:sz w:val="22"/>
+          <w:szCs w:val="22"/>
+          <w:lang w:val="vi-VN"/>
+        </w:rPr>
+        <w:t>: Ví dụ về HTML</w:t>
+      </w:r>
+    </w:p>
+    <w:p>
+      <w:pPr>
+        <w:pStyle w:val="Chng"/>
+        <w:tabs>
+          <w:tab w:val="left" w:pos="720"/>
+        </w:tabs>
+        <w:jc w:val="center"/>
+        <w:rPr>
+          <w:b w:val="0"/>
+          <w:sz w:val="26"/>
+          <w:szCs w:val="26"/>
+          <w:lang w:val="vi-VN"/>
+        </w:rPr>
+      </w:pPr>
+    </w:p>
+    <w:p>
+      <w:pPr>
+        <w:pStyle w:val="Chng"/>
+        <w:tabs>
+          <w:tab w:val="left" w:pos="720"/>
+        </w:tabs>
+        <w:jc w:val="both"/>
+        <w:outlineLvl w:val="2"/>
+        <w:rPr>
+          <w:i/>
+          <w:sz w:val="28"/>
+          <w:szCs w:val="28"/>
+          <w:lang w:val="vi-VN"/>
+        </w:rPr>
+      </w:pPr>
+      <w:bookmarkStart w:id="23" w:name="_Toc130809396"/>
+      <w:r>
+        <w:rPr>
+          <w:i/>
+          <w:sz w:val="28"/>
+          <w:szCs w:val="28"/>
+          <w:lang w:val="vi-VN"/>
+        </w:rPr>
+        <w:t>2.</w:t>
+      </w:r>
+      <w:r>
+        <w:rPr>
+          <w:i/>
+          <w:sz w:val="28"/>
+          <w:szCs w:val="28"/>
+          <w:lang w:val="vi-VN"/>
+        </w:rPr>
+        <w:t>2</w:t>
+      </w:r>
+      <w:r>
+        <w:rPr>
+          <w:i/>
+          <w:sz w:val="28"/>
+          <w:szCs w:val="28"/>
+          <w:lang w:val="vi-VN"/>
+        </w:rPr>
+        <w:t>.</w:t>
+      </w:r>
+      <w:r>
+        <w:rPr>
+          <w:i/>
+          <w:sz w:val="28"/>
+          <w:szCs w:val="28"/>
+          <w:lang w:val="vi-VN"/>
+        </w:rPr>
+        <w:t>2</w:t>
+      </w:r>
+      <w:r>
+        <w:rPr>
+          <w:i/>
+          <w:sz w:val="28"/>
+          <w:szCs w:val="28"/>
+          <w:lang w:val="vi-VN"/>
+        </w:rPr>
+        <w:t xml:space="preserve"> </w:t>
+      </w:r>
+      <w:r>
+        <w:rPr>
+          <w:i/>
+          <w:sz w:val="28"/>
+          <w:szCs w:val="28"/>
+          <w:lang w:val="vi-VN"/>
+        </w:rPr>
+        <w:t>CSS</w:t>
+      </w:r>
+      <w:bookmarkEnd w:id="23"/>
+    </w:p>
+    <w:p>
+      <w:pPr>
+        <w:pStyle w:val="Chng"/>
+        <w:tabs>
+          <w:tab w:val="left" w:pos="720"/>
+        </w:tabs>
+        <w:jc w:val="both"/>
+        <w:rPr>
+          <w:b w:val="0"/>
+          <w:sz w:val="26"/>
+          <w:szCs w:val="26"/>
+          <w:lang w:val="vi-VN"/>
+        </w:rPr>
+      </w:pPr>
+      <w:r>
+        <w:rPr>
+          <w:b w:val="0"/>
+          <w:sz w:val="26"/>
+          <w:szCs w:val="26"/>
+          <w:lang w:val="vi-VN"/>
+        </w:rPr>
+        <w:tab/>
+        <w:t>CSS là viết tắt của Cascading Style Sheet được dùng để trình bày các tài liệu viết bằng ngôn ngữ HTML và XHTML. Hay nói cách khác CSS là ngôn ngữ tạo style cho trang web.</w:t>
+      </w:r>
+      <w:r>
+        <w:rPr>
+          <w:b w:val="0"/>
+          <w:sz w:val="26"/>
+          <w:szCs w:val="26"/>
+          <w:lang w:val="vi-VN"/>
+        </w:rPr>
+        <w:t xml:space="preserve"> CSS kết hợp với HTML sẽ tạo nên giao diện tĩnh hoàn chỉnh cho một trang web. Cụ thể, HTML sẽ định dạng</w:t>
+      </w:r>
+      <w:r>
+        <w:rPr>
+          <w:b w:val="0"/>
+          <w:sz w:val="26"/>
+          <w:szCs w:val="26"/>
+          <w:lang w:val="vi-VN"/>
+        </w:rPr>
+        <w:t xml:space="preserve"> layout hay các đoạn văn bản trên website, còn CSS sẽ tạo “style” cho các phần tử mà HTML tạo ra, ví dụ như: font chữ, màu sắc, background, bố cục, viền, căn lề,...</w:t>
+      </w:r>
+    </w:p>
+    <w:p>
+      <w:pPr>
+        <w:pStyle w:val="Chng"/>
+        <w:keepNext/>
+        <w:tabs>
+          <w:tab w:val="left" w:pos="720"/>
+        </w:tabs>
+        <w:jc w:val="center"/>
+      </w:pPr>
+      <w:r>
+        <w:rPr>
+          <w:b w:val="0"/>
+          <w:sz w:val="26"/>
+          <w:szCs w:val="26"/>
+          <w:lang w:val="vi-VN"/>
+        </w:rPr>
+        <w:drawing>
+          <wp:inline distT="0" distB="0" distL="0" distR="0" wp14:anchorId="20FB8006" wp14:editId="07BD95BC">
+            <wp:extent cx="2948940" cy="1400310"/>
+            <wp:effectExtent l="0" t="0" r="3810" b="9525"/>
+            <wp:docPr id="5" name="Picture 5"/>
+            <wp:cNvGraphicFramePr>
+              <a:graphicFrameLocks xmlns:a="http://schemas.openxmlformats.org/drawingml/2006/main" noChangeAspect="1"/>
+            </wp:cNvGraphicFramePr>
+            <a:graphic xmlns:a="http://schemas.openxmlformats.org/drawingml/2006/main">
+              <a:graphicData uri="http://schemas.openxmlformats.org/drawingml/2006/picture">
+                <pic:pic xmlns:pic="http://schemas.openxmlformats.org/drawingml/2006/picture">
+                  <pic:nvPicPr>
+                    <pic:cNvPr id="1" name=""/>
+                    <pic:cNvPicPr/>
+                  </pic:nvPicPr>
+                  <pic:blipFill>
+                    <a:blip r:embed="rId14"/>
+                    <a:stretch>
+                      <a:fillRect/>
+                    </a:stretch>
+                  </pic:blipFill>
+                  <pic:spPr>
+                    <a:xfrm>
+                      <a:off x="0" y="0"/>
+                      <a:ext cx="2967086" cy="1408927"/>
+                    </a:xfrm>
+                    <a:prstGeom prst="rect">
+                      <a:avLst/>
+                    </a:prstGeom>
+                  </pic:spPr>
+                </pic:pic>
+              </a:graphicData>
+            </a:graphic>
+          </wp:inline>
+        </w:drawing>
+      </w:r>
+    </w:p>
+    <w:p>
+      <w:pPr>
+        <w:pStyle w:val="Caption"/>
+        <w:rPr>
+          <w:b/>
+          <w:i/>
+          <w:sz w:val="22"/>
+          <w:szCs w:val="22"/>
+          <w:lang w:val="vi-VN"/>
+        </w:rPr>
+      </w:pPr>
+      <w:r>
+        <w:rPr>
+          <w:i/>
+          <w:sz w:val="22"/>
+          <w:szCs w:val="22"/>
+        </w:rPr>
+        <w:t xml:space="preserve">Hình 2. </w:t>
+      </w:r>
+      <w:r>
+        <w:rPr>
+          <w:i/>
+          <w:sz w:val="22"/>
+          <w:szCs w:val="22"/>
+        </w:rPr>
+        <w:fldChar w:fldCharType="begin"/>
+      </w:r>
+      <w:r>
+        <w:rPr>
+          <w:i/>
+          <w:sz w:val="22"/>
+          <w:szCs w:val="22"/>
+        </w:rPr>
+        <w:instrText xml:space="preserve"> SEQ Hình_2. \* ARABIC </w:instrText>
+      </w:r>
+      <w:r>
+        <w:rPr>
+          <w:i/>
+          <w:sz w:val="22"/>
+          <w:szCs w:val="22"/>
+        </w:rPr>
+        <w:fldChar w:fldCharType="separate"/>
+      </w:r>
+      <w:r>
+        <w:rPr>
+          <w:i/>
+          <w:noProof/>
+          <w:sz w:val="22"/>
+          <w:szCs w:val="22"/>
+        </w:rPr>
+        <w:t>3</w:t>
+      </w:r>
+      <w:r>
+        <w:rPr>
+          <w:i/>
+          <w:sz w:val="22"/>
+          <w:szCs w:val="22"/>
+        </w:rPr>
+        <w:fldChar w:fldCharType="end"/>
+      </w:r>
+      <w:r>
+        <w:rPr>
+          <w:i/>
+          <w:sz w:val="22"/>
+          <w:szCs w:val="22"/>
+          <w:lang w:val="vi-VN"/>
+        </w:rPr>
+        <w:t>: Ví dụ về CSS</w:t>
+      </w:r>
+    </w:p>
+    <w:p>
+      <w:pPr>
+        <w:pStyle w:val="Chng"/>
+        <w:tabs>
+          <w:tab w:val="left" w:pos="720"/>
+        </w:tabs>
+        <w:jc w:val="both"/>
+        <w:outlineLvl w:val="2"/>
+        <w:rPr>
+          <w:i/>
+          <w:sz w:val="28"/>
+          <w:szCs w:val="28"/>
+          <w:lang w:val="vi-VN"/>
+        </w:rPr>
+      </w:pPr>
+      <w:bookmarkStart w:id="24" w:name="_Toc130809397"/>
+      <w:r>
+        <w:rPr>
+          <w:i/>
+          <w:sz w:val="28"/>
+          <w:szCs w:val="28"/>
+          <w:lang w:val="vi-VN"/>
+        </w:rPr>
+        <w:lastRenderedPageBreak/>
+        <w:t>2.</w:t>
+      </w:r>
+      <w:r>
+        <w:rPr>
+          <w:i/>
+          <w:sz w:val="28"/>
+          <w:szCs w:val="28"/>
+          <w:lang w:val="vi-VN"/>
+        </w:rPr>
+        <w:t>2</w:t>
+      </w:r>
+      <w:r>
+        <w:rPr>
+          <w:i/>
+          <w:sz w:val="28"/>
+          <w:szCs w:val="28"/>
+          <w:lang w:val="vi-VN"/>
+        </w:rPr>
+        <w:t>.</w:t>
+      </w:r>
+      <w:r>
+        <w:rPr>
+          <w:i/>
+          <w:sz w:val="28"/>
+          <w:szCs w:val="28"/>
+          <w:lang w:val="vi-VN"/>
+        </w:rPr>
+        <w:t>3</w:t>
+      </w:r>
+      <w:r>
+        <w:rPr>
+          <w:i/>
+          <w:sz w:val="28"/>
+          <w:szCs w:val="28"/>
+          <w:lang w:val="vi-VN"/>
+        </w:rPr>
+        <w:t xml:space="preserve"> </w:t>
+      </w:r>
+      <w:r>
+        <w:rPr>
+          <w:i/>
+          <w:sz w:val="28"/>
+          <w:szCs w:val="28"/>
+          <w:lang w:val="vi-VN"/>
+        </w:rPr>
+        <w:t>Javascript</w:t>
+      </w:r>
+      <w:bookmarkEnd w:id="24"/>
+    </w:p>
+    <w:p>
+      <w:pPr>
+        <w:pStyle w:val="Chng"/>
+        <w:tabs>
+          <w:tab w:val="clear" w:pos="6379"/>
+          <w:tab w:val="left" w:pos="720"/>
+        </w:tabs>
+        <w:jc w:val="both"/>
+        <w:rPr>
+          <w:b w:val="0"/>
+          <w:sz w:val="26"/>
+          <w:szCs w:val="26"/>
+          <w:lang w:val="vi-VN"/>
+        </w:rPr>
+      </w:pPr>
     </w:p>
     <w:p>
       <w:pPr>
@@ -5071,7 +6602,56 @@
           <w:lang w:val="vi-VN"/>
         </w:rPr>
       </w:pPr>
-      <w:bookmarkStart w:id="20" w:name="_Toc130805862"/>
+      <w:bookmarkStart w:id="25" w:name="_Toc387692920"/>
+      <w:bookmarkStart w:id="26" w:name="_Toc130809398"/>
+      <w:r>
+        <w:rPr>
+          <w:lang w:val="vi-VN"/>
+        </w:rPr>
+        <w:t>CHƯƠNG 3</w:t>
+      </w:r>
+      <w:r>
+        <w:rPr>
+          <w:lang w:val="vi-VN"/>
+        </w:rPr>
+        <w:t xml:space="preserve"> –</w:t>
+      </w:r>
+      <w:r>
+        <w:rPr>
+          <w:lang w:val="vi-VN"/>
+        </w:rPr>
+        <w:t xml:space="preserve"> </w:t>
+      </w:r>
+      <w:bookmarkEnd w:id="25"/>
+      <w:r>
+        <w:rPr>
+          <w:lang w:val="vi-VN"/>
+        </w:rPr>
+        <w:t xml:space="preserve">PHÂN TÍCH, THIẾT KẾ VÀ </w:t>
+      </w:r>
+      <w:r>
+        <w:rPr>
+          <w:lang w:val="vi-VN"/>
+        </w:rPr>
+        <w:t>HIỆN THỰC</w:t>
+      </w:r>
+      <w:r>
+        <w:rPr>
+          <w:lang w:val="vi-VN"/>
+        </w:rPr>
+        <w:t xml:space="preserve"> HỆ THỐNG</w:t>
+      </w:r>
+      <w:bookmarkEnd w:id="26"/>
+    </w:p>
+    <w:p>
+      <w:pPr>
+        <w:pStyle w:val="Chng"/>
+        <w:outlineLvl w:val="0"/>
+        <w:rPr>
+          <w:lang w:val="vi-VN"/>
+        </w:rPr>
+      </w:pPr>
+      <w:bookmarkStart w:id="27" w:name="_Toc130809399"/>
       <w:r>
         <w:rPr>
           <w:lang w:val="vi-VN"/>
@@ -5090,7 +6670,7 @@
         </w:rPr>
         <w:t>TỔNG KẾT</w:t>
       </w:r>
-      <w:bookmarkEnd w:id="20"/>
+      <w:bookmarkEnd w:id="27"/>
     </w:p>
     <w:p>
       <w:pPr>
@@ -5504,6 +7084,7 @@
           <w:sz w:val="26"/>
           <w:szCs w:val="26"/>
         </w:rPr>
+        <w:lastRenderedPageBreak/>
         <w:t xml:space="preserve">Borkakati R. P.,Virmani S. S. (1997), Genetics of thermosensitive genic male sterility in Rice, </w:t>
       </w:r>
       <w:r>
@@ -5541,7 +7122,6 @@
           <w:sz w:val="26"/>
           <w:szCs w:val="26"/>
         </w:rPr>
-        <w:lastRenderedPageBreak/>
         <w:t xml:space="preserve">Boulding K.E. (1955), </w:t>
       </w:r>
       <w:r>
@@ -5889,7 +7469,7 @@
       </w:r>
     </w:p>
     <w:sectPr>
-      <w:headerReference w:type="default" r:id="rId12"/>
+      <w:headerReference w:type="default" r:id="rId15"/>
       <w:pgSz w:w="12240" w:h="15840"/>
       <w:pgMar w:top="1985" w:right="1134" w:bottom="1701" w:left="1985" w:header="720" w:footer="720" w:gutter="0"/>
       <w:pgNumType w:start="1"/>
@@ -6057,7 +7637,7 @@
           <w:rPr>
             <w:noProof/>
           </w:rPr>
-          <w:t>7</w:t>
+          <w:t>9</w:t>
         </w:r>
         <w:r>
           <w:rPr>
@@ -6514,6 +8094,119 @@
     </w:lvl>
   </w:abstractNum>
   <w:abstractNum w:abstractNumId="4" w15:restartNumberingAfterBreak="0">
+    <w:nsid w:val="0B7A6601"/>
+    <w:multiLevelType w:val="hybridMultilevel"/>
+    <w:tmpl w:val="0834EE1A"/>
+    <w:lvl w:ilvl="0" w:tplc="04090001">
+      <w:start w:val="1"/>
+      <w:numFmt w:val="bullet"/>
+      <w:lvlText w:val=""/>
+      <w:lvlJc w:val="left"/>
+      <w:pPr>
+        <w:ind w:left="1440" w:hanging="360"/>
+      </w:pPr>
+      <w:rPr>
+        <w:rFonts w:ascii="Symbol" w:hAnsi="Symbol" w:hint="default"/>
+      </w:rPr>
+    </w:lvl>
+    <w:lvl w:ilvl="1" w:tplc="04090003" w:tentative="1">
+      <w:start w:val="1"/>
+      <w:numFmt w:val="bullet"/>
+      <w:lvlText w:val="o"/>
+      <w:lvlJc w:val="left"/>
+      <w:pPr>
+        <w:ind w:left="2160" w:hanging="360"/>
+      </w:pPr>
+      <w:rPr>
+        <w:rFonts w:ascii="Courier New" w:hAnsi="Courier New" w:cs="Courier New" w:hint="default"/>
+      </w:rPr>
+    </w:lvl>
+    <w:lvl w:ilvl="2" w:tplc="04090005" w:tentative="1">
+      <w:start w:val="1"/>
+      <w:numFmt w:val="bullet"/>
+      <w:lvlText w:val=""/>
+      <w:lvlJc w:val="left"/>
+      <w:pPr>
+        <w:ind w:left="2880" w:hanging="360"/>
+      </w:pPr>
+      <w:rPr>
+        <w:rFonts w:ascii="Wingdings" w:hAnsi="Wingdings" w:hint="default"/>
+      </w:rPr>
+    </w:lvl>
+    <w:lvl w:ilvl="3" w:tplc="04090001" w:tentative="1">
+      <w:start w:val="1"/>
+      <w:numFmt w:val="bullet"/>
+      <w:lvlText w:val=""/>
+      <w:lvlJc w:val="left"/>
+      <w:pPr>
+        <w:ind w:left="3600" w:hanging="360"/>
+      </w:pPr>
+      <w:rPr>
+        <w:rFonts w:ascii="Symbol" w:hAnsi="Symbol" w:hint="default"/>
+      </w:rPr>
+    </w:lvl>
+    <w:lvl w:ilvl="4" w:tplc="04090003" w:tentative="1">
+      <w:start w:val="1"/>
+      <w:numFmt w:val="bullet"/>
+      <w:lvlText w:val="o"/>
+      <w:lvlJc w:val="left"/>
+      <w:pPr>
+        <w:ind w:left="4320" w:hanging="360"/>
+      </w:pPr>
+      <w:rPr>
+        <w:rFonts w:ascii="Courier New" w:hAnsi="Courier New" w:cs="Courier New" w:hint="default"/>
+      </w:rPr>
+    </w:lvl>
+    <w:lvl w:ilvl="5" w:tplc="04090005" w:tentative="1">
+      <w:start w:val="1"/>
+      <w:numFmt w:val="bullet"/>
+      <w:lvlText w:val=""/>
+      <w:lvlJc w:val="left"/>
+      <w:pPr>
+        <w:ind w:left="5040" w:hanging="360"/>
+      </w:pPr>
+      <w:rPr>
+        <w:rFonts w:ascii="Wingdings" w:hAnsi="Wingdings" w:hint="default"/>
+      </w:rPr>
+    </w:lvl>
+    <w:lvl w:ilvl="6" w:tplc="04090001" w:tentative="1">
+      <w:start w:val="1"/>
+      <w:numFmt w:val="bullet"/>
+      <w:lvlText w:val=""/>
+      <w:lvlJc w:val="left"/>
+      <w:pPr>
+        <w:ind w:left="5760" w:hanging="360"/>
+      </w:pPr>
+      <w:rPr>
+        <w:rFonts w:ascii="Symbol" w:hAnsi="Symbol" w:hint="default"/>
+      </w:rPr>
+    </w:lvl>
+    <w:lvl w:ilvl="7" w:tplc="04090003" w:tentative="1">
+      <w:start w:val="1"/>
+      <w:numFmt w:val="bullet"/>
+      <w:lvlText w:val="o"/>
+      <w:lvlJc w:val="left"/>
+      <w:pPr>
+        <w:ind w:left="6480" w:hanging="360"/>
+      </w:pPr>
+      <w:rPr>
+        <w:rFonts w:ascii="Courier New" w:hAnsi="Courier New" w:cs="Courier New" w:hint="default"/>
+      </w:rPr>
+    </w:lvl>
+    <w:lvl w:ilvl="8" w:tplc="04090005" w:tentative="1">
+      <w:start w:val="1"/>
+      <w:numFmt w:val="bullet"/>
+      <w:lvlText w:val=""/>
+      <w:lvlJc w:val="left"/>
+      <w:pPr>
+        <w:ind w:left="7200" w:hanging="360"/>
+      </w:pPr>
+      <w:rPr>
+        <w:rFonts w:ascii="Wingdings" w:hAnsi="Wingdings" w:hint="default"/>
+      </w:rPr>
+    </w:lvl>
+  </w:abstractNum>
+  <w:abstractNum w:abstractNumId="5" w15:restartNumberingAfterBreak="0">
     <w:nsid w:val="13B11280"/>
     <w:multiLevelType w:val="hybridMultilevel"/>
     <w:tmpl w:val="D7EAAF1E"/>
@@ -6626,7 +8319,7 @@
       </w:rPr>
     </w:lvl>
   </w:abstractNum>
-  <w:abstractNum w:abstractNumId="5" w15:restartNumberingAfterBreak="0">
+  <w:abstractNum w:abstractNumId="6" w15:restartNumberingAfterBreak="0">
     <w:nsid w:val="1A5846B0"/>
     <w:multiLevelType w:val="hybridMultilevel"/>
     <w:tmpl w:val="E30852F2"/>
@@ -6717,7 +8410,7 @@
       </w:pPr>
     </w:lvl>
   </w:abstractNum>
-  <w:abstractNum w:abstractNumId="6" w15:restartNumberingAfterBreak="0">
+  <w:abstractNum w:abstractNumId="7" w15:restartNumberingAfterBreak="0">
     <w:nsid w:val="1BD44070"/>
     <w:multiLevelType w:val="hybridMultilevel"/>
     <w:tmpl w:val="AF943B84"/>
@@ -6830,7 +8523,7 @@
       </w:rPr>
     </w:lvl>
   </w:abstractNum>
-  <w:abstractNum w:abstractNumId="7" w15:restartNumberingAfterBreak="0">
+  <w:abstractNum w:abstractNumId="8" w15:restartNumberingAfterBreak="0">
     <w:nsid w:val="39CD232F"/>
     <w:multiLevelType w:val="multilevel"/>
     <w:tmpl w:val="181AED22"/>
@@ -6979,7 +8672,7 @@
       </w:rPr>
     </w:lvl>
   </w:abstractNum>
-  <w:abstractNum w:abstractNumId="8" w15:restartNumberingAfterBreak="0">
+  <w:abstractNum w:abstractNumId="9" w15:restartNumberingAfterBreak="0">
     <w:nsid w:val="427E0E14"/>
     <w:multiLevelType w:val="hybridMultilevel"/>
     <w:tmpl w:val="ADC86026"/>
@@ -7092,7 +8785,7 @@
       </w:rPr>
     </w:lvl>
   </w:abstractNum>
-  <w:abstractNum w:abstractNumId="9" w15:restartNumberingAfterBreak="0">
+  <w:abstractNum w:abstractNumId="10" w15:restartNumberingAfterBreak="0">
     <w:nsid w:val="45DB2DAE"/>
     <w:multiLevelType w:val="hybridMultilevel"/>
     <w:tmpl w:val="3A08D40C"/>
@@ -7205,7 +8898,7 @@
       </w:rPr>
     </w:lvl>
   </w:abstractNum>
-  <w:abstractNum w:abstractNumId="10" w15:restartNumberingAfterBreak="0">
+  <w:abstractNum w:abstractNumId="11" w15:restartNumberingAfterBreak="0">
     <w:nsid w:val="48C90DDD"/>
     <w:multiLevelType w:val="hybridMultilevel"/>
     <w:tmpl w:val="34309D48"/>
@@ -7318,7 +9011,7 @@
       </w:rPr>
     </w:lvl>
   </w:abstractNum>
-  <w:abstractNum w:abstractNumId="11" w15:restartNumberingAfterBreak="0">
+  <w:abstractNum w:abstractNumId="12" w15:restartNumberingAfterBreak="0">
     <w:nsid w:val="4B1517B0"/>
     <w:multiLevelType w:val="hybridMultilevel"/>
     <w:tmpl w:val="C32C0170"/>
@@ -7431,7 +9124,7 @@
       </w:rPr>
     </w:lvl>
   </w:abstractNum>
-  <w:abstractNum w:abstractNumId="12" w15:restartNumberingAfterBreak="0">
+  <w:abstractNum w:abstractNumId="13" w15:restartNumberingAfterBreak="0">
     <w:nsid w:val="51AB66C8"/>
     <w:multiLevelType w:val="hybridMultilevel"/>
     <w:tmpl w:val="9118B95E"/>
@@ -7520,7 +9213,7 @@
       </w:pPr>
     </w:lvl>
   </w:abstractNum>
-  <w:abstractNum w:abstractNumId="13" w15:restartNumberingAfterBreak="0">
+  <w:abstractNum w:abstractNumId="14" w15:restartNumberingAfterBreak="0">
     <w:nsid w:val="52461A9C"/>
     <w:multiLevelType w:val="hybridMultilevel"/>
     <w:tmpl w:val="0D641E42"/>
@@ -7633,7 +9326,7 @@
       </w:rPr>
     </w:lvl>
   </w:abstractNum>
-  <w:abstractNum w:abstractNumId="14" w15:restartNumberingAfterBreak="0">
+  <w:abstractNum w:abstractNumId="15" w15:restartNumberingAfterBreak="0">
     <w:nsid w:val="592F22FF"/>
     <w:multiLevelType w:val="hybridMultilevel"/>
     <w:tmpl w:val="E30852F2"/>
@@ -7724,7 +9417,7 @@
       </w:pPr>
     </w:lvl>
   </w:abstractNum>
-  <w:abstractNum w:abstractNumId="15" w15:restartNumberingAfterBreak="0">
+  <w:abstractNum w:abstractNumId="16" w15:restartNumberingAfterBreak="0">
     <w:nsid w:val="61CD3EA9"/>
     <w:multiLevelType w:val="hybridMultilevel"/>
     <w:tmpl w:val="27FE81B0"/>
@@ -7837,7 +9530,7 @@
       </w:rPr>
     </w:lvl>
   </w:abstractNum>
-  <w:abstractNum w:abstractNumId="16" w15:restartNumberingAfterBreak="0">
+  <w:abstractNum w:abstractNumId="17" w15:restartNumberingAfterBreak="0">
     <w:nsid w:val="644F0099"/>
     <w:multiLevelType w:val="hybridMultilevel"/>
     <w:tmpl w:val="4CF6E15E"/>
@@ -7950,7 +9643,7 @@
       </w:rPr>
     </w:lvl>
   </w:abstractNum>
-  <w:abstractNum w:abstractNumId="17" w15:restartNumberingAfterBreak="0">
+  <w:abstractNum w:abstractNumId="18" w15:restartNumberingAfterBreak="0">
     <w:nsid w:val="66BA4732"/>
     <w:multiLevelType w:val="hybridMultilevel"/>
     <w:tmpl w:val="9C70E27C"/>
@@ -8039,7 +9732,7 @@
       </w:pPr>
     </w:lvl>
   </w:abstractNum>
-  <w:abstractNum w:abstractNumId="18" w15:restartNumberingAfterBreak="0">
+  <w:abstractNum w:abstractNumId="19" w15:restartNumberingAfterBreak="0">
     <w:nsid w:val="66DC58CD"/>
     <w:multiLevelType w:val="hybridMultilevel"/>
     <w:tmpl w:val="D370EEFC"/>
@@ -8152,7 +9845,7 @@
       </w:rPr>
     </w:lvl>
   </w:abstractNum>
-  <w:abstractNum w:abstractNumId="19" w15:restartNumberingAfterBreak="0">
+  <w:abstractNum w:abstractNumId="20" w15:restartNumberingAfterBreak="0">
     <w:nsid w:val="699C5A28"/>
     <w:multiLevelType w:val="hybridMultilevel"/>
     <w:tmpl w:val="CD3ABA7E"/>
@@ -8265,7 +9958,7 @@
       </w:rPr>
     </w:lvl>
   </w:abstractNum>
-  <w:abstractNum w:abstractNumId="20" w15:restartNumberingAfterBreak="0">
+  <w:abstractNum w:abstractNumId="21" w15:restartNumberingAfterBreak="0">
     <w:nsid w:val="6AB26B03"/>
     <w:multiLevelType w:val="hybridMultilevel"/>
     <w:tmpl w:val="48D6BBEC"/>
@@ -8378,7 +10071,7 @@
       </w:rPr>
     </w:lvl>
   </w:abstractNum>
-  <w:abstractNum w:abstractNumId="21" w15:restartNumberingAfterBreak="0">
+  <w:abstractNum w:abstractNumId="22" w15:restartNumberingAfterBreak="0">
     <w:nsid w:val="6EC12DF2"/>
     <w:multiLevelType w:val="hybridMultilevel"/>
     <w:tmpl w:val="ACC48588"/>
@@ -8491,7 +10184,7 @@
       </w:rPr>
     </w:lvl>
   </w:abstractNum>
-  <w:abstractNum w:abstractNumId="22" w15:restartNumberingAfterBreak="0">
+  <w:abstractNum w:abstractNumId="23" w15:restartNumberingAfterBreak="0">
     <w:nsid w:val="71811F32"/>
     <w:multiLevelType w:val="hybridMultilevel"/>
     <w:tmpl w:val="07CA2C4E"/>
@@ -8604,7 +10297,7 @@
       </w:rPr>
     </w:lvl>
   </w:abstractNum>
-  <w:abstractNum w:abstractNumId="23" w15:restartNumberingAfterBreak="0">
+  <w:abstractNum w:abstractNumId="24" w15:restartNumberingAfterBreak="0">
     <w:nsid w:val="76EE534F"/>
     <w:multiLevelType w:val="hybridMultilevel"/>
     <w:tmpl w:val="E4982E40"/>
@@ -8717,7 +10410,7 @@
       </w:rPr>
     </w:lvl>
   </w:abstractNum>
-  <w:abstractNum w:abstractNumId="24" w15:restartNumberingAfterBreak="0">
+  <w:abstractNum w:abstractNumId="25" w15:restartNumberingAfterBreak="0">
     <w:nsid w:val="79A33DFE"/>
     <w:multiLevelType w:val="hybridMultilevel"/>
     <w:tmpl w:val="10700184"/>
@@ -8830,7 +10523,7 @@
       </w:rPr>
     </w:lvl>
   </w:abstractNum>
-  <w:abstractNum w:abstractNumId="25" w15:restartNumberingAfterBreak="0">
+  <w:abstractNum w:abstractNumId="26" w15:restartNumberingAfterBreak="0">
     <w:nsid w:val="7B7762A8"/>
     <w:multiLevelType w:val="hybridMultilevel"/>
     <w:tmpl w:val="C1CE738C"/>
@@ -8923,79 +10616,82 @@
     <w:abstractNumId w:val="1"/>
   </w:num>
   <w:num w:numId="2">
-    <w:abstractNumId w:val="12"/>
+    <w:abstractNumId w:val="13"/>
   </w:num>
   <w:num w:numId="3">
-    <w:abstractNumId w:val="17"/>
+    <w:abstractNumId w:val="18"/>
   </w:num>
   <w:num w:numId="4">
-    <w:abstractNumId w:val="25"/>
+    <w:abstractNumId w:val="26"/>
   </w:num>
   <w:num w:numId="5">
     <w:abstractNumId w:val="0"/>
   </w:num>
   <w:num w:numId="6">
-    <w:abstractNumId w:val="5"/>
+    <w:abstractNumId w:val="6"/>
   </w:num>
   <w:num w:numId="7">
-    <w:abstractNumId w:val="14"/>
+    <w:abstractNumId w:val="15"/>
   </w:num>
   <w:num w:numId="8">
-    <w:abstractNumId w:val="22"/>
+    <w:abstractNumId w:val="23"/>
   </w:num>
   <w:num w:numId="9">
     <w:abstractNumId w:val="2"/>
   </w:num>
   <w:num w:numId="10">
-    <w:abstractNumId w:val="7"/>
+    <w:abstractNumId w:val="8"/>
   </w:num>
   <w:num w:numId="11">
-    <w:abstractNumId w:val="24"/>
+    <w:abstractNumId w:val="25"/>
   </w:num>
   <w:num w:numId="12">
     <w:abstractNumId w:val="3"/>
   </w:num>
   <w:num w:numId="13">
+    <w:abstractNumId w:val="11"/>
+  </w:num>
+  <w:num w:numId="14">
+    <w:abstractNumId w:val="7"/>
+  </w:num>
+  <w:num w:numId="15">
+    <w:abstractNumId w:val="24"/>
+  </w:num>
+  <w:num w:numId="16">
+    <w:abstractNumId w:val="21"/>
+  </w:num>
+  <w:num w:numId="17">
+    <w:abstractNumId w:val="14"/>
+  </w:num>
+  <w:num w:numId="18">
+    <w:abstractNumId w:val="12"/>
+  </w:num>
+  <w:num w:numId="19">
+    <w:abstractNumId w:val="9"/>
+  </w:num>
+  <w:num w:numId="20">
+    <w:abstractNumId w:val="20"/>
+  </w:num>
+  <w:num w:numId="21">
+    <w:abstractNumId w:val="22"/>
+  </w:num>
+  <w:num w:numId="22">
+    <w:abstractNumId w:val="17"/>
+  </w:num>
+  <w:num w:numId="23">
     <w:abstractNumId w:val="10"/>
   </w:num>
-  <w:num w:numId="14">
-    <w:abstractNumId w:val="6"/>
+  <w:num w:numId="24">
+    <w:abstractNumId w:val="16"/>
   </w:num>
-  <w:num w:numId="15">
-    <w:abstractNumId w:val="23"/>
+  <w:num w:numId="25">
+    <w:abstractNumId w:val="5"/>
   </w:num>
-  <w:num w:numId="16">
-    <w:abstractNumId w:val="20"/>
-  </w:num>
-  <w:num w:numId="17">
-    <w:abstractNumId w:val="13"/>
-  </w:num>
-  <w:num w:numId="18">
-    <w:abstractNumId w:val="11"/>
-  </w:num>
-  <w:num w:numId="19">
-    <w:abstractNumId w:val="8"/>
-  </w:num>
-  <w:num w:numId="20">
+  <w:num w:numId="26">
     <w:abstractNumId w:val="19"/>
   </w:num>
-  <w:num w:numId="21">
-    <w:abstractNumId w:val="21"/>
-  </w:num>
-  <w:num w:numId="22">
-    <w:abstractNumId w:val="16"/>
-  </w:num>
-  <w:num w:numId="23">
-    <w:abstractNumId w:val="9"/>
-  </w:num>
-  <w:num w:numId="24">
-    <w:abstractNumId w:val="15"/>
-  </w:num>
-  <w:num w:numId="25">
+  <w:num w:numId="27">
     <w:abstractNumId w:val="4"/>
-  </w:num>
-  <w:num w:numId="26">
-    <w:abstractNumId w:val="18"/>
   </w:num>
 </w:numbering>
 </file>
@@ -10420,7 +12116,7 @@
 </file>
 
 <file path=customXml/itemProps1.xml><?xml version="1.0" encoding="utf-8"?>
-<ds:datastoreItem xmlns:ds="http://schemas.openxmlformats.org/officeDocument/2006/customXml" ds:itemID="{2B1408D5-6B20-4AE1-A259-777B2BC64FE7}">
+<ds:datastoreItem xmlns:ds="http://schemas.openxmlformats.org/officeDocument/2006/customXml" ds:itemID="{E4EFA022-AE44-4EEA-B1FA-CCDE480435CB}">
   <ds:schemaRefs>
     <ds:schemaRef ds:uri="http://schemas.openxmlformats.org/officeDocument/2006/bibliography"/>
   </ds:schemaRefs>

</xml_diff>

<commit_message>
Dac ta use case Them san pham
</commit_message>
<xml_diff>
--- a/51900077_51900137_51900211.docx
+++ b/51900077_51900137_51900211.docx
@@ -11258,17 +11258,7 @@
                 <w:szCs w:val="26"/>
                 <w:lang w:val="vi-VN"/>
               </w:rPr>
-              <w:t>Lý Thị Hoàn</w:t>
-            </w:r>
-            <w:bookmarkStart w:id="12" w:name="_GoBack"/>
-            <w:bookmarkEnd w:id="12"/>
-            <w:r>
-              <w:rPr>
-                <w:sz w:val="26"/>
-                <w:szCs w:val="26"/>
-                <w:lang w:val="vi-VN"/>
-              </w:rPr>
-              <w:t>g Mỹ</w:t>
+              <w:t>Lý Thị Hoàng Mỹ</w:t>
             </w:r>
           </w:p>
         </w:tc>
@@ -11943,8 +11933,8 @@
           <w:lang w:val="vi-VN"/>
         </w:rPr>
       </w:pPr>
-      <w:bookmarkStart w:id="13" w:name="_Toc387692910"/>
-      <w:bookmarkStart w:id="14" w:name="_Toc133220986"/>
+      <w:bookmarkStart w:id="12" w:name="_Toc387692910"/>
+      <w:bookmarkStart w:id="13" w:name="_Toc133220986"/>
       <w:r>
         <w:rPr>
           <w:lang w:val="vi-VN"/>
@@ -11964,15 +11954,15 @@
         </w:rPr>
         <w:t xml:space="preserve"> – </w:t>
       </w:r>
-      <w:bookmarkStart w:id="15" w:name="_Toc387692917"/>
+      <w:bookmarkStart w:id="14" w:name="_Toc387692917"/>
+      <w:bookmarkEnd w:id="12"/>
+      <w:r>
+        <w:rPr>
+          <w:lang w:val="vi-VN"/>
+        </w:rPr>
+        <w:t>GIỚI THIỆU ĐỀ TÀI</w:t>
+      </w:r>
       <w:bookmarkEnd w:id="13"/>
-      <w:r>
-        <w:rPr>
-          <w:lang w:val="vi-VN"/>
-        </w:rPr>
-        <w:t>GIỚI THIỆU ĐỀ TÀI</w:t>
-      </w:r>
-      <w:bookmarkEnd w:id="14"/>
     </w:p>
     <w:p>
       <w:pPr>
@@ -11984,7 +11974,7 @@
           <w:lang w:val="vi-VN"/>
         </w:rPr>
       </w:pPr>
-      <w:bookmarkStart w:id="16" w:name="_Toc133220987"/>
+      <w:bookmarkStart w:id="15" w:name="_Toc133220987"/>
       <w:r>
         <w:rPr>
           <w:sz w:val="28"/>
@@ -11993,7 +11983,7 @@
         </w:rPr>
         <w:t>1.1 Lý do và mục đích chọn đề tài</w:t>
       </w:r>
-      <w:bookmarkEnd w:id="16"/>
+      <w:bookmarkEnd w:id="15"/>
     </w:p>
     <w:p>
       <w:pPr>
@@ -12193,7 +12183,7 @@
           <w:lang w:val="vi-VN"/>
         </w:rPr>
       </w:pPr>
-      <w:bookmarkStart w:id="17" w:name="_Toc133220988"/>
+      <w:bookmarkStart w:id="16" w:name="_Toc133220988"/>
       <w:r>
         <w:rPr>
           <w:sz w:val="28"/>
@@ -12202,7 +12192,7 @@
         </w:rPr>
         <w:t>1.2 Nhiệm vụ của đề tài</w:t>
       </w:r>
-      <w:bookmarkEnd w:id="17"/>
+      <w:bookmarkEnd w:id="16"/>
     </w:p>
     <w:p>
       <w:pPr>
@@ -12390,7 +12380,7 @@
           <w:lang w:val="vi-VN"/>
         </w:rPr>
       </w:pPr>
-      <w:bookmarkStart w:id="18" w:name="_Toc133220989"/>
+      <w:bookmarkStart w:id="17" w:name="_Toc133220989"/>
       <w:r>
         <w:rPr>
           <w:lang w:val="vi-VN"/>
@@ -12398,14 +12388,14 @@
         <w:lastRenderedPageBreak/>
         <w:t xml:space="preserve">CHƯƠNG 2 – </w:t>
       </w:r>
-      <w:bookmarkEnd w:id="15"/>
+      <w:bookmarkEnd w:id="14"/>
       <w:r>
         <w:rPr>
           <w:lang w:val="vi-VN"/>
         </w:rPr>
         <w:t>CƠ SỞ LÝ THUYẾT</w:t>
       </w:r>
-      <w:bookmarkEnd w:id="18"/>
+      <w:bookmarkEnd w:id="17"/>
     </w:p>
     <w:p>
       <w:pPr>
@@ -12417,7 +12407,7 @@
           <w:lang w:val="vi-VN"/>
         </w:rPr>
       </w:pPr>
-      <w:bookmarkStart w:id="19" w:name="_Toc133220990"/>
+      <w:bookmarkStart w:id="18" w:name="_Toc133220990"/>
       <w:r>
         <w:rPr>
           <w:sz w:val="28"/>
@@ -12442,7 +12432,7 @@
         </w:rPr>
         <w:t>.NET MVC</w:t>
       </w:r>
-      <w:bookmarkEnd w:id="19"/>
+      <w:bookmarkEnd w:id="18"/>
     </w:p>
     <w:p>
       <w:pPr>
@@ -12455,7 +12445,7 @@
           <w:lang w:val="vi-VN"/>
         </w:rPr>
       </w:pPr>
-      <w:bookmarkStart w:id="20" w:name="_Toc133220991"/>
+      <w:bookmarkStart w:id="19" w:name="_Toc133220991"/>
       <w:r>
         <w:rPr>
           <w:i/>
@@ -12474,7 +12464,7 @@
         </w:rPr>
         <w:t>ASP.NET MVC</w:t>
       </w:r>
-      <w:bookmarkEnd w:id="20"/>
+      <w:bookmarkEnd w:id="19"/>
     </w:p>
     <w:p>
       <w:pPr>
@@ -12617,7 +12607,7 @@
           <w:lang w:val="vi-VN"/>
         </w:rPr>
       </w:pPr>
-      <w:bookmarkStart w:id="21" w:name="_Toc132096970"/>
+      <w:bookmarkStart w:id="20" w:name="_Toc132096970"/>
       <w:r>
         <w:rPr>
           <w:i/>
@@ -12676,7 +12666,7 @@
         </w:rPr>
         <w:t>: ASP.NET MVC</w:t>
       </w:r>
-      <w:bookmarkEnd w:id="21"/>
+      <w:bookmarkEnd w:id="20"/>
     </w:p>
     <w:p>
       <w:pPr>
@@ -12708,7 +12698,7 @@
           <w:lang w:val="vi-VN"/>
         </w:rPr>
       </w:pPr>
-      <w:bookmarkStart w:id="22" w:name="_Toc133220992"/>
+      <w:bookmarkStart w:id="21" w:name="_Toc133220992"/>
       <w:r>
         <w:rPr>
           <w:i/>
@@ -12754,7 +12744,7 @@
         </w:rPr>
         <w:t>ASP.NET MVC</w:t>
       </w:r>
-      <w:bookmarkEnd w:id="22"/>
+      <w:bookmarkEnd w:id="21"/>
     </w:p>
     <w:p>
       <w:pPr>
@@ -12869,7 +12859,7 @@
           <w:lang w:val="vi-VN"/>
         </w:rPr>
       </w:pPr>
-      <w:bookmarkStart w:id="23" w:name="_Toc133220993"/>
+      <w:bookmarkStart w:id="22" w:name="_Toc133220993"/>
       <w:r>
         <w:rPr>
           <w:sz w:val="28"/>
@@ -12902,7 +12892,7 @@
         </w:rPr>
         <w:t>HTML, CSS, Javascript</w:t>
       </w:r>
-      <w:bookmarkEnd w:id="23"/>
+      <w:bookmarkEnd w:id="22"/>
     </w:p>
     <w:p>
       <w:pPr>
@@ -12919,7 +12909,7 @@
           <w:lang w:val="vi-VN"/>
         </w:rPr>
       </w:pPr>
-      <w:bookmarkStart w:id="24" w:name="_Toc133220994"/>
+      <w:bookmarkStart w:id="23" w:name="_Toc133220994"/>
       <w:r>
         <w:rPr>
           <w:i/>
@@ -12975,7 +12965,7 @@
         </w:rPr>
         <w:t>HTML</w:t>
       </w:r>
-      <w:bookmarkEnd w:id="24"/>
+      <w:bookmarkEnd w:id="23"/>
     </w:p>
     <w:p>
       <w:pPr>
@@ -13075,7 +13065,7 @@
           <w:lang w:val="vi-VN"/>
         </w:rPr>
       </w:pPr>
-      <w:bookmarkStart w:id="25" w:name="_Toc132096971"/>
+      <w:bookmarkStart w:id="24" w:name="_Toc132096971"/>
       <w:r>
         <w:rPr>
           <w:i/>
@@ -13134,7 +13124,7 @@
         </w:rPr>
         <w:t>: Ví dụ về HTML</w:t>
       </w:r>
-      <w:bookmarkEnd w:id="25"/>
+      <w:bookmarkEnd w:id="24"/>
     </w:p>
     <w:p>
       <w:pPr>
@@ -13166,7 +13156,7 @@
           <w:lang w:val="vi-VN"/>
         </w:rPr>
       </w:pPr>
-      <w:bookmarkStart w:id="26" w:name="_Toc133220995"/>
+      <w:bookmarkStart w:id="25" w:name="_Toc133220995"/>
       <w:r>
         <w:rPr>
           <w:i/>
@@ -13221,7 +13211,7 @@
         </w:rPr>
         <w:t>CSS</w:t>
       </w:r>
-      <w:bookmarkEnd w:id="26"/>
+      <w:bookmarkEnd w:id="25"/>
     </w:p>
     <w:p>
       <w:pPr>
@@ -13331,7 +13321,7 @@
           <w:lang w:val="vi-VN"/>
         </w:rPr>
       </w:pPr>
-      <w:bookmarkStart w:id="27" w:name="_Toc132096972"/>
+      <w:bookmarkStart w:id="26" w:name="_Toc132096972"/>
       <w:r>
         <w:rPr>
           <w:i/>
@@ -13390,7 +13380,7 @@
         </w:rPr>
         <w:t>: Ví dụ về CSS</w:t>
       </w:r>
-      <w:bookmarkEnd w:id="27"/>
+      <w:bookmarkEnd w:id="26"/>
     </w:p>
     <w:p>
       <w:pPr>
@@ -13407,7 +13397,7 @@
           <w:lang w:val="vi-VN"/>
         </w:rPr>
       </w:pPr>
-      <w:bookmarkStart w:id="28" w:name="_Toc133220996"/>
+      <w:bookmarkStart w:id="27" w:name="_Toc133220996"/>
       <w:r>
         <w:rPr>
           <w:i/>
@@ -13480,7 +13470,7 @@
         </w:rPr>
         <w:t>cript</w:t>
       </w:r>
-      <w:bookmarkEnd w:id="28"/>
+      <w:bookmarkEnd w:id="27"/>
     </w:p>
     <w:p>
       <w:pPr>
@@ -13641,7 +13631,7 @@
           <w:lang w:val="vi-VN"/>
         </w:rPr>
       </w:pPr>
-      <w:bookmarkStart w:id="29" w:name="_Toc132096973"/>
+      <w:bookmarkStart w:id="28" w:name="_Toc132096973"/>
       <w:r>
         <w:rPr>
           <w:i/>
@@ -13709,7 +13699,7 @@
         </w:rPr>
         <w:t>JavaScript</w:t>
       </w:r>
-      <w:bookmarkEnd w:id="29"/>
+      <w:bookmarkEnd w:id="28"/>
     </w:p>
     <w:p>
       <w:pPr>
@@ -13728,7 +13718,7 @@
           <w:lang w:val="vi-VN"/>
         </w:rPr>
       </w:pPr>
-      <w:bookmarkStart w:id="30" w:name="_Toc133220997"/>
+      <w:bookmarkStart w:id="29" w:name="_Toc133220997"/>
       <w:r>
         <w:rPr>
           <w:sz w:val="28"/>
@@ -13745,7 +13735,7 @@
         </w:rPr>
         <w:t>Bootstrap</w:t>
       </w:r>
-      <w:bookmarkEnd w:id="30"/>
+      <w:bookmarkEnd w:id="29"/>
     </w:p>
     <w:p>
       <w:pPr>
@@ -13854,7 +13844,7 @@
           <w:lang w:val="vi-VN"/>
         </w:rPr>
       </w:pPr>
-      <w:bookmarkStart w:id="31" w:name="_Toc132096974"/>
+      <w:bookmarkStart w:id="30" w:name="_Toc132096974"/>
       <w:r>
         <w:rPr>
           <w:i/>
@@ -13913,7 +13903,7 @@
         </w:rPr>
         <w:t>: Ví dụ về code Bootstrap</w:t>
       </w:r>
-      <w:bookmarkEnd w:id="31"/>
+      <w:bookmarkEnd w:id="30"/>
     </w:p>
     <w:p>
       <w:pPr>
@@ -13932,7 +13922,7 @@
           <w:lang w:val="vi-VN"/>
         </w:rPr>
       </w:pPr>
-      <w:bookmarkStart w:id="32" w:name="_Toc133220998"/>
+      <w:bookmarkStart w:id="31" w:name="_Toc133220998"/>
       <w:r>
         <w:rPr>
           <w:sz w:val="28"/>
@@ -13965,7 +13955,7 @@
         </w:rPr>
         <w:t>SQL Server</w:t>
       </w:r>
-      <w:bookmarkEnd w:id="32"/>
+      <w:bookmarkEnd w:id="31"/>
     </w:p>
     <w:p>
       <w:pPr>
@@ -14064,7 +14054,7 @@
           <w:lang w:val="vi-VN"/>
         </w:rPr>
       </w:pPr>
-      <w:bookmarkStart w:id="33" w:name="_Toc132096975"/>
+      <w:bookmarkStart w:id="32" w:name="_Toc132096975"/>
       <w:r>
         <w:rPr>
           <w:i/>
@@ -14123,7 +14113,7 @@
         </w:rPr>
         <w:t>: Microsoft SQL Server</w:t>
       </w:r>
-      <w:bookmarkEnd w:id="33"/>
+      <w:bookmarkEnd w:id="32"/>
     </w:p>
     <w:p>
       <w:pPr>
@@ -14142,7 +14132,7 @@
           <w:lang w:val="vi-VN"/>
         </w:rPr>
       </w:pPr>
-      <w:bookmarkStart w:id="34" w:name="_Toc133220999"/>
+      <w:bookmarkStart w:id="33" w:name="_Toc133220999"/>
       <w:r>
         <w:rPr>
           <w:sz w:val="28"/>
@@ -14159,7 +14149,7 @@
         </w:rPr>
         <w:t>CKFinder</w:t>
       </w:r>
-      <w:bookmarkEnd w:id="34"/>
+      <w:bookmarkEnd w:id="33"/>
     </w:p>
     <w:p>
       <w:pPr>
@@ -14259,7 +14249,7 @@
           <w:lang w:val="vi-VN"/>
         </w:rPr>
       </w:pPr>
-      <w:bookmarkStart w:id="35" w:name="_Toc132096976"/>
+      <w:bookmarkStart w:id="34" w:name="_Toc132096976"/>
       <w:r>
         <w:rPr>
           <w:i/>
@@ -14318,7 +14308,7 @@
         </w:rPr>
         <w:t>: Ví dụ về CKFinder</w:t>
       </w:r>
-      <w:bookmarkEnd w:id="35"/>
+      <w:bookmarkEnd w:id="34"/>
     </w:p>
     <w:p>
       <w:pPr>
@@ -14337,7 +14327,7 @@
           <w:lang w:val="vi-VN"/>
         </w:rPr>
       </w:pPr>
-      <w:bookmarkStart w:id="36" w:name="_Toc133221000"/>
+      <w:bookmarkStart w:id="35" w:name="_Toc133221000"/>
       <w:r>
         <w:rPr>
           <w:sz w:val="28"/>
@@ -14346,7 +14336,7 @@
         </w:rPr>
         <w:t>2.6 CKEditor</w:t>
       </w:r>
-      <w:bookmarkEnd w:id="36"/>
+      <w:bookmarkEnd w:id="35"/>
     </w:p>
     <w:p>
       <w:pPr>
@@ -14445,7 +14435,7 @@
           <w:lang w:val="vi-VN"/>
         </w:rPr>
       </w:pPr>
-      <w:bookmarkStart w:id="37" w:name="_Toc132096977"/>
+      <w:bookmarkStart w:id="36" w:name="_Toc132096977"/>
       <w:r>
         <w:rPr>
           <w:i/>
@@ -14504,7 +14494,7 @@
         </w:rPr>
         <w:t>: Ví dụ về CKEditor</w:t>
       </w:r>
-      <w:bookmarkEnd w:id="37"/>
+      <w:bookmarkEnd w:id="36"/>
     </w:p>
     <w:p>
       <w:pPr>
@@ -14556,8 +14546,8 @@
           <w:lang w:val="vi-VN"/>
         </w:rPr>
       </w:pPr>
-      <w:bookmarkStart w:id="38" w:name="_Toc387692920"/>
-      <w:bookmarkStart w:id="39" w:name="_Toc133221001"/>
+      <w:bookmarkStart w:id="37" w:name="_Toc387692920"/>
+      <w:bookmarkStart w:id="38" w:name="_Toc133221001"/>
       <w:r>
         <w:rPr>
           <w:lang w:val="vi-VN"/>
@@ -14577,26 +14567,26 @@
         </w:rPr>
         <w:t xml:space="preserve"> </w:t>
       </w:r>
+      <w:bookmarkEnd w:id="37"/>
+      <w:r>
+        <w:rPr>
+          <w:lang w:val="vi-VN"/>
+        </w:rPr>
+        <w:t xml:space="preserve">PHÂN TÍCH, THIẾT KẾ VÀ </w:t>
+      </w:r>
+      <w:r>
+        <w:rPr>
+          <w:lang w:val="vi-VN"/>
+        </w:rPr>
+        <w:t>HIỆN THỰC</w:t>
+      </w:r>
+      <w:r>
+        <w:rPr>
+          <w:lang w:val="vi-VN"/>
+        </w:rPr>
+        <w:t xml:space="preserve"> HỆ THỐNG</w:t>
+      </w:r>
       <w:bookmarkEnd w:id="38"/>
-      <w:r>
-        <w:rPr>
-          <w:lang w:val="vi-VN"/>
-        </w:rPr>
-        <w:t xml:space="preserve">PHÂN TÍCH, THIẾT KẾ VÀ </w:t>
-      </w:r>
-      <w:r>
-        <w:rPr>
-          <w:lang w:val="vi-VN"/>
-        </w:rPr>
-        <w:t>HIỆN THỰC</w:t>
-      </w:r>
-      <w:r>
-        <w:rPr>
-          <w:lang w:val="vi-VN"/>
-        </w:rPr>
-        <w:t xml:space="preserve"> HỆ THỐNG</w:t>
-      </w:r>
-      <w:bookmarkEnd w:id="39"/>
     </w:p>
     <w:p>
       <w:pPr>
@@ -14608,7 +14598,7 @@
           <w:lang w:val="vi-VN"/>
         </w:rPr>
       </w:pPr>
-      <w:bookmarkStart w:id="40" w:name="_Toc133221002"/>
+      <w:bookmarkStart w:id="39" w:name="_Toc133221002"/>
       <w:r>
         <w:rPr>
           <w:sz w:val="28"/>
@@ -14617,7 +14607,7 @@
         </w:rPr>
         <w:t>3.1 Phân tích hệ thống</w:t>
       </w:r>
-      <w:bookmarkEnd w:id="40"/>
+      <w:bookmarkEnd w:id="39"/>
     </w:p>
     <w:p>
       <w:pPr>
@@ -14630,7 +14620,7 @@
           <w:lang w:val="vi-VN"/>
         </w:rPr>
       </w:pPr>
-      <w:bookmarkStart w:id="41" w:name="_Toc133221003"/>
+      <w:bookmarkStart w:id="40" w:name="_Toc133221003"/>
       <w:r>
         <w:rPr>
           <w:i/>
@@ -14667,7 +14657,7 @@
         </w:rPr>
         <w:t xml:space="preserve"> tả hệ thống</w:t>
       </w:r>
-      <w:bookmarkEnd w:id="41"/>
+      <w:bookmarkEnd w:id="40"/>
     </w:p>
     <w:p>
       <w:pPr>
@@ -15383,7 +15373,7 @@
           <w:lang w:val="vi-VN"/>
         </w:rPr>
       </w:pPr>
-      <w:bookmarkStart w:id="42" w:name="_Toc133221004"/>
+      <w:bookmarkStart w:id="41" w:name="_Toc133221004"/>
       <w:r>
         <w:rPr>
           <w:i/>
@@ -15411,7 +15401,7 @@
         </w:rPr>
         <w:t>Các quy trình nghiệp vụ</w:t>
       </w:r>
-      <w:bookmarkEnd w:id="42"/>
+      <w:bookmarkEnd w:id="41"/>
     </w:p>
     <w:p>
       <w:pPr>
@@ -15682,7 +15672,7 @@
           <w:lang w:val="vi-VN"/>
         </w:rPr>
       </w:pPr>
-      <w:bookmarkStart w:id="43" w:name="_Toc133221005"/>
+      <w:bookmarkStart w:id="42" w:name="_Toc133221005"/>
       <w:r>
         <w:rPr>
           <w:i/>
@@ -15719,7 +15709,7 @@
         </w:rPr>
         <w:t>yêu cầu</w:t>
       </w:r>
-      <w:bookmarkEnd w:id="43"/>
+      <w:bookmarkEnd w:id="42"/>
     </w:p>
     <w:p>
       <w:pPr>
@@ -16151,7 +16141,7 @@
           <w:lang w:val="vi-VN"/>
         </w:rPr>
       </w:pPr>
-      <w:bookmarkStart w:id="44" w:name="_Toc133221006"/>
+      <w:bookmarkStart w:id="43" w:name="_Toc133221006"/>
       <w:r>
         <w:rPr>
           <w:sz w:val="28"/>
@@ -16160,7 +16150,7 @@
         </w:rPr>
         <w:t>3.2 Thiết kế hệ thống</w:t>
       </w:r>
-      <w:bookmarkEnd w:id="44"/>
+      <w:bookmarkEnd w:id="43"/>
     </w:p>
     <w:p>
       <w:pPr>
@@ -16173,7 +16163,7 @@
           <w:lang w:val="vi-VN"/>
         </w:rPr>
       </w:pPr>
-      <w:bookmarkStart w:id="45" w:name="_Toc133221007"/>
+      <w:bookmarkStart w:id="44" w:name="_Toc133221007"/>
       <w:r>
         <w:rPr>
           <w:i/>
@@ -16210,7 +16200,7 @@
         </w:rPr>
         <w:t>ase</w:t>
       </w:r>
-      <w:bookmarkEnd w:id="45"/>
+      <w:bookmarkEnd w:id="44"/>
     </w:p>
     <w:p>
       <w:pPr>
@@ -16244,6 +16234,9 @@
         <w:gridCol w:w="6506"/>
       </w:tblGrid>
       <w:tr>
+        <w:trPr>
+          <w:tblHeader/>
+        </w:trPr>
         <w:tc>
           <w:tcPr>
             <w:tcW w:w="679" w:type="dxa"/>
@@ -16555,7 +16548,7 @@
           <w:lang w:val="vi-VN"/>
         </w:rPr>
       </w:pPr>
-      <w:bookmarkStart w:id="46" w:name="_Toc132442581"/>
+      <w:bookmarkStart w:id="45" w:name="_Toc132442581"/>
       <w:r>
         <w:rPr>
           <w:i/>
@@ -16614,7 +16607,7 @@
         </w:rPr>
         <w:t>: Xác định tác nhân</w:t>
       </w:r>
-      <w:bookmarkEnd w:id="46"/>
+      <w:bookmarkEnd w:id="45"/>
     </w:p>
     <w:p>
       <w:pPr>
@@ -16657,6 +16650,9 @@
         <w:gridCol w:w="6236"/>
       </w:tblGrid>
       <w:tr>
+        <w:trPr>
+          <w:tblHeader/>
+        </w:trPr>
         <w:tc>
           <w:tcPr>
             <w:tcW w:w="679" w:type="dxa"/>
@@ -17210,6 +17206,7 @@
                 <w:szCs w:val="26"/>
                 <w:lang w:val="vi-VN"/>
               </w:rPr>
+              <w:lastRenderedPageBreak/>
               <w:t>6</w:t>
             </w:r>
           </w:p>
@@ -17329,7 +17326,6 @@
                 <w:szCs w:val="26"/>
                 <w:lang w:val="vi-VN"/>
               </w:rPr>
-              <w:lastRenderedPageBreak/>
               <w:t>7</w:t>
             </w:r>
           </w:p>
@@ -18062,6 +18058,7 @@
                 <w:szCs w:val="26"/>
                 <w:lang w:val="vi-VN"/>
               </w:rPr>
+              <w:lastRenderedPageBreak/>
               <w:t>13</w:t>
             </w:r>
           </w:p>
@@ -18208,7 +18205,6 @@
                 <w:szCs w:val="26"/>
                 <w:lang w:val="vi-VN"/>
               </w:rPr>
-              <w:lastRenderedPageBreak/>
               <w:t>14</w:t>
             </w:r>
           </w:p>
@@ -19009,7 +19005,17 @@
                 <w:szCs w:val="26"/>
                 <w:lang w:val="vi-VN"/>
               </w:rPr>
-              <w:t xml:space="preserve">, ngoài ra tác nhân admin có thể xem </w:t>
+              <w:t xml:space="preserve">, </w:t>
+            </w:r>
+            <w:r>
+              <w:rPr>
+                <w:b w:val="0"/>
+                <w:sz w:val="26"/>
+                <w:szCs w:val="26"/>
+                <w:lang w:val="vi-VN"/>
+              </w:rPr>
+              <w:lastRenderedPageBreak/>
+              <w:t xml:space="preserve">ngoài ra tác nhân admin có thể xem </w:t>
             </w:r>
             <w:r>
               <w:rPr>
@@ -19065,6 +19071,7 @@
                 <w:szCs w:val="26"/>
                 <w:lang w:val="vi-VN"/>
               </w:rPr>
+              <w:lastRenderedPageBreak/>
               <w:t>19</w:t>
             </w:r>
           </w:p>
@@ -19211,7 +19218,6 @@
                 <w:szCs w:val="26"/>
                 <w:lang w:val="vi-VN"/>
               </w:rPr>
-              <w:lastRenderedPageBreak/>
               <w:t>20</w:t>
             </w:r>
           </w:p>
@@ -19951,6 +19957,7 @@
                 <w:szCs w:val="26"/>
                 <w:lang w:val="vi-VN"/>
               </w:rPr>
+              <w:lastRenderedPageBreak/>
               <w:t>25</w:t>
             </w:r>
           </w:p>
@@ -20232,17 +20239,7 @@
                 <w:szCs w:val="26"/>
                 <w:lang w:val="vi-VN"/>
               </w:rPr>
-              <w:t xml:space="preserve"> được đăng tải trên hệ thống khi truy cập thành công vào </w:t>
-            </w:r>
-            <w:r>
-              <w:rPr>
-                <w:b w:val="0"/>
-                <w:sz w:val="26"/>
-                <w:szCs w:val="26"/>
-                <w:lang w:val="vi-VN"/>
-              </w:rPr>
-              <w:lastRenderedPageBreak/>
-              <w:t xml:space="preserve">website, ngoài ra tác nhân admin có thể xem </w:t>
+              <w:t xml:space="preserve"> được đăng tải trên hệ thống khi truy cập thành công vào website, ngoài ra tác nhân admin có thể xem </w:t>
             </w:r>
             <w:r>
               <w:rPr>
@@ -20289,7 +20286,6 @@
                 <w:szCs w:val="26"/>
                 <w:lang w:val="vi-VN"/>
               </w:rPr>
-              <w:lastRenderedPageBreak/>
               <w:t>27</w:t>
             </w:r>
           </w:p>
@@ -20829,6 +20825,7 @@
                 <w:szCs w:val="26"/>
                 <w:lang w:val="vi-VN"/>
               </w:rPr>
+              <w:lastRenderedPageBreak/>
               <w:t>31</w:t>
             </w:r>
           </w:p>
@@ -21195,17 +21192,7 @@
                 <w:szCs w:val="26"/>
                 <w:lang w:val="vi-VN"/>
               </w:rPr>
-              <w:t xml:space="preserve"> xóa sẽ biến mất khỏi </w:t>
-            </w:r>
-            <w:r>
-              <w:rPr>
-                <w:b w:val="0"/>
-                <w:sz w:val="26"/>
-                <w:szCs w:val="26"/>
-                <w:lang w:val="vi-VN"/>
-              </w:rPr>
-              <w:lastRenderedPageBreak/>
-              <w:t xml:space="preserve">cơ sở dữ liệu của hệ thống. Ngoài ra, nếu admin không muốn xóa </w:t>
+              <w:t xml:space="preserve"> xóa sẽ biến mất khỏi cơ sở dữ liệu của hệ thống. Ngoài ra, nếu admin không muốn xóa </w:t>
             </w:r>
             <w:r>
               <w:rPr>
@@ -21257,14 +21244,13 @@
           <w:lang w:val="vi-VN"/>
         </w:rPr>
       </w:pPr>
-      <w:bookmarkStart w:id="47" w:name="_Toc132442582"/>
+      <w:bookmarkStart w:id="46" w:name="_Toc132442582"/>
       <w:r>
         <w:rPr>
           <w:i/>
           <w:sz w:val="22"/>
           <w:szCs w:val="22"/>
         </w:rPr>
-        <w:lastRenderedPageBreak/>
         <w:t xml:space="preserve">Bảng 3. </w:t>
       </w:r>
       <w:r>
@@ -21317,7 +21303,7 @@
         </w:rPr>
         <w:t>: Đặc tả Use Case</w:t>
       </w:r>
-      <w:bookmarkEnd w:id="47"/>
+      <w:bookmarkEnd w:id="46"/>
     </w:p>
     <w:p>
       <w:pPr>
@@ -21407,8 +21393,8 @@
           <w:lang w:val="vi-VN"/>
         </w:rPr>
       </w:pPr>
-      <w:bookmarkStart w:id="48" w:name="_Toc132096978"/>
-      <w:bookmarkStart w:id="49" w:name="_Toc132442585"/>
+      <w:bookmarkStart w:id="47" w:name="_Toc132096978"/>
+      <w:bookmarkStart w:id="48" w:name="_Toc132442585"/>
       <w:r>
         <w:rPr>
           <w:i/>
@@ -21467,8 +21453,8 @@
         </w:rPr>
         <w:t>: Sơ đồ Use Case tổng quát</w:t>
       </w:r>
+      <w:bookmarkEnd w:id="47"/>
       <w:bookmarkEnd w:id="48"/>
-      <w:bookmarkEnd w:id="49"/>
     </w:p>
     <w:p>
       <w:pPr>
@@ -21490,7 +21476,7 @@
           <w:lang w:val="vi-VN"/>
         </w:rPr>
       </w:pPr>
-      <w:bookmarkStart w:id="50" w:name="_Toc133221008"/>
+      <w:bookmarkStart w:id="49" w:name="_Toc133221008"/>
       <w:r>
         <w:rPr>
           <w:i/>
@@ -21527,161 +21513,1037 @@
         </w:rPr>
         <w:t>Đặc tả Use Case</w:t>
       </w:r>
+      <w:bookmarkEnd w:id="49"/>
+    </w:p>
+    <w:p>
+      <w:pPr>
+        <w:pStyle w:val="Chng"/>
+        <w:rPr>
+          <w:i/>
+          <w:sz w:val="28"/>
+          <w:szCs w:val="28"/>
+          <w:lang w:val="vi-VN"/>
+        </w:rPr>
+      </w:pPr>
+      <w:r>
+        <w:rPr>
+          <w:i/>
+          <w:sz w:val="28"/>
+          <w:szCs w:val="28"/>
+          <w:lang w:val="vi-VN"/>
+        </w:rPr>
+        <w:lastRenderedPageBreak/>
+        <w:t xml:space="preserve">3.2.2.1 Use Case </w:t>
+      </w:r>
+      <w:r>
+        <w:rPr>
+          <w:i/>
+          <w:sz w:val="28"/>
+          <w:szCs w:val="28"/>
+          <w:lang w:val="vi-VN"/>
+        </w:rPr>
+        <w:t>Xem danh</w:t>
+      </w:r>
+      <w:r>
+        <w:rPr>
+          <w:i/>
+          <w:sz w:val="28"/>
+          <w:szCs w:val="28"/>
+          <w:lang w:val="vi-VN"/>
+        </w:rPr>
+        <w:t xml:space="preserve"> sách sản phẩm</w:t>
+      </w:r>
+    </w:p>
+    <w:p>
+      <w:pPr>
+        <w:pStyle w:val="Chng"/>
+        <w:rPr>
+          <w:i/>
+          <w:sz w:val="28"/>
+          <w:szCs w:val="28"/>
+          <w:lang w:val="vi-VN"/>
+        </w:rPr>
+      </w:pPr>
+      <w:r>
+        <w:rPr>
+          <w:i/>
+          <w:sz w:val="28"/>
+          <w:szCs w:val="28"/>
+          <w:lang w:val="vi-VN"/>
+        </w:rPr>
+        <w:t>3.2.2.2</w:t>
+      </w:r>
+      <w:r>
+        <w:rPr>
+          <w:i/>
+          <w:sz w:val="28"/>
+          <w:szCs w:val="28"/>
+          <w:lang w:val="vi-VN"/>
+        </w:rPr>
+        <w:t xml:space="preserve"> </w:t>
+      </w:r>
+      <w:r>
+        <w:rPr>
+          <w:i/>
+          <w:sz w:val="28"/>
+          <w:szCs w:val="28"/>
+          <w:lang w:val="vi-VN"/>
+        </w:rPr>
+        <w:t>Use Case Xem chi tiết sản phẩm</w:t>
+      </w:r>
+    </w:p>
+    <w:p>
+      <w:pPr>
+        <w:pStyle w:val="Chng"/>
+        <w:rPr>
+          <w:i/>
+          <w:sz w:val="28"/>
+          <w:szCs w:val="28"/>
+          <w:lang w:val="vi-VN"/>
+        </w:rPr>
+      </w:pPr>
+      <w:r>
+        <w:rPr>
+          <w:i/>
+          <w:sz w:val="28"/>
+          <w:szCs w:val="28"/>
+          <w:lang w:val="vi-VN"/>
+        </w:rPr>
+        <w:t>3.2.2.3 Use Case</w:t>
+      </w:r>
+      <w:r>
+        <w:rPr>
+          <w:i/>
+          <w:sz w:val="28"/>
+          <w:szCs w:val="28"/>
+          <w:lang w:val="vi-VN"/>
+        </w:rPr>
+        <w:t xml:space="preserve"> Thêm sản phẩm vào giỏ hàng</w:t>
+      </w:r>
+    </w:p>
+    <w:p>
+      <w:pPr>
+        <w:pStyle w:val="Chng"/>
+        <w:rPr>
+          <w:i/>
+          <w:sz w:val="28"/>
+          <w:szCs w:val="28"/>
+          <w:lang w:val="vi-VN"/>
+        </w:rPr>
+      </w:pPr>
+      <w:r>
+        <w:rPr>
+          <w:i/>
+          <w:sz w:val="28"/>
+          <w:szCs w:val="28"/>
+          <w:lang w:val="vi-VN"/>
+        </w:rPr>
+        <w:t>3.2.2.4 Use Case Thanh toán</w:t>
+      </w:r>
+    </w:p>
+    <w:p>
+      <w:pPr>
+        <w:pStyle w:val="Chng"/>
+        <w:rPr>
+          <w:i/>
+          <w:sz w:val="28"/>
+          <w:szCs w:val="28"/>
+          <w:lang w:val="vi-VN"/>
+        </w:rPr>
+      </w:pPr>
+      <w:r>
+        <w:rPr>
+          <w:i/>
+          <w:sz w:val="28"/>
+          <w:szCs w:val="28"/>
+          <w:lang w:val="vi-VN"/>
+        </w:rPr>
+        <w:t>3.</w:t>
+      </w:r>
+      <w:r>
+        <w:rPr>
+          <w:i/>
+          <w:sz w:val="28"/>
+          <w:szCs w:val="28"/>
+          <w:lang w:val="vi-VN"/>
+        </w:rPr>
+        <w:t>2.2.5 Use Case Thêm sản phẩm</w:t>
+      </w:r>
+      <w:r>
+        <w:rPr>
+          <w:i/>
+          <w:sz w:val="28"/>
+          <w:szCs w:val="28"/>
+          <w:lang w:val="vi-VN"/>
+        </w:rPr>
+        <w:t xml:space="preserve"> (của Admin)</w:t>
+      </w:r>
+    </w:p>
+    <w:tbl>
+      <w:tblPr>
+        <w:tblStyle w:val="TableGrid"/>
+        <w:tblW w:w="0" w:type="auto"/>
+        <w:tblLook w:val="04A0" w:firstRow="1" w:lastRow="0" w:firstColumn="1" w:lastColumn="0" w:noHBand="0" w:noVBand="1"/>
+      </w:tblPr>
+      <w:tblGrid>
+        <w:gridCol w:w="2245"/>
+        <w:gridCol w:w="3433"/>
+        <w:gridCol w:w="3433"/>
+      </w:tblGrid>
+      <w:tr>
+        <w:tc>
+          <w:tcPr>
+            <w:tcW w:w="2245" w:type="dxa"/>
+          </w:tcPr>
+          <w:p>
+            <w:pPr>
+              <w:pStyle w:val="Chng"/>
+              <w:rPr>
+                <w:sz w:val="26"/>
+                <w:szCs w:val="26"/>
+                <w:lang w:val="vi-VN"/>
+              </w:rPr>
+            </w:pPr>
+            <w:r>
+              <w:rPr>
+                <w:sz w:val="26"/>
+                <w:szCs w:val="26"/>
+                <w:lang w:val="vi-VN"/>
+              </w:rPr>
+              <w:t>Use Case ID</w:t>
+            </w:r>
+          </w:p>
+        </w:tc>
+        <w:tc>
+          <w:tcPr>
+            <w:tcW w:w="6866" w:type="dxa"/>
+            <w:gridSpan w:val="2"/>
+          </w:tcPr>
+          <w:p>
+            <w:pPr>
+              <w:pStyle w:val="Chng"/>
+              <w:rPr>
+                <w:b w:val="0"/>
+                <w:sz w:val="26"/>
+                <w:szCs w:val="26"/>
+                <w:lang w:val="vi-VN"/>
+              </w:rPr>
+            </w:pPr>
+            <w:r>
+              <w:rPr>
+                <w:b w:val="0"/>
+                <w:sz w:val="26"/>
+                <w:szCs w:val="26"/>
+                <w:lang w:val="vi-VN"/>
+              </w:rPr>
+              <w:t>UC19</w:t>
+            </w:r>
+          </w:p>
+        </w:tc>
+      </w:tr>
+      <w:tr>
+        <w:tc>
+          <w:tcPr>
+            <w:tcW w:w="2245" w:type="dxa"/>
+          </w:tcPr>
+          <w:p>
+            <w:pPr>
+              <w:pStyle w:val="Chng"/>
+              <w:rPr>
+                <w:sz w:val="26"/>
+                <w:szCs w:val="26"/>
+                <w:lang w:val="vi-VN"/>
+              </w:rPr>
+            </w:pPr>
+            <w:r>
+              <w:rPr>
+                <w:sz w:val="26"/>
+                <w:szCs w:val="26"/>
+                <w:lang w:val="vi-VN"/>
+              </w:rPr>
+              <w:t>Use Case</w:t>
+            </w:r>
+          </w:p>
+        </w:tc>
+        <w:tc>
+          <w:tcPr>
+            <w:tcW w:w="6866" w:type="dxa"/>
+            <w:gridSpan w:val="2"/>
+          </w:tcPr>
+          <w:p>
+            <w:pPr>
+              <w:pStyle w:val="Chng"/>
+              <w:rPr>
+                <w:b w:val="0"/>
+                <w:sz w:val="26"/>
+                <w:szCs w:val="26"/>
+                <w:lang w:val="vi-VN"/>
+              </w:rPr>
+            </w:pPr>
+            <w:r>
+              <w:rPr>
+                <w:b w:val="0"/>
+                <w:sz w:val="26"/>
+                <w:szCs w:val="26"/>
+                <w:lang w:val="vi-VN"/>
+              </w:rPr>
+              <w:t>Thêm sản phẩm</w:t>
+            </w:r>
+          </w:p>
+        </w:tc>
+      </w:tr>
+      <w:tr>
+        <w:tc>
+          <w:tcPr>
+            <w:tcW w:w="2245" w:type="dxa"/>
+          </w:tcPr>
+          <w:p>
+            <w:pPr>
+              <w:pStyle w:val="Chng"/>
+              <w:rPr>
+                <w:sz w:val="26"/>
+                <w:szCs w:val="26"/>
+                <w:lang w:val="vi-VN"/>
+              </w:rPr>
+            </w:pPr>
+            <w:r>
+              <w:rPr>
+                <w:sz w:val="26"/>
+                <w:szCs w:val="26"/>
+                <w:lang w:val="vi-VN"/>
+              </w:rPr>
+              <w:t>Scenario</w:t>
+            </w:r>
+          </w:p>
+        </w:tc>
+        <w:tc>
+          <w:tcPr>
+            <w:tcW w:w="6866" w:type="dxa"/>
+            <w:gridSpan w:val="2"/>
+          </w:tcPr>
+          <w:p>
+            <w:pPr>
+              <w:pStyle w:val="Chng"/>
+              <w:rPr>
+                <w:b w:val="0"/>
+                <w:sz w:val="26"/>
+                <w:szCs w:val="26"/>
+                <w:lang w:val="vi-VN"/>
+              </w:rPr>
+            </w:pPr>
+            <w:r>
+              <w:rPr>
+                <w:b w:val="0"/>
+                <w:sz w:val="26"/>
+                <w:szCs w:val="26"/>
+                <w:lang w:val="vi-VN"/>
+              </w:rPr>
+              <w:t>Admin muốn thêm sản phẩm mới vào hệ thống.</w:t>
+            </w:r>
+          </w:p>
+        </w:tc>
+      </w:tr>
+      <w:tr>
+        <w:tc>
+          <w:tcPr>
+            <w:tcW w:w="2245" w:type="dxa"/>
+          </w:tcPr>
+          <w:p>
+            <w:pPr>
+              <w:pStyle w:val="Chng"/>
+              <w:rPr>
+                <w:sz w:val="26"/>
+                <w:szCs w:val="26"/>
+                <w:lang w:val="vi-VN"/>
+              </w:rPr>
+            </w:pPr>
+            <w:r>
+              <w:rPr>
+                <w:sz w:val="26"/>
+                <w:szCs w:val="26"/>
+                <w:lang w:val="vi-VN"/>
+              </w:rPr>
+              <w:t>Triggering Event</w:t>
+            </w:r>
+          </w:p>
+        </w:tc>
+        <w:tc>
+          <w:tcPr>
+            <w:tcW w:w="6866" w:type="dxa"/>
+            <w:gridSpan w:val="2"/>
+          </w:tcPr>
+          <w:p>
+            <w:pPr>
+              <w:pStyle w:val="Chng"/>
+              <w:rPr>
+                <w:b w:val="0"/>
+                <w:sz w:val="26"/>
+                <w:szCs w:val="26"/>
+                <w:lang w:val="vi-VN"/>
+              </w:rPr>
+            </w:pPr>
+            <w:r>
+              <w:rPr>
+                <w:b w:val="0"/>
+                <w:sz w:val="26"/>
+                <w:szCs w:val="26"/>
+                <w:lang w:val="vi-VN"/>
+              </w:rPr>
+              <w:t>Admin chọn thêm sản phẩm trong hệ thống quản lý.</w:t>
+            </w:r>
+          </w:p>
+        </w:tc>
+      </w:tr>
+      <w:tr>
+        <w:tc>
+          <w:tcPr>
+            <w:tcW w:w="2245" w:type="dxa"/>
+          </w:tcPr>
+          <w:p>
+            <w:pPr>
+              <w:pStyle w:val="Chng"/>
+              <w:rPr>
+                <w:sz w:val="26"/>
+                <w:szCs w:val="26"/>
+                <w:lang w:val="vi-VN"/>
+              </w:rPr>
+            </w:pPr>
+            <w:r>
+              <w:rPr>
+                <w:sz w:val="26"/>
+                <w:szCs w:val="26"/>
+                <w:lang w:val="vi-VN"/>
+              </w:rPr>
+              <w:t>Description</w:t>
+            </w:r>
+          </w:p>
+        </w:tc>
+        <w:tc>
+          <w:tcPr>
+            <w:tcW w:w="6866" w:type="dxa"/>
+            <w:gridSpan w:val="2"/>
+          </w:tcPr>
+          <w:p>
+            <w:pPr>
+              <w:pStyle w:val="Chng"/>
+              <w:rPr>
+                <w:b w:val="0"/>
+                <w:sz w:val="26"/>
+                <w:szCs w:val="26"/>
+                <w:lang w:val="vi-VN"/>
+              </w:rPr>
+            </w:pPr>
+            <w:r>
+              <w:rPr>
+                <w:b w:val="0"/>
+                <w:sz w:val="26"/>
+                <w:szCs w:val="26"/>
+                <w:lang w:val="vi-VN"/>
+              </w:rPr>
+              <w:t>Chức năng thêm sản phẩm cho phép admin thêm một sản phẩm mới vào cơ sở dữ liệu của hệ thống.</w:t>
+            </w:r>
+          </w:p>
+        </w:tc>
+      </w:tr>
+      <w:tr>
+        <w:tc>
+          <w:tcPr>
+            <w:tcW w:w="2245" w:type="dxa"/>
+          </w:tcPr>
+          <w:p>
+            <w:pPr>
+              <w:pStyle w:val="Chng"/>
+              <w:rPr>
+                <w:sz w:val="26"/>
+                <w:szCs w:val="26"/>
+                <w:lang w:val="vi-VN"/>
+              </w:rPr>
+            </w:pPr>
+            <w:r>
+              <w:rPr>
+                <w:sz w:val="26"/>
+                <w:szCs w:val="26"/>
+                <w:lang w:val="vi-VN"/>
+              </w:rPr>
+              <w:t>Actor(s)</w:t>
+            </w:r>
+          </w:p>
+        </w:tc>
+        <w:tc>
+          <w:tcPr>
+            <w:tcW w:w="6866" w:type="dxa"/>
+            <w:gridSpan w:val="2"/>
+          </w:tcPr>
+          <w:p>
+            <w:pPr>
+              <w:pStyle w:val="Chng"/>
+              <w:rPr>
+                <w:b w:val="0"/>
+                <w:sz w:val="26"/>
+                <w:szCs w:val="26"/>
+                <w:lang w:val="vi-VN"/>
+              </w:rPr>
+            </w:pPr>
+            <w:r>
+              <w:rPr>
+                <w:b w:val="0"/>
+                <w:sz w:val="26"/>
+                <w:szCs w:val="26"/>
+                <w:lang w:val="vi-VN"/>
+              </w:rPr>
+              <w:t>Admin</w:t>
+            </w:r>
+          </w:p>
+        </w:tc>
+      </w:tr>
+      <w:tr>
+        <w:tc>
+          <w:tcPr>
+            <w:tcW w:w="2245" w:type="dxa"/>
+          </w:tcPr>
+          <w:p>
+            <w:pPr>
+              <w:pStyle w:val="Chng"/>
+              <w:rPr>
+                <w:sz w:val="26"/>
+                <w:szCs w:val="26"/>
+                <w:lang w:val="vi-VN"/>
+              </w:rPr>
+            </w:pPr>
+            <w:r>
+              <w:rPr>
+                <w:sz w:val="26"/>
+                <w:szCs w:val="26"/>
+                <w:lang w:val="vi-VN"/>
+              </w:rPr>
+              <w:t>Pre-Condition(s)</w:t>
+            </w:r>
+          </w:p>
+        </w:tc>
+        <w:tc>
+          <w:tcPr>
+            <w:tcW w:w="6866" w:type="dxa"/>
+            <w:gridSpan w:val="2"/>
+          </w:tcPr>
+          <w:p>
+            <w:pPr>
+              <w:pStyle w:val="Chng"/>
+              <w:rPr>
+                <w:b w:val="0"/>
+                <w:sz w:val="26"/>
+                <w:szCs w:val="26"/>
+                <w:lang w:val="vi-VN"/>
+              </w:rPr>
+            </w:pPr>
+            <w:r>
+              <w:rPr>
+                <w:b w:val="0"/>
+                <w:sz w:val="26"/>
+                <w:szCs w:val="26"/>
+                <w:lang w:val="vi-VN"/>
+              </w:rPr>
+              <w:t>Admin đã đăng nhập.</w:t>
+            </w:r>
+          </w:p>
+        </w:tc>
+      </w:tr>
+      <w:tr>
+        <w:tc>
+          <w:tcPr>
+            <w:tcW w:w="2245" w:type="dxa"/>
+          </w:tcPr>
+          <w:p>
+            <w:pPr>
+              <w:pStyle w:val="Chng"/>
+              <w:rPr>
+                <w:b w:val="0"/>
+                <w:sz w:val="26"/>
+                <w:szCs w:val="26"/>
+                <w:lang w:val="vi-VN"/>
+              </w:rPr>
+            </w:pPr>
+            <w:r>
+              <w:rPr>
+                <w:sz w:val="26"/>
+                <w:szCs w:val="26"/>
+                <w:lang w:val="vi-VN"/>
+              </w:rPr>
+              <w:t>Post-Condition(s)</w:t>
+            </w:r>
+          </w:p>
+        </w:tc>
+        <w:tc>
+          <w:tcPr>
+            <w:tcW w:w="6866" w:type="dxa"/>
+            <w:gridSpan w:val="2"/>
+          </w:tcPr>
+          <w:p>
+            <w:pPr>
+              <w:pStyle w:val="Chng"/>
+              <w:rPr>
+                <w:b w:val="0"/>
+                <w:sz w:val="26"/>
+                <w:szCs w:val="26"/>
+                <w:lang w:val="vi-VN"/>
+              </w:rPr>
+            </w:pPr>
+            <w:r>
+              <w:rPr>
+                <w:b w:val="0"/>
+                <w:sz w:val="26"/>
+                <w:szCs w:val="26"/>
+                <w:lang w:val="vi-VN"/>
+              </w:rPr>
+              <w:t>Sản phẩm mới được thêm vào hệ thống.</w:t>
+            </w:r>
+          </w:p>
+        </w:tc>
+      </w:tr>
+      <w:tr>
+        <w:tc>
+          <w:tcPr>
+            <w:tcW w:w="2245" w:type="dxa"/>
+            <w:vMerge w:val="restart"/>
+            <w:vAlign w:val="center"/>
+          </w:tcPr>
+          <w:p>
+            <w:pPr>
+              <w:pStyle w:val="Chng"/>
+              <w:jc w:val="center"/>
+              <w:rPr>
+                <w:sz w:val="26"/>
+                <w:szCs w:val="26"/>
+                <w:lang w:val="vi-VN"/>
+              </w:rPr>
+            </w:pPr>
+            <w:r>
+              <w:rPr>
+                <w:sz w:val="26"/>
+                <w:szCs w:val="26"/>
+                <w:lang w:val="vi-VN"/>
+              </w:rPr>
+              <w:t>Flow of Event</w:t>
+            </w:r>
+          </w:p>
+        </w:tc>
+        <w:tc>
+          <w:tcPr>
+            <w:tcW w:w="3433" w:type="dxa"/>
+          </w:tcPr>
+          <w:p>
+            <w:pPr>
+              <w:pStyle w:val="Chng"/>
+              <w:jc w:val="center"/>
+              <w:rPr>
+                <w:sz w:val="26"/>
+                <w:szCs w:val="26"/>
+                <w:lang w:val="vi-VN"/>
+              </w:rPr>
+            </w:pPr>
+            <w:r>
+              <w:rPr>
+                <w:sz w:val="26"/>
+                <w:szCs w:val="26"/>
+                <w:lang w:val="vi-VN"/>
+              </w:rPr>
+              <w:t>Actor</w:t>
+            </w:r>
+          </w:p>
+        </w:tc>
+        <w:tc>
+          <w:tcPr>
+            <w:tcW w:w="3433" w:type="dxa"/>
+          </w:tcPr>
+          <w:p>
+            <w:pPr>
+              <w:pStyle w:val="Chng"/>
+              <w:jc w:val="center"/>
+              <w:rPr>
+                <w:sz w:val="26"/>
+                <w:szCs w:val="26"/>
+                <w:lang w:val="vi-VN"/>
+              </w:rPr>
+            </w:pPr>
+            <w:r>
+              <w:rPr>
+                <w:sz w:val="26"/>
+                <w:szCs w:val="26"/>
+                <w:lang w:val="vi-VN"/>
+              </w:rPr>
+              <w:t>System</w:t>
+            </w:r>
+          </w:p>
+        </w:tc>
+      </w:tr>
+      <w:tr>
+        <w:tc>
+          <w:tcPr>
+            <w:tcW w:w="2245" w:type="dxa"/>
+            <w:vMerge/>
+          </w:tcPr>
+          <w:p>
+            <w:pPr>
+              <w:pStyle w:val="Chng"/>
+              <w:rPr>
+                <w:sz w:val="26"/>
+                <w:szCs w:val="26"/>
+                <w:lang w:val="vi-VN"/>
+              </w:rPr>
+            </w:pPr>
+          </w:p>
+        </w:tc>
+        <w:tc>
+          <w:tcPr>
+            <w:tcW w:w="3433" w:type="dxa"/>
+          </w:tcPr>
+          <w:p>
+            <w:pPr>
+              <w:pStyle w:val="Chng"/>
+              <w:numPr>
+                <w:ilvl w:val="0"/>
+                <w:numId w:val="31"/>
+              </w:numPr>
+              <w:rPr>
+                <w:sz w:val="26"/>
+                <w:szCs w:val="26"/>
+                <w:lang w:val="vi-VN"/>
+              </w:rPr>
+            </w:pPr>
+            <w:r>
+              <w:rPr>
+                <w:b w:val="0"/>
+                <w:sz w:val="26"/>
+                <w:szCs w:val="26"/>
+                <w:lang w:val="vi-VN"/>
+              </w:rPr>
+              <w:t>Admin chọn quản lý sản phẩm trong giao diện hệ thống quản lý.</w:t>
+            </w:r>
+          </w:p>
+          <w:p>
+            <w:pPr>
+              <w:pStyle w:val="Chng"/>
+              <w:numPr>
+                <w:ilvl w:val="0"/>
+                <w:numId w:val="31"/>
+              </w:numPr>
+              <w:rPr>
+                <w:sz w:val="26"/>
+                <w:szCs w:val="26"/>
+                <w:lang w:val="vi-VN"/>
+              </w:rPr>
+            </w:pPr>
+            <w:r>
+              <w:rPr>
+                <w:b w:val="0"/>
+                <w:sz w:val="26"/>
+                <w:szCs w:val="26"/>
+                <w:lang w:val="vi-VN"/>
+              </w:rPr>
+              <w:t>Admin chọn nút “Thêm” trong giao diện quản lý sản phẩm.</w:t>
+            </w:r>
+          </w:p>
+          <w:p>
+            <w:pPr>
+              <w:pStyle w:val="Chng"/>
+              <w:numPr>
+                <w:ilvl w:val="0"/>
+                <w:numId w:val="31"/>
+              </w:numPr>
+              <w:rPr>
+                <w:sz w:val="26"/>
+                <w:szCs w:val="26"/>
+                <w:lang w:val="vi-VN"/>
+              </w:rPr>
+            </w:pPr>
+            <w:r>
+              <w:rPr>
+                <w:b w:val="0"/>
+                <w:sz w:val="26"/>
+                <w:szCs w:val="26"/>
+                <w:lang w:val="vi-VN"/>
+              </w:rPr>
+              <w:t xml:space="preserve">Admin nhập các thông tin của sản phẩm mới vào các trường thông tin cần thiết và nhấn nút “Thêm” để thêm </w:t>
+            </w:r>
+            <w:r>
+              <w:rPr>
+                <w:b w:val="0"/>
+                <w:sz w:val="26"/>
+                <w:szCs w:val="26"/>
+                <w:lang w:val="vi-VN"/>
+              </w:rPr>
+              <w:lastRenderedPageBreak/>
+              <w:t>sản phẩm mới vào cơ sở dữ liệu.</w:t>
+            </w:r>
+          </w:p>
+        </w:tc>
+        <w:tc>
+          <w:tcPr>
+            <w:tcW w:w="3433" w:type="dxa"/>
+          </w:tcPr>
+          <w:p>
+            <w:pPr>
+              <w:pStyle w:val="Chng"/>
+              <w:numPr>
+                <w:ilvl w:val="0"/>
+                <w:numId w:val="33"/>
+              </w:numPr>
+              <w:rPr>
+                <w:b w:val="0"/>
+                <w:sz w:val="26"/>
+                <w:szCs w:val="26"/>
+                <w:lang w:val="vi-VN"/>
+              </w:rPr>
+            </w:pPr>
+            <w:r>
+              <w:rPr>
+                <w:b w:val="0"/>
+                <w:sz w:val="26"/>
+                <w:szCs w:val="26"/>
+                <w:lang w:val="vi-VN"/>
+              </w:rPr>
+              <w:lastRenderedPageBreak/>
+              <w:t xml:space="preserve"> Hệ thống hiển thị một bảng danh sách các sản phẩm trong hệ thống.</w:t>
+            </w:r>
+          </w:p>
+          <w:p>
+            <w:pPr>
+              <w:pStyle w:val="Chng"/>
+              <w:numPr>
+                <w:ilvl w:val="0"/>
+                <w:numId w:val="33"/>
+              </w:numPr>
+              <w:rPr>
+                <w:b w:val="0"/>
+                <w:sz w:val="26"/>
+                <w:szCs w:val="26"/>
+                <w:lang w:val="vi-VN"/>
+              </w:rPr>
+            </w:pPr>
+            <w:r>
+              <w:rPr>
+                <w:b w:val="0"/>
+                <w:sz w:val="26"/>
+                <w:szCs w:val="26"/>
+                <w:lang w:val="vi-VN"/>
+              </w:rPr>
+              <w:t xml:space="preserve"> Hệ thống hiển thị một form nhập thông tin của sản phẩm mới.</w:t>
+            </w:r>
+          </w:p>
+          <w:p>
+            <w:pPr>
+              <w:pStyle w:val="Chng"/>
+              <w:numPr>
+                <w:ilvl w:val="0"/>
+                <w:numId w:val="33"/>
+              </w:numPr>
+              <w:rPr>
+                <w:b w:val="0"/>
+                <w:sz w:val="26"/>
+                <w:szCs w:val="26"/>
+                <w:lang w:val="vi-VN"/>
+              </w:rPr>
+            </w:pPr>
+            <w:r>
+              <w:rPr>
+                <w:b w:val="0"/>
+                <w:sz w:val="26"/>
+                <w:szCs w:val="26"/>
+                <w:lang w:val="vi-VN"/>
+              </w:rPr>
+              <w:t xml:space="preserve"> Hệ thống kiểm tra tính hợp lệ của thông tin sản phẩm mới</w:t>
+            </w:r>
+          </w:p>
+          <w:p>
+            <w:pPr>
+              <w:pStyle w:val="Chng"/>
+              <w:ind w:left="360"/>
+              <w:rPr>
+                <w:b w:val="0"/>
+                <w:sz w:val="26"/>
+                <w:szCs w:val="26"/>
+                <w:lang w:val="vi-VN"/>
+              </w:rPr>
+            </w:pPr>
+            <w:r>
+              <w:rPr>
+                <w:b w:val="0"/>
+                <w:sz w:val="26"/>
+                <w:szCs w:val="26"/>
+                <w:lang w:val="vi-VN"/>
+              </w:rPr>
+              <w:t xml:space="preserve">3.2 </w:t>
+            </w:r>
+            <w:r>
+              <w:rPr>
+                <w:b w:val="0"/>
+                <w:sz w:val="26"/>
+                <w:szCs w:val="26"/>
+                <w:lang w:val="vi-VN"/>
+              </w:rPr>
+              <w:t xml:space="preserve">Nếu thông tin hợp lệ, hệ thống lưu thông tin sản </w:t>
+            </w:r>
+            <w:r>
+              <w:rPr>
+                <w:b w:val="0"/>
+                <w:sz w:val="26"/>
+                <w:szCs w:val="26"/>
+                <w:lang w:val="vi-VN"/>
+              </w:rPr>
+              <w:lastRenderedPageBreak/>
+              <w:t xml:space="preserve">phẩm mới vào cơ sở dữ </w:t>
+            </w:r>
+            <w:r>
+              <w:rPr>
+                <w:b w:val="0"/>
+                <w:sz w:val="26"/>
+                <w:szCs w:val="26"/>
+                <w:lang w:val="vi-VN"/>
+              </w:rPr>
+              <w:t>liệu và thông báo cho admin thêm sản phẩm thành công.</w:t>
+            </w:r>
+          </w:p>
+        </w:tc>
+      </w:tr>
+      <w:tr>
+        <w:tc>
+          <w:tcPr>
+            <w:tcW w:w="2245" w:type="dxa"/>
+          </w:tcPr>
+          <w:p>
+            <w:pPr>
+              <w:pStyle w:val="Chng"/>
+              <w:rPr>
+                <w:sz w:val="26"/>
+                <w:szCs w:val="26"/>
+                <w:lang w:val="vi-VN"/>
+              </w:rPr>
+            </w:pPr>
+            <w:r>
+              <w:rPr>
+                <w:sz w:val="26"/>
+                <w:szCs w:val="26"/>
+                <w:lang w:val="vi-VN"/>
+              </w:rPr>
+              <w:t>Exception</w:t>
+            </w:r>
+          </w:p>
+        </w:tc>
+        <w:tc>
+          <w:tcPr>
+            <w:tcW w:w="6866" w:type="dxa"/>
+            <w:gridSpan w:val="2"/>
+          </w:tcPr>
+          <w:p>
+            <w:pPr>
+              <w:pStyle w:val="Chng"/>
+              <w:keepNext/>
+              <w:ind w:left="66"/>
+              <w:rPr>
+                <w:b w:val="0"/>
+                <w:sz w:val="26"/>
+                <w:szCs w:val="26"/>
+                <w:lang w:val="vi-VN"/>
+              </w:rPr>
+            </w:pPr>
+            <w:r>
+              <w:rPr>
+                <w:b w:val="0"/>
+                <w:sz w:val="26"/>
+                <w:szCs w:val="26"/>
+                <w:lang w:val="vi-VN"/>
+              </w:rPr>
+              <w:t xml:space="preserve">Trường hợp các trường </w:t>
+            </w:r>
+            <w:r>
+              <w:rPr>
+                <w:b w:val="0"/>
+                <w:sz w:val="26"/>
+                <w:szCs w:val="26"/>
+                <w:lang w:val="vi-VN"/>
+              </w:rPr>
+              <w:t>thông tin bắt buộc không được nhập hoặc nhập sai định dạng, hệ thống sẽ hiển thị thông báo lỗi và yêu cầu nhập lại.</w:t>
+            </w:r>
+          </w:p>
+        </w:tc>
+      </w:tr>
+    </w:tbl>
+    <w:p>
+      <w:pPr>
+        <w:pStyle w:val="Caption"/>
+        <w:rPr>
+          <w:i/>
+          <w:sz w:val="22"/>
+          <w:szCs w:val="22"/>
+          <w:lang w:val="vi-VN"/>
+        </w:rPr>
+      </w:pPr>
+      <w:r>
+        <w:rPr>
+          <w:i/>
+          <w:sz w:val="22"/>
+          <w:szCs w:val="22"/>
+        </w:rPr>
+        <w:t xml:space="preserve">Bảng 3. </w:t>
+      </w:r>
+      <w:r>
+        <w:rPr>
+          <w:i/>
+          <w:sz w:val="22"/>
+          <w:szCs w:val="22"/>
+        </w:rPr>
+        <w:fldChar w:fldCharType="begin"/>
+      </w:r>
+      <w:r>
+        <w:rPr>
+          <w:i/>
+          <w:sz w:val="22"/>
+          <w:szCs w:val="22"/>
+        </w:rPr>
+        <w:instrText xml:space="preserve"> SEQ Bảng_3. \* ARABIC </w:instrText>
+      </w:r>
+      <w:r>
+        <w:rPr>
+          <w:i/>
+          <w:sz w:val="22"/>
+          <w:szCs w:val="22"/>
+        </w:rPr>
+        <w:fldChar w:fldCharType="separate"/>
+      </w:r>
+      <w:r>
+        <w:rPr>
+          <w:i/>
+          <w:noProof/>
+          <w:sz w:val="22"/>
+          <w:szCs w:val="22"/>
+        </w:rPr>
+        <w:t>3</w:t>
+      </w:r>
+      <w:r>
+        <w:rPr>
+          <w:i/>
+          <w:sz w:val="22"/>
+          <w:szCs w:val="22"/>
+        </w:rPr>
+        <w:fldChar w:fldCharType="end"/>
+      </w:r>
+      <w:r>
+        <w:rPr>
+          <w:i/>
+          <w:sz w:val="22"/>
+          <w:szCs w:val="22"/>
+          <w:lang w:val="vi-VN"/>
+        </w:rPr>
+        <w:t>: Bảng đặc tả use case Thêm sản phẩm</w:t>
+      </w:r>
+    </w:p>
+    <w:p>
+      <w:pPr>
+        <w:rPr>
+          <w:lang w:val="vi-VN"/>
+        </w:rPr>
+      </w:pPr>
+      <w:bookmarkStart w:id="50" w:name="_GoBack"/>
       <w:bookmarkEnd w:id="50"/>
-    </w:p>
-    <w:p>
-      <w:pPr>
-        <w:pStyle w:val="Chng"/>
-        <w:rPr>
-          <w:i/>
-          <w:sz w:val="28"/>
-          <w:szCs w:val="28"/>
-          <w:lang w:val="vi-VN"/>
-        </w:rPr>
-      </w:pPr>
-      <w:r>
-        <w:rPr>
-          <w:i/>
-          <w:sz w:val="28"/>
-          <w:szCs w:val="28"/>
-          <w:lang w:val="vi-VN"/>
-        </w:rPr>
-        <w:t xml:space="preserve">3.2.2.1 Use Case </w:t>
-      </w:r>
-      <w:r>
-        <w:rPr>
-          <w:i/>
-          <w:sz w:val="28"/>
-          <w:szCs w:val="28"/>
-          <w:lang w:val="vi-VN"/>
-        </w:rPr>
-        <w:t>Xem danh</w:t>
-      </w:r>
-      <w:r>
-        <w:rPr>
-          <w:i/>
-          <w:sz w:val="28"/>
-          <w:szCs w:val="28"/>
-          <w:lang w:val="vi-VN"/>
-        </w:rPr>
-        <w:t xml:space="preserve"> sách sản phẩm</w:t>
-      </w:r>
-    </w:p>
-    <w:p>
-      <w:pPr>
-        <w:pStyle w:val="Chng"/>
-        <w:rPr>
-          <w:i/>
-          <w:sz w:val="28"/>
-          <w:szCs w:val="28"/>
-          <w:lang w:val="vi-VN"/>
-        </w:rPr>
-      </w:pPr>
-      <w:r>
-        <w:rPr>
-          <w:i/>
-          <w:sz w:val="28"/>
-          <w:szCs w:val="28"/>
-          <w:lang w:val="vi-VN"/>
-        </w:rPr>
-        <w:t>3.2.2.2</w:t>
-      </w:r>
-      <w:r>
-        <w:rPr>
-          <w:i/>
-          <w:sz w:val="28"/>
-          <w:szCs w:val="28"/>
-          <w:lang w:val="vi-VN"/>
-        </w:rPr>
-        <w:t xml:space="preserve"> </w:t>
-      </w:r>
-      <w:r>
-        <w:rPr>
-          <w:i/>
-          <w:sz w:val="28"/>
-          <w:szCs w:val="28"/>
-          <w:lang w:val="vi-VN"/>
-        </w:rPr>
-        <w:t>Use Case Xem chi tiết sản phẩm</w:t>
-      </w:r>
-    </w:p>
-    <w:p>
-      <w:pPr>
-        <w:pStyle w:val="Chng"/>
-        <w:rPr>
-          <w:i/>
-          <w:sz w:val="28"/>
-          <w:szCs w:val="28"/>
-          <w:lang w:val="vi-VN"/>
-        </w:rPr>
-      </w:pPr>
-      <w:r>
-        <w:rPr>
-          <w:i/>
-          <w:sz w:val="28"/>
-          <w:szCs w:val="28"/>
-          <w:lang w:val="vi-VN"/>
-        </w:rPr>
-        <w:t>3.2.2.3 Use Case</w:t>
-      </w:r>
-      <w:r>
-        <w:rPr>
-          <w:i/>
-          <w:sz w:val="28"/>
-          <w:szCs w:val="28"/>
-          <w:lang w:val="vi-VN"/>
-        </w:rPr>
-        <w:t xml:space="preserve"> Thêm sản phẩm vào giỏ hàng</w:t>
-      </w:r>
-    </w:p>
-    <w:p>
-      <w:pPr>
-        <w:pStyle w:val="Chng"/>
-        <w:rPr>
-          <w:i/>
-          <w:sz w:val="28"/>
-          <w:szCs w:val="28"/>
-          <w:lang w:val="vi-VN"/>
-        </w:rPr>
-      </w:pPr>
-      <w:r>
-        <w:rPr>
-          <w:i/>
-          <w:sz w:val="28"/>
-          <w:szCs w:val="28"/>
-          <w:lang w:val="vi-VN"/>
-        </w:rPr>
-        <w:t>3.2.2.4 Use Case Thanh toán</w:t>
-      </w:r>
-    </w:p>
-    <w:p>
-      <w:pPr>
-        <w:pStyle w:val="Chng"/>
-        <w:rPr>
-          <w:i/>
-          <w:sz w:val="28"/>
-          <w:szCs w:val="28"/>
-          <w:lang w:val="vi-VN"/>
-        </w:rPr>
-      </w:pPr>
-      <w:r>
-        <w:rPr>
-          <w:i/>
-          <w:sz w:val="28"/>
-          <w:szCs w:val="28"/>
-          <w:lang w:val="vi-VN"/>
-        </w:rPr>
-        <w:t>3.2.2.5 Use Case Thêm sản phẩm mới</w:t>
-      </w:r>
-      <w:r>
-        <w:rPr>
-          <w:i/>
-          <w:sz w:val="28"/>
-          <w:szCs w:val="28"/>
-          <w:lang w:val="vi-VN"/>
-        </w:rPr>
-        <w:t xml:space="preserve"> (của Admin)</w:t>
-      </w:r>
     </w:p>
     <w:p>
       <w:pPr>
@@ -21837,7 +22699,6 @@
           <w:szCs w:val="28"/>
           <w:lang w:val="vi-VN"/>
         </w:rPr>
-        <w:lastRenderedPageBreak/>
         <w:t xml:space="preserve">3.2.3.4 </w:t>
       </w:r>
       <w:r>
@@ -21894,7 +22755,16 @@
           <w:szCs w:val="28"/>
           <w:lang w:val="vi-VN"/>
         </w:rPr>
-        <w:t xml:space="preserve"> Thêm sản phẩm mới (của Admin)</w:t>
+        <w:t xml:space="preserve"> Thêm sản phẩm </w:t>
+      </w:r>
+      <w:r>
+        <w:rPr>
+          <w:i/>
+          <w:sz w:val="28"/>
+          <w:szCs w:val="28"/>
+          <w:lang w:val="vi-VN"/>
+        </w:rPr>
+        <w:t>(của Admin)</w:t>
       </w:r>
     </w:p>
     <w:p>
@@ -22233,7 +23103,7 @@
           <w:szCs w:val="28"/>
           <w:lang w:val="vi-VN"/>
         </w:rPr>
-        <w:t>D Thêm sản phẩm mới (của Admin)</w:t>
+        <w:t>D Thêm sản phẩm (của Admin)</w:t>
       </w:r>
     </w:p>
     <w:p>
@@ -22303,6 +23173,7 @@
           <w:szCs w:val="26"/>
           <w:lang w:eastAsia="zh-CN"/>
         </w:rPr>
+        <w:lastRenderedPageBreak/>
         <w:drawing>
           <wp:inline distT="0" distB="0" distL="0" distR="0" wp14:anchorId="3A4F4BC7" wp14:editId="43D19E6B">
             <wp:extent cx="5791835" cy="2741930"/>
@@ -25354,7 +26225,7 @@
           <w:szCs w:val="22"/>
           <w:lang w:val="vi-VN"/>
         </w:rPr>
-        <w:t>3</w:t>
+        <w:t>4</w:t>
       </w:r>
       <w:r>
         <w:rPr>
@@ -26157,7 +27028,7 @@
           <w:sz w:val="22"/>
           <w:szCs w:val="22"/>
         </w:rPr>
-        <w:t>4</w:t>
+        <w:t>5</w:t>
       </w:r>
       <w:r>
         <w:rPr>
@@ -26932,7 +27803,7 @@
           <w:rPr>
             <w:noProof/>
           </w:rPr>
-          <w:t>7</w:t>
+          <w:t>25</w:t>
         </w:r>
         <w:r>
           <w:rPr>
@@ -27933,6 +28804,95 @@
     </w:lvl>
   </w:abstractNum>
   <w:abstractNum w:abstractNumId="9" w15:restartNumberingAfterBreak="0">
+    <w:nsid w:val="1CD141A6"/>
+    <w:multiLevelType w:val="hybridMultilevel"/>
+    <w:tmpl w:val="196498D6"/>
+    <w:lvl w:ilvl="0" w:tplc="9D18506A">
+      <w:start w:val="1"/>
+      <w:numFmt w:val="decimal"/>
+      <w:lvlText w:val="%1.1"/>
+      <w:lvlJc w:val="left"/>
+      <w:pPr>
+        <w:ind w:left="720" w:hanging="360"/>
+      </w:pPr>
+      <w:rPr>
+        <w:rFonts w:hint="default"/>
+      </w:rPr>
+    </w:lvl>
+    <w:lvl w:ilvl="1" w:tplc="04090019" w:tentative="1">
+      <w:start w:val="1"/>
+      <w:numFmt w:val="lowerLetter"/>
+      <w:lvlText w:val="%2."/>
+      <w:lvlJc w:val="left"/>
+      <w:pPr>
+        <w:ind w:left="1440" w:hanging="360"/>
+      </w:pPr>
+    </w:lvl>
+    <w:lvl w:ilvl="2" w:tplc="0409001B" w:tentative="1">
+      <w:start w:val="1"/>
+      <w:numFmt w:val="lowerRoman"/>
+      <w:lvlText w:val="%3."/>
+      <w:lvlJc w:val="right"/>
+      <w:pPr>
+        <w:ind w:left="2160" w:hanging="180"/>
+      </w:pPr>
+    </w:lvl>
+    <w:lvl w:ilvl="3" w:tplc="0409000F" w:tentative="1">
+      <w:start w:val="1"/>
+      <w:numFmt w:val="decimal"/>
+      <w:lvlText w:val="%4."/>
+      <w:lvlJc w:val="left"/>
+      <w:pPr>
+        <w:ind w:left="2880" w:hanging="360"/>
+      </w:pPr>
+    </w:lvl>
+    <w:lvl w:ilvl="4" w:tplc="04090019" w:tentative="1">
+      <w:start w:val="1"/>
+      <w:numFmt w:val="lowerLetter"/>
+      <w:lvlText w:val="%5."/>
+      <w:lvlJc w:val="left"/>
+      <w:pPr>
+        <w:ind w:left="3600" w:hanging="360"/>
+      </w:pPr>
+    </w:lvl>
+    <w:lvl w:ilvl="5" w:tplc="0409001B" w:tentative="1">
+      <w:start w:val="1"/>
+      <w:numFmt w:val="lowerRoman"/>
+      <w:lvlText w:val="%6."/>
+      <w:lvlJc w:val="right"/>
+      <w:pPr>
+        <w:ind w:left="4320" w:hanging="180"/>
+      </w:pPr>
+    </w:lvl>
+    <w:lvl w:ilvl="6" w:tplc="0409000F" w:tentative="1">
+      <w:start w:val="1"/>
+      <w:numFmt w:val="decimal"/>
+      <w:lvlText w:val="%7."/>
+      <w:lvlJc w:val="left"/>
+      <w:pPr>
+        <w:ind w:left="5040" w:hanging="360"/>
+      </w:pPr>
+    </w:lvl>
+    <w:lvl w:ilvl="7" w:tplc="04090019" w:tentative="1">
+      <w:start w:val="1"/>
+      <w:numFmt w:val="lowerLetter"/>
+      <w:lvlText w:val="%8."/>
+      <w:lvlJc w:val="left"/>
+      <w:pPr>
+        <w:ind w:left="5760" w:hanging="360"/>
+      </w:pPr>
+    </w:lvl>
+    <w:lvl w:ilvl="8" w:tplc="0409001B" w:tentative="1">
+      <w:start w:val="1"/>
+      <w:numFmt w:val="lowerRoman"/>
+      <w:lvlText w:val="%9."/>
+      <w:lvlJc w:val="right"/>
+      <w:pPr>
+        <w:ind w:left="6480" w:hanging="180"/>
+      </w:pPr>
+    </w:lvl>
+  </w:abstractNum>
+  <w:abstractNum w:abstractNumId="10" w15:restartNumberingAfterBreak="0">
     <w:nsid w:val="1E7D48C1"/>
     <w:multiLevelType w:val="hybridMultilevel"/>
     <w:tmpl w:val="CCD0F432"/>
@@ -28045,7 +29005,96 @@
       </w:rPr>
     </w:lvl>
   </w:abstractNum>
-  <w:abstractNum w:abstractNumId="10" w15:restartNumberingAfterBreak="0">
+  <w:abstractNum w:abstractNumId="11" w15:restartNumberingAfterBreak="0">
+    <w:nsid w:val="2BC4399C"/>
+    <w:multiLevelType w:val="hybridMultilevel"/>
+    <w:tmpl w:val="BDD2D352"/>
+    <w:lvl w:ilvl="0" w:tplc="9D18506A">
+      <w:start w:val="1"/>
+      <w:numFmt w:val="decimal"/>
+      <w:lvlText w:val="%1.1"/>
+      <w:lvlJc w:val="left"/>
+      <w:pPr>
+        <w:ind w:left="720" w:hanging="360"/>
+      </w:pPr>
+      <w:rPr>
+        <w:rFonts w:hint="default"/>
+      </w:rPr>
+    </w:lvl>
+    <w:lvl w:ilvl="1" w:tplc="04090019" w:tentative="1">
+      <w:start w:val="1"/>
+      <w:numFmt w:val="lowerLetter"/>
+      <w:lvlText w:val="%2."/>
+      <w:lvlJc w:val="left"/>
+      <w:pPr>
+        <w:ind w:left="1440" w:hanging="360"/>
+      </w:pPr>
+    </w:lvl>
+    <w:lvl w:ilvl="2" w:tplc="0409001B" w:tentative="1">
+      <w:start w:val="1"/>
+      <w:numFmt w:val="lowerRoman"/>
+      <w:lvlText w:val="%3."/>
+      <w:lvlJc w:val="right"/>
+      <w:pPr>
+        <w:ind w:left="2160" w:hanging="180"/>
+      </w:pPr>
+    </w:lvl>
+    <w:lvl w:ilvl="3" w:tplc="0409000F" w:tentative="1">
+      <w:start w:val="1"/>
+      <w:numFmt w:val="decimal"/>
+      <w:lvlText w:val="%4."/>
+      <w:lvlJc w:val="left"/>
+      <w:pPr>
+        <w:ind w:left="2880" w:hanging="360"/>
+      </w:pPr>
+    </w:lvl>
+    <w:lvl w:ilvl="4" w:tplc="04090019" w:tentative="1">
+      <w:start w:val="1"/>
+      <w:numFmt w:val="lowerLetter"/>
+      <w:lvlText w:val="%5."/>
+      <w:lvlJc w:val="left"/>
+      <w:pPr>
+        <w:ind w:left="3600" w:hanging="360"/>
+      </w:pPr>
+    </w:lvl>
+    <w:lvl w:ilvl="5" w:tplc="0409001B" w:tentative="1">
+      <w:start w:val="1"/>
+      <w:numFmt w:val="lowerRoman"/>
+      <w:lvlText w:val="%6."/>
+      <w:lvlJc w:val="right"/>
+      <w:pPr>
+        <w:ind w:left="4320" w:hanging="180"/>
+      </w:pPr>
+    </w:lvl>
+    <w:lvl w:ilvl="6" w:tplc="0409000F" w:tentative="1">
+      <w:start w:val="1"/>
+      <w:numFmt w:val="decimal"/>
+      <w:lvlText w:val="%7."/>
+      <w:lvlJc w:val="left"/>
+      <w:pPr>
+        <w:ind w:left="5040" w:hanging="360"/>
+      </w:pPr>
+    </w:lvl>
+    <w:lvl w:ilvl="7" w:tplc="04090019" w:tentative="1">
+      <w:start w:val="1"/>
+      <w:numFmt w:val="lowerLetter"/>
+      <w:lvlText w:val="%8."/>
+      <w:lvlJc w:val="left"/>
+      <w:pPr>
+        <w:ind w:left="5760" w:hanging="360"/>
+      </w:pPr>
+    </w:lvl>
+    <w:lvl w:ilvl="8" w:tplc="0409001B" w:tentative="1">
+      <w:start w:val="1"/>
+      <w:numFmt w:val="lowerRoman"/>
+      <w:lvlText w:val="%9."/>
+      <w:lvlJc w:val="right"/>
+      <w:pPr>
+        <w:ind w:left="6480" w:hanging="180"/>
+      </w:pPr>
+    </w:lvl>
+  </w:abstractNum>
+  <w:abstractNum w:abstractNumId="12" w15:restartNumberingAfterBreak="0">
     <w:nsid w:val="39CD232F"/>
     <w:multiLevelType w:val="multilevel"/>
     <w:tmpl w:val="181AED22"/>
@@ -28194,7 +29243,7 @@
       </w:rPr>
     </w:lvl>
   </w:abstractNum>
-  <w:abstractNum w:abstractNumId="11" w15:restartNumberingAfterBreak="0">
+  <w:abstractNum w:abstractNumId="13" w15:restartNumberingAfterBreak="0">
     <w:nsid w:val="3EEB7854"/>
     <w:multiLevelType w:val="hybridMultilevel"/>
     <w:tmpl w:val="04DA7BA6"/>
@@ -28307,7 +29356,7 @@
       </w:rPr>
     </w:lvl>
   </w:abstractNum>
-  <w:abstractNum w:abstractNumId="12" w15:restartNumberingAfterBreak="0">
+  <w:abstractNum w:abstractNumId="14" w15:restartNumberingAfterBreak="0">
     <w:nsid w:val="427E0E14"/>
     <w:multiLevelType w:val="hybridMultilevel"/>
     <w:tmpl w:val="ADC86026"/>
@@ -28420,7 +29469,96 @@
       </w:rPr>
     </w:lvl>
   </w:abstractNum>
-  <w:abstractNum w:abstractNumId="13" w15:restartNumberingAfterBreak="0">
+  <w:abstractNum w:abstractNumId="15" w15:restartNumberingAfterBreak="0">
+    <w:nsid w:val="457F4C11"/>
+    <w:multiLevelType w:val="hybridMultilevel"/>
+    <w:tmpl w:val="736A2366"/>
+    <w:lvl w:ilvl="0" w:tplc="7AACB6EC">
+      <w:start w:val="1"/>
+      <w:numFmt w:val="decimal"/>
+      <w:lvlText w:val="%1."/>
+      <w:lvlJc w:val="left"/>
+      <w:pPr>
+        <w:ind w:left="720" w:hanging="360"/>
+      </w:pPr>
+      <w:rPr>
+        <w:b w:val="0"/>
+      </w:rPr>
+    </w:lvl>
+    <w:lvl w:ilvl="1" w:tplc="04090019" w:tentative="1">
+      <w:start w:val="1"/>
+      <w:numFmt w:val="lowerLetter"/>
+      <w:lvlText w:val="%2."/>
+      <w:lvlJc w:val="left"/>
+      <w:pPr>
+        <w:ind w:left="1440" w:hanging="360"/>
+      </w:pPr>
+    </w:lvl>
+    <w:lvl w:ilvl="2" w:tplc="0409001B" w:tentative="1">
+      <w:start w:val="1"/>
+      <w:numFmt w:val="lowerRoman"/>
+      <w:lvlText w:val="%3."/>
+      <w:lvlJc w:val="right"/>
+      <w:pPr>
+        <w:ind w:left="2160" w:hanging="180"/>
+      </w:pPr>
+    </w:lvl>
+    <w:lvl w:ilvl="3" w:tplc="0409000F" w:tentative="1">
+      <w:start w:val="1"/>
+      <w:numFmt w:val="decimal"/>
+      <w:lvlText w:val="%4."/>
+      <w:lvlJc w:val="left"/>
+      <w:pPr>
+        <w:ind w:left="2880" w:hanging="360"/>
+      </w:pPr>
+    </w:lvl>
+    <w:lvl w:ilvl="4" w:tplc="04090019" w:tentative="1">
+      <w:start w:val="1"/>
+      <w:numFmt w:val="lowerLetter"/>
+      <w:lvlText w:val="%5."/>
+      <w:lvlJc w:val="left"/>
+      <w:pPr>
+        <w:ind w:left="3600" w:hanging="360"/>
+      </w:pPr>
+    </w:lvl>
+    <w:lvl w:ilvl="5" w:tplc="0409001B" w:tentative="1">
+      <w:start w:val="1"/>
+      <w:numFmt w:val="lowerRoman"/>
+      <w:lvlText w:val="%6."/>
+      <w:lvlJc w:val="right"/>
+      <w:pPr>
+        <w:ind w:left="4320" w:hanging="180"/>
+      </w:pPr>
+    </w:lvl>
+    <w:lvl w:ilvl="6" w:tplc="0409000F" w:tentative="1">
+      <w:start w:val="1"/>
+      <w:numFmt w:val="decimal"/>
+      <w:lvlText w:val="%7."/>
+      <w:lvlJc w:val="left"/>
+      <w:pPr>
+        <w:ind w:left="5040" w:hanging="360"/>
+      </w:pPr>
+    </w:lvl>
+    <w:lvl w:ilvl="7" w:tplc="04090019" w:tentative="1">
+      <w:start w:val="1"/>
+      <w:numFmt w:val="lowerLetter"/>
+      <w:lvlText w:val="%8."/>
+      <w:lvlJc w:val="left"/>
+      <w:pPr>
+        <w:ind w:left="5760" w:hanging="360"/>
+      </w:pPr>
+    </w:lvl>
+    <w:lvl w:ilvl="8" w:tplc="0409001B" w:tentative="1">
+      <w:start w:val="1"/>
+      <w:numFmt w:val="lowerRoman"/>
+      <w:lvlText w:val="%9."/>
+      <w:lvlJc w:val="right"/>
+      <w:pPr>
+        <w:ind w:left="6480" w:hanging="180"/>
+      </w:pPr>
+    </w:lvl>
+  </w:abstractNum>
+  <w:abstractNum w:abstractNumId="16" w15:restartNumberingAfterBreak="0">
     <w:nsid w:val="45DB2DAE"/>
     <w:multiLevelType w:val="hybridMultilevel"/>
     <w:tmpl w:val="3A08D40C"/>
@@ -28533,7 +29671,96 @@
       </w:rPr>
     </w:lvl>
   </w:abstractNum>
-  <w:abstractNum w:abstractNumId="14" w15:restartNumberingAfterBreak="0">
+  <w:abstractNum w:abstractNumId="17" w15:restartNumberingAfterBreak="0">
+    <w:nsid w:val="47845B61"/>
+    <w:multiLevelType w:val="hybridMultilevel"/>
+    <w:tmpl w:val="196498D6"/>
+    <w:lvl w:ilvl="0" w:tplc="9D18506A">
+      <w:start w:val="1"/>
+      <w:numFmt w:val="decimal"/>
+      <w:lvlText w:val="%1.1"/>
+      <w:lvlJc w:val="left"/>
+      <w:pPr>
+        <w:ind w:left="720" w:hanging="360"/>
+      </w:pPr>
+      <w:rPr>
+        <w:rFonts w:hint="default"/>
+      </w:rPr>
+    </w:lvl>
+    <w:lvl w:ilvl="1" w:tplc="04090019" w:tentative="1">
+      <w:start w:val="1"/>
+      <w:numFmt w:val="lowerLetter"/>
+      <w:lvlText w:val="%2."/>
+      <w:lvlJc w:val="left"/>
+      <w:pPr>
+        <w:ind w:left="1440" w:hanging="360"/>
+      </w:pPr>
+    </w:lvl>
+    <w:lvl w:ilvl="2" w:tplc="0409001B" w:tentative="1">
+      <w:start w:val="1"/>
+      <w:numFmt w:val="lowerRoman"/>
+      <w:lvlText w:val="%3."/>
+      <w:lvlJc w:val="right"/>
+      <w:pPr>
+        <w:ind w:left="2160" w:hanging="180"/>
+      </w:pPr>
+    </w:lvl>
+    <w:lvl w:ilvl="3" w:tplc="0409000F" w:tentative="1">
+      <w:start w:val="1"/>
+      <w:numFmt w:val="decimal"/>
+      <w:lvlText w:val="%4."/>
+      <w:lvlJc w:val="left"/>
+      <w:pPr>
+        <w:ind w:left="2880" w:hanging="360"/>
+      </w:pPr>
+    </w:lvl>
+    <w:lvl w:ilvl="4" w:tplc="04090019" w:tentative="1">
+      <w:start w:val="1"/>
+      <w:numFmt w:val="lowerLetter"/>
+      <w:lvlText w:val="%5."/>
+      <w:lvlJc w:val="left"/>
+      <w:pPr>
+        <w:ind w:left="3600" w:hanging="360"/>
+      </w:pPr>
+    </w:lvl>
+    <w:lvl w:ilvl="5" w:tplc="0409001B" w:tentative="1">
+      <w:start w:val="1"/>
+      <w:numFmt w:val="lowerRoman"/>
+      <w:lvlText w:val="%6."/>
+      <w:lvlJc w:val="right"/>
+      <w:pPr>
+        <w:ind w:left="4320" w:hanging="180"/>
+      </w:pPr>
+    </w:lvl>
+    <w:lvl w:ilvl="6" w:tplc="0409000F" w:tentative="1">
+      <w:start w:val="1"/>
+      <w:numFmt w:val="decimal"/>
+      <w:lvlText w:val="%7."/>
+      <w:lvlJc w:val="left"/>
+      <w:pPr>
+        <w:ind w:left="5040" w:hanging="360"/>
+      </w:pPr>
+    </w:lvl>
+    <w:lvl w:ilvl="7" w:tplc="04090019" w:tentative="1">
+      <w:start w:val="1"/>
+      <w:numFmt w:val="lowerLetter"/>
+      <w:lvlText w:val="%8."/>
+      <w:lvlJc w:val="left"/>
+      <w:pPr>
+        <w:ind w:left="5760" w:hanging="360"/>
+      </w:pPr>
+    </w:lvl>
+    <w:lvl w:ilvl="8" w:tplc="0409001B" w:tentative="1">
+      <w:start w:val="1"/>
+      <w:numFmt w:val="lowerRoman"/>
+      <w:lvlText w:val="%9."/>
+      <w:lvlJc w:val="right"/>
+      <w:pPr>
+        <w:ind w:left="6480" w:hanging="180"/>
+      </w:pPr>
+    </w:lvl>
+  </w:abstractNum>
+  <w:abstractNum w:abstractNumId="18" w15:restartNumberingAfterBreak="0">
     <w:nsid w:val="48C90DDD"/>
     <w:multiLevelType w:val="hybridMultilevel"/>
     <w:tmpl w:val="34309D48"/>
@@ -28646,7 +29873,7 @@
       </w:rPr>
     </w:lvl>
   </w:abstractNum>
-  <w:abstractNum w:abstractNumId="15" w15:restartNumberingAfterBreak="0">
+  <w:abstractNum w:abstractNumId="19" w15:restartNumberingAfterBreak="0">
     <w:nsid w:val="4B1517B0"/>
     <w:multiLevelType w:val="hybridMultilevel"/>
     <w:tmpl w:val="C32C0170"/>
@@ -28759,7 +29986,7 @@
       </w:rPr>
     </w:lvl>
   </w:abstractNum>
-  <w:abstractNum w:abstractNumId="16" w15:restartNumberingAfterBreak="0">
+  <w:abstractNum w:abstractNumId="20" w15:restartNumberingAfterBreak="0">
     <w:nsid w:val="51AB66C8"/>
     <w:multiLevelType w:val="hybridMultilevel"/>
     <w:tmpl w:val="9118B95E"/>
@@ -28848,7 +30075,7 @@
       </w:pPr>
     </w:lvl>
   </w:abstractNum>
-  <w:abstractNum w:abstractNumId="17" w15:restartNumberingAfterBreak="0">
+  <w:abstractNum w:abstractNumId="21" w15:restartNumberingAfterBreak="0">
     <w:nsid w:val="52461A9C"/>
     <w:multiLevelType w:val="hybridMultilevel"/>
     <w:tmpl w:val="0D641E42"/>
@@ -28961,7 +30188,7 @@
       </w:rPr>
     </w:lvl>
   </w:abstractNum>
-  <w:abstractNum w:abstractNumId="18" w15:restartNumberingAfterBreak="0">
+  <w:abstractNum w:abstractNumId="22" w15:restartNumberingAfterBreak="0">
     <w:nsid w:val="592F22FF"/>
     <w:multiLevelType w:val="hybridMultilevel"/>
     <w:tmpl w:val="E30852F2"/>
@@ -29052,7 +30279,7 @@
       </w:pPr>
     </w:lvl>
   </w:abstractNum>
-  <w:abstractNum w:abstractNumId="19" w15:restartNumberingAfterBreak="0">
+  <w:abstractNum w:abstractNumId="23" w15:restartNumberingAfterBreak="0">
     <w:nsid w:val="61CD3EA9"/>
     <w:multiLevelType w:val="hybridMultilevel"/>
     <w:tmpl w:val="27FE81B0"/>
@@ -29165,7 +30392,7 @@
       </w:rPr>
     </w:lvl>
   </w:abstractNum>
-  <w:abstractNum w:abstractNumId="20" w15:restartNumberingAfterBreak="0">
+  <w:abstractNum w:abstractNumId="24" w15:restartNumberingAfterBreak="0">
     <w:nsid w:val="644F0099"/>
     <w:multiLevelType w:val="hybridMultilevel"/>
     <w:tmpl w:val="4CF6E15E"/>
@@ -29278,7 +30505,7 @@
       </w:rPr>
     </w:lvl>
   </w:abstractNum>
-  <w:abstractNum w:abstractNumId="21" w15:restartNumberingAfterBreak="0">
+  <w:abstractNum w:abstractNumId="25" w15:restartNumberingAfterBreak="0">
     <w:nsid w:val="66BA4732"/>
     <w:multiLevelType w:val="hybridMultilevel"/>
     <w:tmpl w:val="9C70E27C"/>
@@ -29367,7 +30594,7 @@
       </w:pPr>
     </w:lvl>
   </w:abstractNum>
-  <w:abstractNum w:abstractNumId="22" w15:restartNumberingAfterBreak="0">
+  <w:abstractNum w:abstractNumId="26" w15:restartNumberingAfterBreak="0">
     <w:nsid w:val="66DC58CD"/>
     <w:multiLevelType w:val="hybridMultilevel"/>
     <w:tmpl w:val="D370EEFC"/>
@@ -29480,7 +30707,7 @@
       </w:rPr>
     </w:lvl>
   </w:abstractNum>
-  <w:abstractNum w:abstractNumId="23" w15:restartNumberingAfterBreak="0">
+  <w:abstractNum w:abstractNumId="27" w15:restartNumberingAfterBreak="0">
     <w:nsid w:val="699C5A28"/>
     <w:multiLevelType w:val="hybridMultilevel"/>
     <w:tmpl w:val="CD3ABA7E"/>
@@ -29593,7 +30820,7 @@
       </w:rPr>
     </w:lvl>
   </w:abstractNum>
-  <w:abstractNum w:abstractNumId="24" w15:restartNumberingAfterBreak="0">
+  <w:abstractNum w:abstractNumId="28" w15:restartNumberingAfterBreak="0">
     <w:nsid w:val="6AB26B03"/>
     <w:multiLevelType w:val="hybridMultilevel"/>
     <w:tmpl w:val="48D6BBEC"/>
@@ -29706,7 +30933,7 @@
       </w:rPr>
     </w:lvl>
   </w:abstractNum>
-  <w:abstractNum w:abstractNumId="25" w15:restartNumberingAfterBreak="0">
+  <w:abstractNum w:abstractNumId="29" w15:restartNumberingAfterBreak="0">
     <w:nsid w:val="6EC12DF2"/>
     <w:multiLevelType w:val="hybridMultilevel"/>
     <w:tmpl w:val="ACC48588"/>
@@ -29819,7 +31046,7 @@
       </w:rPr>
     </w:lvl>
   </w:abstractNum>
-  <w:abstractNum w:abstractNumId="26" w15:restartNumberingAfterBreak="0">
+  <w:abstractNum w:abstractNumId="30" w15:restartNumberingAfterBreak="0">
     <w:nsid w:val="71811F32"/>
     <w:multiLevelType w:val="hybridMultilevel"/>
     <w:tmpl w:val="07CA2C4E"/>
@@ -29932,7 +31159,7 @@
       </w:rPr>
     </w:lvl>
   </w:abstractNum>
-  <w:abstractNum w:abstractNumId="27" w15:restartNumberingAfterBreak="0">
+  <w:abstractNum w:abstractNumId="31" w15:restartNumberingAfterBreak="0">
     <w:nsid w:val="76EE534F"/>
     <w:multiLevelType w:val="hybridMultilevel"/>
     <w:tmpl w:val="E4982E40"/>
@@ -30045,7 +31272,96 @@
       </w:rPr>
     </w:lvl>
   </w:abstractNum>
-  <w:abstractNum w:abstractNumId="28" w15:restartNumberingAfterBreak="0">
+  <w:abstractNum w:abstractNumId="32" w15:restartNumberingAfterBreak="0">
+    <w:nsid w:val="77A4285F"/>
+    <w:multiLevelType w:val="hybridMultilevel"/>
+    <w:tmpl w:val="F91E9CD8"/>
+    <w:lvl w:ilvl="0" w:tplc="AA46CE38">
+      <w:start w:val="2"/>
+      <w:numFmt w:val="decimal"/>
+      <w:lvlText w:val="%1.1"/>
+      <w:lvlJc w:val="left"/>
+      <w:pPr>
+        <w:ind w:left="720" w:hanging="360"/>
+      </w:pPr>
+      <w:rPr>
+        <w:rFonts w:hint="default"/>
+      </w:rPr>
+    </w:lvl>
+    <w:lvl w:ilvl="1" w:tplc="04090019" w:tentative="1">
+      <w:start w:val="1"/>
+      <w:numFmt w:val="lowerLetter"/>
+      <w:lvlText w:val="%2."/>
+      <w:lvlJc w:val="left"/>
+      <w:pPr>
+        <w:ind w:left="1440" w:hanging="360"/>
+      </w:pPr>
+    </w:lvl>
+    <w:lvl w:ilvl="2" w:tplc="0409001B" w:tentative="1">
+      <w:start w:val="1"/>
+      <w:numFmt w:val="lowerRoman"/>
+      <w:lvlText w:val="%3."/>
+      <w:lvlJc w:val="right"/>
+      <w:pPr>
+        <w:ind w:left="2160" w:hanging="180"/>
+      </w:pPr>
+    </w:lvl>
+    <w:lvl w:ilvl="3" w:tplc="0409000F" w:tentative="1">
+      <w:start w:val="1"/>
+      <w:numFmt w:val="decimal"/>
+      <w:lvlText w:val="%4."/>
+      <w:lvlJc w:val="left"/>
+      <w:pPr>
+        <w:ind w:left="2880" w:hanging="360"/>
+      </w:pPr>
+    </w:lvl>
+    <w:lvl w:ilvl="4" w:tplc="04090019" w:tentative="1">
+      <w:start w:val="1"/>
+      <w:numFmt w:val="lowerLetter"/>
+      <w:lvlText w:val="%5."/>
+      <w:lvlJc w:val="left"/>
+      <w:pPr>
+        <w:ind w:left="3600" w:hanging="360"/>
+      </w:pPr>
+    </w:lvl>
+    <w:lvl w:ilvl="5" w:tplc="0409001B" w:tentative="1">
+      <w:start w:val="1"/>
+      <w:numFmt w:val="lowerRoman"/>
+      <w:lvlText w:val="%6."/>
+      <w:lvlJc w:val="right"/>
+      <w:pPr>
+        <w:ind w:left="4320" w:hanging="180"/>
+      </w:pPr>
+    </w:lvl>
+    <w:lvl w:ilvl="6" w:tplc="0409000F" w:tentative="1">
+      <w:start w:val="1"/>
+      <w:numFmt w:val="decimal"/>
+      <w:lvlText w:val="%7."/>
+      <w:lvlJc w:val="left"/>
+      <w:pPr>
+        <w:ind w:left="5040" w:hanging="360"/>
+      </w:pPr>
+    </w:lvl>
+    <w:lvl w:ilvl="7" w:tplc="04090019" w:tentative="1">
+      <w:start w:val="1"/>
+      <w:numFmt w:val="lowerLetter"/>
+      <w:lvlText w:val="%8."/>
+      <w:lvlJc w:val="left"/>
+      <w:pPr>
+        <w:ind w:left="5760" w:hanging="360"/>
+      </w:pPr>
+    </w:lvl>
+    <w:lvl w:ilvl="8" w:tplc="0409001B" w:tentative="1">
+      <w:start w:val="1"/>
+      <w:numFmt w:val="lowerRoman"/>
+      <w:lvlText w:val="%9."/>
+      <w:lvlJc w:val="right"/>
+      <w:pPr>
+        <w:ind w:left="6480" w:hanging="180"/>
+      </w:pPr>
+    </w:lvl>
+  </w:abstractNum>
+  <w:abstractNum w:abstractNumId="33" w15:restartNumberingAfterBreak="0">
     <w:nsid w:val="79A33DFE"/>
     <w:multiLevelType w:val="hybridMultilevel"/>
     <w:tmpl w:val="10700184"/>
@@ -30158,7 +31474,7 @@
       </w:rPr>
     </w:lvl>
   </w:abstractNum>
-  <w:abstractNum w:abstractNumId="29" w15:restartNumberingAfterBreak="0">
+  <w:abstractNum w:abstractNumId="34" w15:restartNumberingAfterBreak="0">
     <w:nsid w:val="7B7762A8"/>
     <w:multiLevelType w:val="hybridMultilevel"/>
     <w:tmpl w:val="C1CE738C"/>
@@ -30251,13 +31567,13 @@
     <w:abstractNumId w:val="1"/>
   </w:num>
   <w:num w:numId="2">
-    <w:abstractNumId w:val="16"/>
+    <w:abstractNumId w:val="20"/>
   </w:num>
   <w:num w:numId="3">
-    <w:abstractNumId w:val="21"/>
+    <w:abstractNumId w:val="25"/>
   </w:num>
   <w:num w:numId="4">
-    <w:abstractNumId w:val="29"/>
+    <w:abstractNumId w:val="34"/>
   </w:num>
   <w:num w:numId="5">
     <w:abstractNumId w:val="0"/>
@@ -30266,76 +31582,91 @@
     <w:abstractNumId w:val="7"/>
   </w:num>
   <w:num w:numId="7">
-    <w:abstractNumId w:val="18"/>
+    <w:abstractNumId w:val="22"/>
   </w:num>
   <w:num w:numId="8">
-    <w:abstractNumId w:val="26"/>
+    <w:abstractNumId w:val="30"/>
   </w:num>
   <w:num w:numId="9">
     <w:abstractNumId w:val="2"/>
   </w:num>
   <w:num w:numId="10">
-    <w:abstractNumId w:val="10"/>
+    <w:abstractNumId w:val="12"/>
   </w:num>
   <w:num w:numId="11">
-    <w:abstractNumId w:val="28"/>
+    <w:abstractNumId w:val="33"/>
   </w:num>
   <w:num w:numId="12">
     <w:abstractNumId w:val="3"/>
   </w:num>
   <w:num w:numId="13">
-    <w:abstractNumId w:val="14"/>
+    <w:abstractNumId w:val="18"/>
   </w:num>
   <w:num w:numId="14">
     <w:abstractNumId w:val="8"/>
   </w:num>
   <w:num w:numId="15">
+    <w:abstractNumId w:val="31"/>
+  </w:num>
+  <w:num w:numId="16">
+    <w:abstractNumId w:val="28"/>
+  </w:num>
+  <w:num w:numId="17">
+    <w:abstractNumId w:val="21"/>
+  </w:num>
+  <w:num w:numId="18">
+    <w:abstractNumId w:val="19"/>
+  </w:num>
+  <w:num w:numId="19">
+    <w:abstractNumId w:val="14"/>
+  </w:num>
+  <w:num w:numId="20">
     <w:abstractNumId w:val="27"/>
   </w:num>
-  <w:num w:numId="16">
+  <w:num w:numId="21">
+    <w:abstractNumId w:val="29"/>
+  </w:num>
+  <w:num w:numId="22">
     <w:abstractNumId w:val="24"/>
   </w:num>
-  <w:num w:numId="17">
-    <w:abstractNumId w:val="17"/>
-  </w:num>
-  <w:num w:numId="18">
-    <w:abstractNumId w:val="15"/>
-  </w:num>
-  <w:num w:numId="19">
-    <w:abstractNumId w:val="12"/>
-  </w:num>
-  <w:num w:numId="20">
-    <w:abstractNumId w:val="23"/>
-  </w:num>
-  <w:num w:numId="21">
-    <w:abstractNumId w:val="25"/>
-  </w:num>
-  <w:num w:numId="22">
-    <w:abstractNumId w:val="20"/>
-  </w:num>
   <w:num w:numId="23">
-    <w:abstractNumId w:val="13"/>
+    <w:abstractNumId w:val="16"/>
   </w:num>
   <w:num w:numId="24">
-    <w:abstractNumId w:val="19"/>
+    <w:abstractNumId w:val="23"/>
   </w:num>
   <w:num w:numId="25">
     <w:abstractNumId w:val="5"/>
   </w:num>
   <w:num w:numId="26">
-    <w:abstractNumId w:val="22"/>
+    <w:abstractNumId w:val="26"/>
   </w:num>
   <w:num w:numId="27">
     <w:abstractNumId w:val="4"/>
   </w:num>
   <w:num w:numId="28">
-    <w:abstractNumId w:val="9"/>
+    <w:abstractNumId w:val="10"/>
   </w:num>
   <w:num w:numId="29">
-    <w:abstractNumId w:val="11"/>
+    <w:abstractNumId w:val="13"/>
   </w:num>
   <w:num w:numId="30">
     <w:abstractNumId w:val="6"/>
+  </w:num>
+  <w:num w:numId="31">
+    <w:abstractNumId w:val="15"/>
+  </w:num>
+  <w:num w:numId="32">
+    <w:abstractNumId w:val="11"/>
+  </w:num>
+  <w:num w:numId="33">
+    <w:abstractNumId w:val="17"/>
+  </w:num>
+  <w:num w:numId="34">
+    <w:abstractNumId w:val="9"/>
+  </w:num>
+  <w:num w:numId="35">
+    <w:abstractNumId w:val="32"/>
   </w:num>
 </w:numbering>
 </file>
@@ -31772,7 +33103,7 @@
 </file>
 
 <file path=customXml/itemProps1.xml><?xml version="1.0" encoding="utf-8"?>
-<ds:datastoreItem xmlns:ds="http://schemas.openxmlformats.org/officeDocument/2006/customXml" ds:itemID="{6199FA07-DB14-42BA-B1C6-10D042D66EE9}">
+<ds:datastoreItem xmlns:ds="http://schemas.openxmlformats.org/officeDocument/2006/customXml" ds:itemID="{A9C60314-ED07-4D76-B685-DEBCD7D420A7}">
   <ds:schemaRefs>
     <ds:schemaRef ds:uri="http://schemas.openxmlformats.org/officeDocument/2006/bibliography"/>
   </ds:schemaRefs>

</xml_diff>

<commit_message>
Update ban phan cong
</commit_message>
<xml_diff>
--- a/51900077_51900137_51900211.docx
+++ b/51900077_51900137_51900211.docx
@@ -11403,6 +11403,120 @@
           </w:p>
         </w:tc>
       </w:tr>
+      <w:tr>
+        <w:tc>
+          <w:tcPr>
+            <w:tcW w:w="715" w:type="dxa"/>
+          </w:tcPr>
+          <w:p>
+            <w:pPr>
+              <w:tabs>
+                <w:tab w:val="left" w:leader="dot" w:pos="7020"/>
+                <w:tab w:val="left" w:leader="dot" w:pos="9000"/>
+              </w:tabs>
+              <w:spacing w:line="360" w:lineRule="auto"/>
+              <w:rPr>
+                <w:sz w:val="26"/>
+                <w:szCs w:val="26"/>
+                <w:lang w:val="vi-VN"/>
+              </w:rPr>
+            </w:pPr>
+            <w:r>
+              <w:rPr>
+                <w:sz w:val="26"/>
+                <w:szCs w:val="26"/>
+                <w:lang w:val="vi-VN"/>
+              </w:rPr>
+              <w:t>12</w:t>
+            </w:r>
+          </w:p>
+        </w:tc>
+        <w:tc>
+          <w:tcPr>
+            <w:tcW w:w="3690" w:type="dxa"/>
+          </w:tcPr>
+          <w:p>
+            <w:pPr>
+              <w:tabs>
+                <w:tab w:val="left" w:leader="dot" w:pos="7020"/>
+                <w:tab w:val="left" w:leader="dot" w:pos="9000"/>
+              </w:tabs>
+              <w:spacing w:line="360" w:lineRule="auto"/>
+              <w:rPr>
+                <w:sz w:val="26"/>
+                <w:szCs w:val="26"/>
+                <w:lang w:val="vi-VN"/>
+              </w:rPr>
+            </w:pPr>
+            <w:r>
+              <w:rPr>
+                <w:sz w:val="26"/>
+                <w:szCs w:val="26"/>
+                <w:lang w:val="vi-VN"/>
+              </w:rPr>
+              <w:t>Đặc tả use case Thêm sản phẩm</w:t>
+            </w:r>
+          </w:p>
+        </w:tc>
+        <w:tc>
+          <w:tcPr>
+            <w:tcW w:w="3240" w:type="dxa"/>
+          </w:tcPr>
+          <w:p>
+            <w:pPr>
+              <w:tabs>
+                <w:tab w:val="left" w:leader="dot" w:pos="7020"/>
+                <w:tab w:val="left" w:leader="dot" w:pos="9000"/>
+              </w:tabs>
+              <w:spacing w:line="360" w:lineRule="auto"/>
+              <w:jc w:val="center"/>
+              <w:rPr>
+                <w:sz w:val="26"/>
+                <w:szCs w:val="26"/>
+                <w:lang w:val="vi-VN"/>
+              </w:rPr>
+            </w:pPr>
+            <w:r>
+              <w:rPr>
+                <w:sz w:val="26"/>
+                <w:szCs w:val="26"/>
+                <w:lang w:val="vi-VN"/>
+              </w:rPr>
+              <w:t>Lý Thị Hoàng Mỹ</w:t>
+            </w:r>
+          </w:p>
+        </w:tc>
+        <w:tc>
+          <w:tcPr>
+            <w:tcW w:w="1466" w:type="dxa"/>
+          </w:tcPr>
+          <w:p>
+            <w:pPr>
+              <w:tabs>
+                <w:tab w:val="left" w:leader="dot" w:pos="7020"/>
+                <w:tab w:val="left" w:leader="dot" w:pos="9000"/>
+              </w:tabs>
+              <w:spacing w:line="360" w:lineRule="auto"/>
+              <w:jc w:val="center"/>
+              <w:rPr>
+                <w:sz w:val="26"/>
+                <w:szCs w:val="26"/>
+                <w:lang w:val="vi-VN"/>
+              </w:rPr>
+            </w:pPr>
+            <w:r>
+              <w:rPr>
+                <w:sz w:val="26"/>
+                <w:szCs w:val="26"/>
+                <w:lang w:val="vi-VN"/>
+              </w:rPr>
+              <w:t>100%</w:t>
+            </w:r>
+            <w:bookmarkStart w:id="12" w:name="_GoBack"/>
+            <w:bookmarkEnd w:id="12"/>
+          </w:p>
+        </w:tc>
+      </w:tr>
     </w:tbl>
     <w:p>
       <w:pPr>
@@ -11857,7 +11971,6 @@
           <w:szCs w:val="26"/>
           <w:lang w:val="vi-VN"/>
         </w:rPr>
-        <w:lastRenderedPageBreak/>
         <w:tab/>
       </w:r>
       <w:r>
@@ -11933,8 +12046,8 @@
           <w:lang w:val="vi-VN"/>
         </w:rPr>
       </w:pPr>
-      <w:bookmarkStart w:id="12" w:name="_Toc387692910"/>
-      <w:bookmarkStart w:id="13" w:name="_Toc133220986"/>
+      <w:bookmarkStart w:id="13" w:name="_Toc387692910"/>
+      <w:bookmarkStart w:id="14" w:name="_Toc133220986"/>
       <w:r>
         <w:rPr>
           <w:lang w:val="vi-VN"/>
@@ -11954,15 +12067,15 @@
         </w:rPr>
         <w:t xml:space="preserve"> – </w:t>
       </w:r>
-      <w:bookmarkStart w:id="14" w:name="_Toc387692917"/>
-      <w:bookmarkEnd w:id="12"/>
+      <w:bookmarkStart w:id="15" w:name="_Toc387692917"/>
+      <w:bookmarkEnd w:id="13"/>
       <w:r>
         <w:rPr>
           <w:lang w:val="vi-VN"/>
         </w:rPr>
         <w:t>GIỚI THIỆU ĐỀ TÀI</w:t>
       </w:r>
-      <w:bookmarkEnd w:id="13"/>
+      <w:bookmarkEnd w:id="14"/>
     </w:p>
     <w:p>
       <w:pPr>
@@ -11974,7 +12087,7 @@
           <w:lang w:val="vi-VN"/>
         </w:rPr>
       </w:pPr>
-      <w:bookmarkStart w:id="15" w:name="_Toc133220987"/>
+      <w:bookmarkStart w:id="16" w:name="_Toc133220987"/>
       <w:r>
         <w:rPr>
           <w:sz w:val="28"/>
@@ -11983,7 +12096,7 @@
         </w:rPr>
         <w:t>1.1 Lý do và mục đích chọn đề tài</w:t>
       </w:r>
-      <w:bookmarkEnd w:id="15"/>
+      <w:bookmarkEnd w:id="16"/>
     </w:p>
     <w:p>
       <w:pPr>
@@ -12183,7 +12296,7 @@
           <w:lang w:val="vi-VN"/>
         </w:rPr>
       </w:pPr>
-      <w:bookmarkStart w:id="16" w:name="_Toc133220988"/>
+      <w:bookmarkStart w:id="17" w:name="_Toc133220988"/>
       <w:r>
         <w:rPr>
           <w:sz w:val="28"/>
@@ -12192,7 +12305,7 @@
         </w:rPr>
         <w:t>1.2 Nhiệm vụ của đề tài</w:t>
       </w:r>
-      <w:bookmarkEnd w:id="16"/>
+      <w:bookmarkEnd w:id="17"/>
     </w:p>
     <w:p>
       <w:pPr>
@@ -12380,7 +12493,7 @@
           <w:lang w:val="vi-VN"/>
         </w:rPr>
       </w:pPr>
-      <w:bookmarkStart w:id="17" w:name="_Toc133220989"/>
+      <w:bookmarkStart w:id="18" w:name="_Toc133220989"/>
       <w:r>
         <w:rPr>
           <w:lang w:val="vi-VN"/>
@@ -12388,14 +12501,14 @@
         <w:lastRenderedPageBreak/>
         <w:t xml:space="preserve">CHƯƠNG 2 – </w:t>
       </w:r>
-      <w:bookmarkEnd w:id="14"/>
+      <w:bookmarkEnd w:id="15"/>
       <w:r>
         <w:rPr>
           <w:lang w:val="vi-VN"/>
         </w:rPr>
         <w:t>CƠ SỞ LÝ THUYẾT</w:t>
       </w:r>
-      <w:bookmarkEnd w:id="17"/>
+      <w:bookmarkEnd w:id="18"/>
     </w:p>
     <w:p>
       <w:pPr>
@@ -12407,7 +12520,7 @@
           <w:lang w:val="vi-VN"/>
         </w:rPr>
       </w:pPr>
-      <w:bookmarkStart w:id="18" w:name="_Toc133220990"/>
+      <w:bookmarkStart w:id="19" w:name="_Toc133220990"/>
       <w:r>
         <w:rPr>
           <w:sz w:val="28"/>
@@ -12432,7 +12545,7 @@
         </w:rPr>
         <w:t>.NET MVC</w:t>
       </w:r>
-      <w:bookmarkEnd w:id="18"/>
+      <w:bookmarkEnd w:id="19"/>
     </w:p>
     <w:p>
       <w:pPr>
@@ -12445,7 +12558,7 @@
           <w:lang w:val="vi-VN"/>
         </w:rPr>
       </w:pPr>
-      <w:bookmarkStart w:id="19" w:name="_Toc133220991"/>
+      <w:bookmarkStart w:id="20" w:name="_Toc133220991"/>
       <w:r>
         <w:rPr>
           <w:i/>
@@ -12464,7 +12577,7 @@
         </w:rPr>
         <w:t>ASP.NET MVC</w:t>
       </w:r>
-      <w:bookmarkEnd w:id="19"/>
+      <w:bookmarkEnd w:id="20"/>
     </w:p>
     <w:p>
       <w:pPr>
@@ -12607,7 +12720,7 @@
           <w:lang w:val="vi-VN"/>
         </w:rPr>
       </w:pPr>
-      <w:bookmarkStart w:id="20" w:name="_Toc132096970"/>
+      <w:bookmarkStart w:id="21" w:name="_Toc132096970"/>
       <w:r>
         <w:rPr>
           <w:i/>
@@ -12666,7 +12779,7 @@
         </w:rPr>
         <w:t>: ASP.NET MVC</w:t>
       </w:r>
-      <w:bookmarkEnd w:id="20"/>
+      <w:bookmarkEnd w:id="21"/>
     </w:p>
     <w:p>
       <w:pPr>
@@ -12698,7 +12811,7 @@
           <w:lang w:val="vi-VN"/>
         </w:rPr>
       </w:pPr>
-      <w:bookmarkStart w:id="21" w:name="_Toc133220992"/>
+      <w:bookmarkStart w:id="22" w:name="_Toc133220992"/>
       <w:r>
         <w:rPr>
           <w:i/>
@@ -12744,7 +12857,7 @@
         </w:rPr>
         <w:t>ASP.NET MVC</w:t>
       </w:r>
-      <w:bookmarkEnd w:id="21"/>
+      <w:bookmarkEnd w:id="22"/>
     </w:p>
     <w:p>
       <w:pPr>
@@ -12859,7 +12972,7 @@
           <w:lang w:val="vi-VN"/>
         </w:rPr>
       </w:pPr>
-      <w:bookmarkStart w:id="22" w:name="_Toc133220993"/>
+      <w:bookmarkStart w:id="23" w:name="_Toc133220993"/>
       <w:r>
         <w:rPr>
           <w:sz w:val="28"/>
@@ -12892,7 +13005,7 @@
         </w:rPr>
         <w:t>HTML, CSS, Javascript</w:t>
       </w:r>
-      <w:bookmarkEnd w:id="22"/>
+      <w:bookmarkEnd w:id="23"/>
     </w:p>
     <w:p>
       <w:pPr>
@@ -12909,7 +13022,7 @@
           <w:lang w:val="vi-VN"/>
         </w:rPr>
       </w:pPr>
-      <w:bookmarkStart w:id="23" w:name="_Toc133220994"/>
+      <w:bookmarkStart w:id="24" w:name="_Toc133220994"/>
       <w:r>
         <w:rPr>
           <w:i/>
@@ -12965,7 +13078,7 @@
         </w:rPr>
         <w:t>HTML</w:t>
       </w:r>
-      <w:bookmarkEnd w:id="23"/>
+      <w:bookmarkEnd w:id="24"/>
     </w:p>
     <w:p>
       <w:pPr>
@@ -13065,7 +13178,7 @@
           <w:lang w:val="vi-VN"/>
         </w:rPr>
       </w:pPr>
-      <w:bookmarkStart w:id="24" w:name="_Toc132096971"/>
+      <w:bookmarkStart w:id="25" w:name="_Toc132096971"/>
       <w:r>
         <w:rPr>
           <w:i/>
@@ -13124,7 +13237,7 @@
         </w:rPr>
         <w:t>: Ví dụ về HTML</w:t>
       </w:r>
-      <w:bookmarkEnd w:id="24"/>
+      <w:bookmarkEnd w:id="25"/>
     </w:p>
     <w:p>
       <w:pPr>
@@ -13156,7 +13269,7 @@
           <w:lang w:val="vi-VN"/>
         </w:rPr>
       </w:pPr>
-      <w:bookmarkStart w:id="25" w:name="_Toc133220995"/>
+      <w:bookmarkStart w:id="26" w:name="_Toc133220995"/>
       <w:r>
         <w:rPr>
           <w:i/>
@@ -13211,7 +13324,7 @@
         </w:rPr>
         <w:t>CSS</w:t>
       </w:r>
-      <w:bookmarkEnd w:id="25"/>
+      <w:bookmarkEnd w:id="26"/>
     </w:p>
     <w:p>
       <w:pPr>
@@ -13321,7 +13434,7 @@
           <w:lang w:val="vi-VN"/>
         </w:rPr>
       </w:pPr>
-      <w:bookmarkStart w:id="26" w:name="_Toc132096972"/>
+      <w:bookmarkStart w:id="27" w:name="_Toc132096972"/>
       <w:r>
         <w:rPr>
           <w:i/>
@@ -13380,7 +13493,7 @@
         </w:rPr>
         <w:t>: Ví dụ về CSS</w:t>
       </w:r>
-      <w:bookmarkEnd w:id="26"/>
+      <w:bookmarkEnd w:id="27"/>
     </w:p>
     <w:p>
       <w:pPr>
@@ -13397,7 +13510,7 @@
           <w:lang w:val="vi-VN"/>
         </w:rPr>
       </w:pPr>
-      <w:bookmarkStart w:id="27" w:name="_Toc133220996"/>
+      <w:bookmarkStart w:id="28" w:name="_Toc133220996"/>
       <w:r>
         <w:rPr>
           <w:i/>
@@ -13470,7 +13583,7 @@
         </w:rPr>
         <w:t>cript</w:t>
       </w:r>
-      <w:bookmarkEnd w:id="27"/>
+      <w:bookmarkEnd w:id="28"/>
     </w:p>
     <w:p>
       <w:pPr>
@@ -13631,7 +13744,7 @@
           <w:lang w:val="vi-VN"/>
         </w:rPr>
       </w:pPr>
-      <w:bookmarkStart w:id="28" w:name="_Toc132096973"/>
+      <w:bookmarkStart w:id="29" w:name="_Toc132096973"/>
       <w:r>
         <w:rPr>
           <w:i/>
@@ -13699,7 +13812,7 @@
         </w:rPr>
         <w:t>JavaScript</w:t>
       </w:r>
-      <w:bookmarkEnd w:id="28"/>
+      <w:bookmarkEnd w:id="29"/>
     </w:p>
     <w:p>
       <w:pPr>
@@ -13718,7 +13831,7 @@
           <w:lang w:val="vi-VN"/>
         </w:rPr>
       </w:pPr>
-      <w:bookmarkStart w:id="29" w:name="_Toc133220997"/>
+      <w:bookmarkStart w:id="30" w:name="_Toc133220997"/>
       <w:r>
         <w:rPr>
           <w:sz w:val="28"/>
@@ -13735,7 +13848,7 @@
         </w:rPr>
         <w:t>Bootstrap</w:t>
       </w:r>
-      <w:bookmarkEnd w:id="29"/>
+      <w:bookmarkEnd w:id="30"/>
     </w:p>
     <w:p>
       <w:pPr>
@@ -13844,7 +13957,7 @@
           <w:lang w:val="vi-VN"/>
         </w:rPr>
       </w:pPr>
-      <w:bookmarkStart w:id="30" w:name="_Toc132096974"/>
+      <w:bookmarkStart w:id="31" w:name="_Toc132096974"/>
       <w:r>
         <w:rPr>
           <w:i/>
@@ -13903,7 +14016,7 @@
         </w:rPr>
         <w:t>: Ví dụ về code Bootstrap</w:t>
       </w:r>
-      <w:bookmarkEnd w:id="30"/>
+      <w:bookmarkEnd w:id="31"/>
     </w:p>
     <w:p>
       <w:pPr>
@@ -13922,7 +14035,7 @@
           <w:lang w:val="vi-VN"/>
         </w:rPr>
       </w:pPr>
-      <w:bookmarkStart w:id="31" w:name="_Toc133220998"/>
+      <w:bookmarkStart w:id="32" w:name="_Toc133220998"/>
       <w:r>
         <w:rPr>
           <w:sz w:val="28"/>
@@ -13955,7 +14068,7 @@
         </w:rPr>
         <w:t>SQL Server</w:t>
       </w:r>
-      <w:bookmarkEnd w:id="31"/>
+      <w:bookmarkEnd w:id="32"/>
     </w:p>
     <w:p>
       <w:pPr>
@@ -14054,7 +14167,7 @@
           <w:lang w:val="vi-VN"/>
         </w:rPr>
       </w:pPr>
-      <w:bookmarkStart w:id="32" w:name="_Toc132096975"/>
+      <w:bookmarkStart w:id="33" w:name="_Toc132096975"/>
       <w:r>
         <w:rPr>
           <w:i/>
@@ -14113,7 +14226,7 @@
         </w:rPr>
         <w:t>: Microsoft SQL Server</w:t>
       </w:r>
-      <w:bookmarkEnd w:id="32"/>
+      <w:bookmarkEnd w:id="33"/>
     </w:p>
     <w:p>
       <w:pPr>
@@ -14132,7 +14245,7 @@
           <w:lang w:val="vi-VN"/>
         </w:rPr>
       </w:pPr>
-      <w:bookmarkStart w:id="33" w:name="_Toc133220999"/>
+      <w:bookmarkStart w:id="34" w:name="_Toc133220999"/>
       <w:r>
         <w:rPr>
           <w:sz w:val="28"/>
@@ -14149,7 +14262,7 @@
         </w:rPr>
         <w:t>CKFinder</w:t>
       </w:r>
-      <w:bookmarkEnd w:id="33"/>
+      <w:bookmarkEnd w:id="34"/>
     </w:p>
     <w:p>
       <w:pPr>
@@ -14249,7 +14362,7 @@
           <w:lang w:val="vi-VN"/>
         </w:rPr>
       </w:pPr>
-      <w:bookmarkStart w:id="34" w:name="_Toc132096976"/>
+      <w:bookmarkStart w:id="35" w:name="_Toc132096976"/>
       <w:r>
         <w:rPr>
           <w:i/>
@@ -14308,7 +14421,7 @@
         </w:rPr>
         <w:t>: Ví dụ về CKFinder</w:t>
       </w:r>
-      <w:bookmarkEnd w:id="34"/>
+      <w:bookmarkEnd w:id="35"/>
     </w:p>
     <w:p>
       <w:pPr>
@@ -14327,7 +14440,7 @@
           <w:lang w:val="vi-VN"/>
         </w:rPr>
       </w:pPr>
-      <w:bookmarkStart w:id="35" w:name="_Toc133221000"/>
+      <w:bookmarkStart w:id="36" w:name="_Toc133221000"/>
       <w:r>
         <w:rPr>
           <w:sz w:val="28"/>
@@ -14336,7 +14449,7 @@
         </w:rPr>
         <w:t>2.6 CKEditor</w:t>
       </w:r>
-      <w:bookmarkEnd w:id="35"/>
+      <w:bookmarkEnd w:id="36"/>
     </w:p>
     <w:p>
       <w:pPr>
@@ -14435,7 +14548,7 @@
           <w:lang w:val="vi-VN"/>
         </w:rPr>
       </w:pPr>
-      <w:bookmarkStart w:id="36" w:name="_Toc132096977"/>
+      <w:bookmarkStart w:id="37" w:name="_Toc132096977"/>
       <w:r>
         <w:rPr>
           <w:i/>
@@ -14494,7 +14607,7 @@
         </w:rPr>
         <w:t>: Ví dụ về CKEditor</w:t>
       </w:r>
-      <w:bookmarkEnd w:id="36"/>
+      <w:bookmarkEnd w:id="37"/>
     </w:p>
     <w:p>
       <w:pPr>
@@ -14546,8 +14659,8 @@
           <w:lang w:val="vi-VN"/>
         </w:rPr>
       </w:pPr>
-      <w:bookmarkStart w:id="37" w:name="_Toc387692920"/>
-      <w:bookmarkStart w:id="38" w:name="_Toc133221001"/>
+      <w:bookmarkStart w:id="38" w:name="_Toc387692920"/>
+      <w:bookmarkStart w:id="39" w:name="_Toc133221001"/>
       <w:r>
         <w:rPr>
           <w:lang w:val="vi-VN"/>
@@ -14567,7 +14680,7 @@
         </w:rPr>
         <w:t xml:space="preserve"> </w:t>
       </w:r>
-      <w:bookmarkEnd w:id="37"/>
+      <w:bookmarkEnd w:id="38"/>
       <w:r>
         <w:rPr>
           <w:lang w:val="vi-VN"/>
@@ -14586,7 +14699,7 @@
         </w:rPr>
         <w:t xml:space="preserve"> HỆ THỐNG</w:t>
       </w:r>
-      <w:bookmarkEnd w:id="38"/>
+      <w:bookmarkEnd w:id="39"/>
     </w:p>
     <w:p>
       <w:pPr>
@@ -14598,7 +14711,7 @@
           <w:lang w:val="vi-VN"/>
         </w:rPr>
       </w:pPr>
-      <w:bookmarkStart w:id="39" w:name="_Toc133221002"/>
+      <w:bookmarkStart w:id="40" w:name="_Toc133221002"/>
       <w:r>
         <w:rPr>
           <w:sz w:val="28"/>
@@ -14607,7 +14720,7 @@
         </w:rPr>
         <w:t>3.1 Phân tích hệ thống</w:t>
       </w:r>
-      <w:bookmarkEnd w:id="39"/>
+      <w:bookmarkEnd w:id="40"/>
     </w:p>
     <w:p>
       <w:pPr>
@@ -14620,7 +14733,7 @@
           <w:lang w:val="vi-VN"/>
         </w:rPr>
       </w:pPr>
-      <w:bookmarkStart w:id="40" w:name="_Toc133221003"/>
+      <w:bookmarkStart w:id="41" w:name="_Toc133221003"/>
       <w:r>
         <w:rPr>
           <w:i/>
@@ -14657,7 +14770,7 @@
         </w:rPr>
         <w:t xml:space="preserve"> tả hệ thống</w:t>
       </w:r>
-      <w:bookmarkEnd w:id="40"/>
+      <w:bookmarkEnd w:id="41"/>
     </w:p>
     <w:p>
       <w:pPr>
@@ -15373,7 +15486,7 @@
           <w:lang w:val="vi-VN"/>
         </w:rPr>
       </w:pPr>
-      <w:bookmarkStart w:id="41" w:name="_Toc133221004"/>
+      <w:bookmarkStart w:id="42" w:name="_Toc133221004"/>
       <w:r>
         <w:rPr>
           <w:i/>
@@ -15401,7 +15514,7 @@
         </w:rPr>
         <w:t>Các quy trình nghiệp vụ</w:t>
       </w:r>
-      <w:bookmarkEnd w:id="41"/>
+      <w:bookmarkEnd w:id="42"/>
     </w:p>
     <w:p>
       <w:pPr>
@@ -15672,7 +15785,7 @@
           <w:lang w:val="vi-VN"/>
         </w:rPr>
       </w:pPr>
-      <w:bookmarkStart w:id="42" w:name="_Toc133221005"/>
+      <w:bookmarkStart w:id="43" w:name="_Toc133221005"/>
       <w:r>
         <w:rPr>
           <w:i/>
@@ -15709,7 +15822,7 @@
         </w:rPr>
         <w:t>yêu cầu</w:t>
       </w:r>
-      <w:bookmarkEnd w:id="42"/>
+      <w:bookmarkEnd w:id="43"/>
     </w:p>
     <w:p>
       <w:pPr>
@@ -16141,7 +16254,7 @@
           <w:lang w:val="vi-VN"/>
         </w:rPr>
       </w:pPr>
-      <w:bookmarkStart w:id="43" w:name="_Toc133221006"/>
+      <w:bookmarkStart w:id="44" w:name="_Toc133221006"/>
       <w:r>
         <w:rPr>
           <w:sz w:val="28"/>
@@ -16150,7 +16263,7 @@
         </w:rPr>
         <w:t>3.2 Thiết kế hệ thống</w:t>
       </w:r>
-      <w:bookmarkEnd w:id="43"/>
+      <w:bookmarkEnd w:id="44"/>
     </w:p>
     <w:p>
       <w:pPr>
@@ -16163,7 +16276,7 @@
           <w:lang w:val="vi-VN"/>
         </w:rPr>
       </w:pPr>
-      <w:bookmarkStart w:id="44" w:name="_Toc133221007"/>
+      <w:bookmarkStart w:id="45" w:name="_Toc133221007"/>
       <w:r>
         <w:rPr>
           <w:i/>
@@ -16200,7 +16313,7 @@
         </w:rPr>
         <w:t>ase</w:t>
       </w:r>
-      <w:bookmarkEnd w:id="44"/>
+      <w:bookmarkEnd w:id="45"/>
     </w:p>
     <w:p>
       <w:pPr>
@@ -16548,7 +16661,7 @@
           <w:lang w:val="vi-VN"/>
         </w:rPr>
       </w:pPr>
-      <w:bookmarkStart w:id="45" w:name="_Toc132442581"/>
+      <w:bookmarkStart w:id="46" w:name="_Toc132442581"/>
       <w:r>
         <w:rPr>
           <w:i/>
@@ -16607,7 +16720,7 @@
         </w:rPr>
         <w:t>: Xác định tác nhân</w:t>
       </w:r>
-      <w:bookmarkEnd w:id="45"/>
+      <w:bookmarkEnd w:id="46"/>
     </w:p>
     <w:p>
       <w:pPr>
@@ -21244,7 +21357,7 @@
           <w:lang w:val="vi-VN"/>
         </w:rPr>
       </w:pPr>
-      <w:bookmarkStart w:id="46" w:name="_Toc132442582"/>
+      <w:bookmarkStart w:id="47" w:name="_Toc132442582"/>
       <w:r>
         <w:rPr>
           <w:i/>
@@ -21303,7 +21416,7 @@
         </w:rPr>
         <w:t>: Đặc tả Use Case</w:t>
       </w:r>
-      <w:bookmarkEnd w:id="46"/>
+      <w:bookmarkEnd w:id="47"/>
     </w:p>
     <w:p>
       <w:pPr>
@@ -21393,8 +21506,8 @@
           <w:lang w:val="vi-VN"/>
         </w:rPr>
       </w:pPr>
-      <w:bookmarkStart w:id="47" w:name="_Toc132096978"/>
-      <w:bookmarkStart w:id="48" w:name="_Toc132442585"/>
+      <w:bookmarkStart w:id="48" w:name="_Toc132096978"/>
+      <w:bookmarkStart w:id="49" w:name="_Toc132442585"/>
       <w:r>
         <w:rPr>
           <w:i/>
@@ -21453,8 +21566,8 @@
         </w:rPr>
         <w:t>: Sơ đồ Use Case tổng quát</w:t>
       </w:r>
-      <w:bookmarkEnd w:id="47"/>
       <w:bookmarkEnd w:id="48"/>
+      <w:bookmarkEnd w:id="49"/>
     </w:p>
     <w:p>
       <w:pPr>
@@ -21476,7 +21589,7 @@
           <w:lang w:val="vi-VN"/>
         </w:rPr>
       </w:pPr>
-      <w:bookmarkStart w:id="49" w:name="_Toc133221008"/>
+      <w:bookmarkStart w:id="50" w:name="_Toc133221008"/>
       <w:r>
         <w:rPr>
           <w:i/>
@@ -21513,7 +21626,7 @@
         </w:rPr>
         <w:t>Đặc tả Use Case</w:t>
       </w:r>
-      <w:bookmarkEnd w:id="49"/>
+      <w:bookmarkEnd w:id="50"/>
     </w:p>
     <w:p>
       <w:pPr>
@@ -22424,6 +22537,7 @@
                 <w:szCs w:val="26"/>
                 <w:lang w:val="vi-VN"/>
               </w:rPr>
+              <w:lastRenderedPageBreak/>
               <w:t>Exception</w:t>
             </w:r>
           </w:p>
@@ -22542,8 +22656,6 @@
           <w:lang w:val="vi-VN"/>
         </w:rPr>
       </w:pPr>
-      <w:bookmarkStart w:id="50" w:name="_GoBack"/>
-      <w:bookmarkEnd w:id="50"/>
     </w:p>
     <w:p>
       <w:pPr>
@@ -27803,7 +27915,7 @@
           <w:rPr>
             <w:noProof/>
           </w:rPr>
-          <w:t>25</w:t>
+          <w:t>17</w:t>
         </w:r>
         <w:r>
           <w:rPr>
@@ -33103,7 +33215,7 @@
 </file>
 
 <file path=customXml/itemProps1.xml><?xml version="1.0" encoding="utf-8"?>
-<ds:datastoreItem xmlns:ds="http://schemas.openxmlformats.org/officeDocument/2006/customXml" ds:itemID="{A9C60314-ED07-4D76-B685-DEBCD7D420A7}">
+<ds:datastoreItem xmlns:ds="http://schemas.openxmlformats.org/officeDocument/2006/customXml" ds:itemID="{3702BF75-166D-4E5E-9B90-FB21BA91CA36}">
   <ds:schemaRefs>
     <ds:schemaRef ds:uri="http://schemas.openxmlformats.org/officeDocument/2006/bibliography"/>
   </ds:schemaRefs>

</xml_diff>